<commit_message>
finalize: server-driven UI (confirm + banner), SSE refresh in add-in, unified styles; disable checkout while final; unfinalize without checkout (editor)
</commit_message>
<xml_diff>
--- a/default-document/current.docx
+++ b/default-document/current.docx
@@ -59,29 +59,73 @@
     <w:p>
       <w:pPr>
         <w:spacing w:after="0" w:line="240" w:lineRule="auto"/>
+        <w:rPr>
+          <w:sz w:val="22"/>
+          <w:szCs w:val="22"/>
+        </w:rPr>
       </w:pPr>
       <w:r>
         <w:rPr>
           <w:sz w:val="22"/>
           <w:szCs w:val="22"/>
         </w:rPr>
-        <w:t xml:space="preserve">This Contract (“Contract”) is </w:t>
+        <w:t>This Contract (“Contract”) is her</w:t>
       </w:r>
-      <w:proofErr w:type="spellStart"/>
       <w:r>
         <w:rPr>
           <w:sz w:val="22"/>
           <w:szCs w:val="22"/>
         </w:rPr>
-        <w:t>herefore</w:t>
+        <w:t>e-there</w:t>
       </w:r>
-      <w:proofErr w:type="spellEnd"/>
       <w:r>
         <w:rPr>
           <w:sz w:val="22"/>
           <w:szCs w:val="22"/>
         </w:rPr>
-        <w:t xml:space="preserve">, hereunder, herewith, and hereto made between </w:t>
+        <w:t>fore, here</w:t>
+      </w:r>
+      <w:r>
+        <w:rPr>
+          <w:sz w:val="22"/>
+          <w:szCs w:val="22"/>
+        </w:rPr>
+        <w:t>-</w:t>
+      </w:r>
+      <w:r>
+        <w:rPr>
+          <w:sz w:val="22"/>
+          <w:szCs w:val="22"/>
+        </w:rPr>
+        <w:t>under, and here</w:t>
+      </w:r>
+      <w:r>
+        <w:rPr>
+          <w:sz w:val="22"/>
+          <w:szCs w:val="22"/>
+        </w:rPr>
+        <w:t>-</w:t>
+      </w:r>
+      <w:r>
+        <w:rPr>
+          <w:sz w:val="22"/>
+          <w:szCs w:val="22"/>
+        </w:rPr>
+        <w:t>to</w:t>
+      </w:r>
+      <w:r>
+        <w:rPr>
+          <w:sz w:val="22"/>
+          <w:szCs w:val="22"/>
+        </w:rPr>
+        <w:t>-do</w:t>
+      </w:r>
+      <w:r>
+        <w:rPr>
+          <w:sz w:val="22"/>
+          <w:szCs w:val="22"/>
+        </w:rPr>
+        <w:t xml:space="preserve"> made between </w:t>
       </w:r>
       <w:r>
         <w:rPr>
@@ -121,6 +165,11 @@
         </w:rPr>
         <w:t>(“MVPPP”).</w:t>
       </w:r>
+    </w:p>
+    <w:p>
+      <w:pPr>
+        <w:spacing w:after="0" w:line="240" w:lineRule="auto"/>
+      </w:pPr>
     </w:p>
     <w:p>
       <w:pPr>
@@ -305,7 +354,63 @@
           <w:sz w:val="22"/>
           <w:szCs w:val="22"/>
         </w:rPr>
-        <w:t>NOW, THEREFORE, the parties agree as follows:</w:t>
+        <w:t xml:space="preserve">NOW, </w:t>
+      </w:r>
+      <w:r>
+        <w:rPr>
+          <w:sz w:val="22"/>
+          <w:szCs w:val="22"/>
+        </w:rPr>
+        <w:t xml:space="preserve">AS A RESULT, </w:t>
+      </w:r>
+      <w:r>
+        <w:rPr>
+          <w:sz w:val="22"/>
+          <w:szCs w:val="22"/>
+        </w:rPr>
+        <w:t>THEREFORE,</w:t>
+      </w:r>
+      <w:r>
+        <w:rPr>
+          <w:sz w:val="22"/>
+          <w:szCs w:val="22"/>
+        </w:rPr>
+        <w:t xml:space="preserve"> </w:t>
+      </w:r>
+      <w:r>
+        <w:rPr>
+          <w:sz w:val="22"/>
+          <w:szCs w:val="22"/>
+        </w:rPr>
+        <w:t xml:space="preserve">the parties agree </w:t>
+      </w:r>
+      <w:r>
+        <w:rPr>
+          <w:sz w:val="22"/>
+          <w:szCs w:val="22"/>
+        </w:rPr>
+        <w:t xml:space="preserve">to </w:t>
+      </w:r>
+      <w:r>
+        <w:rPr>
+          <w:sz w:val="22"/>
+          <w:szCs w:val="22"/>
+        </w:rPr>
+        <w:t>perpetual pizza sharing, and this</w:t>
+      </w:r>
+      <w:r>
+        <w:rPr>
+          <w:sz w:val="22"/>
+          <w:szCs w:val="22"/>
+        </w:rPr>
+        <w:t>:</w:t>
+      </w:r>
+      <w:r>
+        <w:rPr>
+          <w:sz w:val="22"/>
+          <w:szCs w:val="22"/>
+        </w:rPr>
+        <w:br/>
       </w:r>
     </w:p>
     <w:p>
@@ -350,35 +455,28 @@
           <w:sz w:val="22"/>
           <w:szCs w:val="22"/>
         </w:rPr>
-        <w:t xml:space="preserve">We want </w:t>
+        <w:t>OG will build what you’re using, and more</w:t>
       </w:r>
       <w:r>
         <w:rPr>
           <w:sz w:val="22"/>
           <w:szCs w:val="22"/>
         </w:rPr>
-        <w:t xml:space="preserve">ALL of </w:t>
+        <w:t xml:space="preserve">. </w:t>
       </w:r>
       <w:r>
         <w:rPr>
           <w:sz w:val="22"/>
           <w:szCs w:val="22"/>
         </w:rPr>
-        <w:t xml:space="preserve">this. </w:t>
+        <w:t>T</w:t>
       </w:r>
       <w:r>
         <w:rPr>
           <w:sz w:val="22"/>
           <w:szCs w:val="22"/>
         </w:rPr>
-        <w:t>S</w:t>
-      </w:r>
-      <w:r>
-        <w:rPr>
-          <w:sz w:val="22"/>
-          <w:szCs w:val="22"/>
-        </w:rPr>
-        <w:t>eems the first question is, well, first</w:t>
+        <w:t>he first question is, well, first</w:t>
       </w:r>
       <w:r>
         <w:rPr>
@@ -431,7 +529,14 @@
           <w:sz w:val="22"/>
           <w:szCs w:val="22"/>
         </w:rPr>
-        <w:t xml:space="preserve">Although this prototype has a lot of features, it’s missing a few key ones: variable management, signature tagging, multi-section decomposition, </w:t>
+        <w:t>In addition, a</w:t>
+      </w:r>
+      <w:r>
+        <w:rPr>
+          <w:sz w:val="22"/>
+          <w:szCs w:val="22"/>
+        </w:rPr>
+        <w:t xml:space="preserve">lthough this prototype has a lot of features, it’s variable management, signature tagging, </w:t>
       </w:r>
       <w:r>
         <w:rPr>
@@ -440,6 +545,22 @@
         </w:rPr>
         <w:t xml:space="preserve">setup questions and automation. </w:t>
       </w:r>
+      <w:r>
+        <w:rPr>
+          <w:sz w:val="22"/>
+          <w:szCs w:val="22"/>
+        </w:rPr>
+        <w:t>And AI. AI is going to come in spades once we have V1.</w:t>
+      </w:r>
+    </w:p>
+    <w:p>
+      <w:pPr>
+        <w:spacing w:after="0" w:line="240" w:lineRule="auto"/>
+        <w:rPr>
+          <w:sz w:val="22"/>
+          <w:szCs w:val="22"/>
+        </w:rPr>
+      </w:pPr>
     </w:p>
     <w:p>
       <w:pPr>
@@ -480,6 +601,10 @@
         <w:pStyle w:val="ListParagraph"/>
         <w:spacing w:after="0" w:line="240" w:lineRule="auto"/>
         <w:ind w:left="0"/>
+        <w:rPr>
+          <w:sz w:val="22"/>
+          <w:szCs w:val="22"/>
+        </w:rPr>
       </w:pPr>
       <w:r>
         <w:rPr>
@@ -488,6 +613,13 @@
         </w:rPr>
         <w:t>Build as fast as we can. Period. Our goal is to release an MVP before the end of the year</w:t>
       </w:r>
+    </w:p>
+    <w:p>
+      <w:pPr>
+        <w:pStyle w:val="ListParagraph"/>
+        <w:spacing w:after="0" w:line="240" w:lineRule="auto"/>
+        <w:ind w:left="0"/>
+      </w:pPr>
     </w:p>
     <w:p>
       <w:pPr>
@@ -630,6 +762,17 @@
         </w:rPr>
         <w:t xml:space="preserve"> Kisses are out of scope. So are bribes. Any disagreement about price will be settled with a competitive game of Twister.</w:t>
       </w:r>
+    </w:p>
+    <w:p>
+      <w:pPr>
+        <w:pStyle w:val="ListParagraph"/>
+        <w:spacing w:after="0" w:line="240" w:lineRule="auto"/>
+        <w:ind w:left="0"/>
+        <w:rPr>
+          <w:sz w:val="22"/>
+          <w:szCs w:val="22"/>
+        </w:rPr>
+      </w:pPr>
     </w:p>
     <w:p>
       <w:pPr>
@@ -760,7 +903,14 @@
           <w:sz w:val="22"/>
           <w:szCs w:val="22"/>
         </w:rPr>
-        <w:t>This is a vision, nowhere near final design specs. But the future is coming</w:t>
+        <w:t xml:space="preserve">AKA subject to substantial change. </w:t>
+      </w:r>
+      <w:r>
+        <w:rPr>
+          <w:sz w:val="22"/>
+          <w:szCs w:val="22"/>
+        </w:rPr>
+        <w:t>But the future is coming</w:t>
       </w:r>
       <w:r>
         <w:rPr>
@@ -768,14 +918,6 @@
           <w:szCs w:val="22"/>
         </w:rPr>
         <w:t>!</w:t>
-      </w:r>
-      <w:r>
-        <w:br/>
-      </w:r>
-      <w:r>
-        <w:pict w14:anchorId="57C321C0">
-          <v:rect id="_x0000_i1031" style="width:0;height:1.5pt" o:hralign="center" o:hrstd="t" o:hr="t" fillcolor="#a0a0a0" stroked="f"/>
-        </w:pict>
       </w:r>
     </w:p>
     <w:p>
@@ -809,6 +951,20 @@
         </w:rPr>
         <w:lastRenderedPageBreak/>
         <w:t>IN WITNESS WHEREOF</w:t>
+      </w:r>
+      <w:r>
+        <w:rPr>
+          <w:b/>
+          <w:bCs/>
+        </w:rPr>
+        <w:t xml:space="preserve">, THEREIN, THROUGHOUT, AND </w:t>
+      </w:r>
+      <w:r>
+        <w:rPr>
+          <w:b/>
+          <w:bCs/>
+        </w:rPr>
+        <w:t>WITH THOROUGHBREADS:</w:t>
       </w:r>
     </w:p>
     <w:p>
@@ -978,15 +1134,7 @@
               <w:ind w:right="90"/>
             </w:pPr>
             <w:r>
-              <w:t xml:space="preserve">Yuri Lee </w:t>
-            </w:r>
-            <w:proofErr w:type="spellStart"/>
-            <w:r>
-              <w:t>Laffed</w:t>
-            </w:r>
-            <w:proofErr w:type="spellEnd"/>
-            <w:r>
-              <w:t xml:space="preserve">                 </w:t>
+              <w:t xml:space="preserve">Yuri Lee Laffed                 </w:t>
             </w:r>
             <w:r>
               <w:t xml:space="preserve"> ___________________________</w:t>
@@ -1329,13 +1477,8 @@
               <w:spacing w:after="0" w:line="240" w:lineRule="auto"/>
               <w:ind w:left="540"/>
             </w:pPr>
-            <w:proofErr w:type="spellStart"/>
             <w:r>
-              <w:t>Gettysburger</w:t>
-            </w:r>
-            <w:proofErr w:type="spellEnd"/>
-            <w:r>
-              <w:t xml:space="preserve"> King            </w:t>
+              <w:t xml:space="preserve">Gettysburger King            </w:t>
             </w:r>
             <w:r>
               <w:t>___________________________</w:t>
@@ -1587,7 +1730,7 @@
 <w:numbering xmlns:wpc="http://schemas.microsoft.com/office/word/2010/wordprocessingCanvas" xmlns:cx="http://schemas.microsoft.com/office/drawing/2014/chartex" xmlns:cx1="http://schemas.microsoft.com/office/drawing/2015/9/8/chartex" xmlns:cx2="http://schemas.microsoft.com/office/drawing/2015/10/21/chartex" xmlns:cx3="http://schemas.microsoft.com/office/drawing/2016/5/9/chartex" xmlns:cx4="http://schemas.microsoft.com/office/drawing/2016/5/10/chartex" xmlns:cx5="http://schemas.microsoft.com/office/drawing/2016/5/11/chartex" xmlns:cx6="http://schemas.microsoft.com/office/drawing/2016/5/12/chartex" xmlns:cx7="http://schemas.microsoft.com/office/drawing/2016/5/13/chartex" xmlns:cx8="http://schemas.microsoft.com/office/drawing/2016/5/14/chartex" xmlns:mc="http://schemas.openxmlformats.org/markup-compatibility/2006" xmlns:aink="http://schemas.microsoft.com/office/drawing/2016/ink" xmlns:am3d="http://schemas.microsoft.com/office/drawing/2017/model3d" xmlns:o="urn:schemas-microsoft-com:office:office" xmlns:oel="http://schemas.microsoft.com/office/2019/extlst" xmlns:r="http://schemas.openxmlformats.org/officeDocument/2006/relationships" xmlns:m="http://schemas.openxmlformats.org/officeDocument/2006/math" xmlns:v="urn:schemas-microsoft-com:vml" xmlns:wp14="http://schemas.microsoft.com/office/word/2010/wordprocessingDrawing" xmlns:wp="http://schemas.openxmlformats.org/drawingml/2006/wordprocessingDrawing" xmlns:w10="urn:schemas-microsoft-com:office:word" xmlns:w="http://schemas.openxmlformats.org/wordprocessingml/2006/main" xmlns:w14="http://schemas.microsoft.com/office/word/2010/wordml" xmlns:w15="http://schemas.microsoft.com/office/word/2012/wordml" xmlns:w16cex="http://schemas.microsoft.com/office/word/2018/wordml/cex" xmlns:w16cid="http://schemas.microsoft.com/office/word/2016/wordml/cid" xmlns:w16="http://schemas.microsoft.com/office/word/2018/wordml" xmlns:w16du="http://schemas.microsoft.com/office/word/2023/wordml/word16du" xmlns:w16sdtdh="http://schemas.microsoft.com/office/word/2020/wordml/sdtdatahash" xmlns:w16sdtfl="http://schemas.microsoft.com/office/word/2024/wordml/sdtformatlock" xmlns:w16se="http://schemas.microsoft.com/office/word/2015/wordml/symex" xmlns:wpg="http://schemas.microsoft.com/office/word/2010/wordprocessingGroup" xmlns:wpi="http://schemas.microsoft.com/office/word/2010/wordprocessingInk" xmlns:wne="http://schemas.microsoft.com/office/word/2006/wordml" xmlns:wps="http://schemas.microsoft.com/office/word/2010/wordprocessingShape" mc:Ignorable="w14 w15 w16se w16cid w16 w16cex w16sdtdh w16sdtfl w16du wp14">
   <w:numPicBullet w:numPicBulletId="0">
     <w:pict>
-      <v:rect id="_x0000_i1048" style="width:0;height:1.5pt" o:hralign="center" o:bullet="t" o:hrstd="t" o:hr="t" fillcolor="#a0a0a0" stroked="f"/>
+      <v:rect id="_x0000_i1055" style="width:0;height:1.5pt" o:hralign="center" o:bullet="t" o:hrstd="t" o:hr="t" fillcolor="#a0a0a0" stroked="f"/>
     </w:pict>
   </w:numPicBullet>
   <w:abstractNum w:abstractNumId="0" w15:restartNumberingAfterBreak="0">

</xml_diff>

<commit_message>
chore: save current work before restoring deleted docs (approvals UI/add-in, check-in fixes, atomic writes)
</commit_message>
<xml_diff>
--- a/default-document/current.docx
+++ b/default-document/current.docx
@@ -5,16 +5,12 @@
     <w:p>
       <w:pPr>
         <w:pStyle w:val="Title"/>
+        <w:spacing w:after="90" w:lineRule="auto"/>
         <w:jc w:val="center"/>
-        <w:rPr>
-          <w:sz w:val="48"/>
-          <w:szCs w:val="48"/>
-        </w:rPr>
       </w:pPr>
       <w:r>
         <w:rPr>
           <w:sz w:val="48"/>
-          <w:szCs w:val="48"/>
         </w:rPr>
         <w:t xml:space="preserve">Lord of the Clauses </w:t>
       </w:r>
@@ -22,19 +18,13 @@
     <w:p>
       <w:pPr>
         <w:pStyle w:val="Title"/>
+        <w:spacing w:after="90" w:lineRule="auto"/>
         <w:jc w:val="center"/>
-        <w:rPr>
-          <w:sz w:val="26"/>
-          <w:szCs w:val="26"/>
-        </w:rPr>
       </w:pPr>
       <w:r>
         <w:rPr>
-          <w:rStyle w:val="SubtitleChar"/>
           <w:i/>
-          <w:iCs/>
           <w:sz w:val="26"/>
-          <w:szCs w:val="26"/>
         </w:rPr>
         <w:t>One Agreement to Rule Them All</w:t>
       </w:r>
@@ -42,16 +32,11 @@
     <w:p>
       <w:pPr>
         <w:spacing w:after="0" w:line="240" w:lineRule="auto"/>
-        <w:rPr>
-          <w:sz w:val="28"/>
-          <w:szCs w:val="28"/>
-        </w:rPr>
       </w:pPr>
       <w:r>
         <w:rPr>
           <w:b/>
           <w:sz w:val="28"/>
-          <w:szCs w:val="28"/>
         </w:rPr>
         <w:t>PARTIES</w:t>
       </w:r>
@@ -59,86 +44,23 @@
     <w:p>
       <w:pPr>
         <w:spacing w:after="0" w:line="240" w:lineRule="auto"/>
-        <w:rPr>
-          <w:sz w:val="22"/>
-          <w:szCs w:val="22"/>
-        </w:rPr>
       </w:pPr>
       <w:r>
         <w:rPr>
           <w:sz w:val="22"/>
-          <w:szCs w:val="22"/>
         </w:rPr>
-        <w:t>This Contract (“Contract”) is her</w:t>
-      </w:r>
-      <w:r>
-        <w:rPr>
-          <w:sz w:val="22"/>
-          <w:szCs w:val="22"/>
-        </w:rPr>
-        <w:t>e-there</w:t>
-      </w:r>
-      <w:r>
-        <w:rPr>
-          <w:sz w:val="22"/>
-          <w:szCs w:val="22"/>
-        </w:rPr>
-        <w:t>fore, here</w:t>
-      </w:r>
-      <w:r>
-        <w:rPr>
-          <w:sz w:val="22"/>
-          <w:szCs w:val="22"/>
-        </w:rPr>
-        <w:t>-</w:t>
-      </w:r>
-      <w:r>
-        <w:rPr>
-          <w:sz w:val="22"/>
-          <w:szCs w:val="22"/>
-        </w:rPr>
-        <w:t>under, and here</w:t>
-      </w:r>
-      <w:r>
-        <w:rPr>
-          <w:sz w:val="22"/>
-          <w:szCs w:val="22"/>
-        </w:rPr>
-        <w:t>-</w:t>
-      </w:r>
-      <w:r>
-        <w:rPr>
-          <w:sz w:val="22"/>
-          <w:szCs w:val="22"/>
-        </w:rPr>
-        <w:t>to</w:t>
-      </w:r>
-      <w:r>
-        <w:rPr>
-          <w:sz w:val="22"/>
-          <w:szCs w:val="22"/>
-        </w:rPr>
-        <w:t>-do</w:t>
-      </w:r>
-      <w:r>
-        <w:rPr>
-          <w:sz w:val="22"/>
-          <w:szCs w:val="22"/>
-        </w:rPr>
-        <w:t xml:space="preserve"> made between </w:t>
+        <w:t xml:space="preserve">This Contract (“Contract”) is here-therefore, here-under, and here-to-do made between </w:t>
       </w:r>
       <w:r>
         <w:rPr>
           <w:b/>
           <w:sz w:val="22"/>
-          <w:szCs w:val="22"/>
         </w:rPr>
         <w:t>OpenGov, Inc.</w:t>
       </w:r>
       <w:r>
         <w:rPr>
           <w:sz w:val="22"/>
-          <w:szCs w:val="22"/>
         </w:rPr>
         <w:t xml:space="preserve"> (“OG”) and our “</w:t>
       </w:r>
@@ -146,22 +68,12 @@
         <w:rPr>
           <w:b/>
           <w:sz w:val="22"/>
-          <w:szCs w:val="22"/>
         </w:rPr>
-        <w:t>Most Valuable Public Procurement Professionals</w:t>
-      </w:r>
-      <w:r>
-        <w:rPr>
-          <w:b/>
-          <w:sz w:val="22"/>
-          <w:szCs w:val="22"/>
-        </w:rPr>
-        <w:t xml:space="preserve"> </w:t>
+        <w:t xml:space="preserve">Most Valuable Public Procurement Professionals </w:t>
       </w:r>
       <w:r>
         <w:rPr>
           <w:sz w:val="22"/>
-          <w:szCs w:val="22"/>
         </w:rPr>
         <w:t>(“MVPPP”).</w:t>
       </w:r>
@@ -175,11 +87,6 @@
       <w:pPr>
         <w:spacing w:after="0" w:line="240" w:lineRule="auto"/>
       </w:pPr>
-      <w:r>
-        <w:pict w14:anchorId="1FD5EA35">
-          <v:rect id="_x0000_i1026" style="width:0;height:1.5pt" o:hralign="center" o:hrstd="t" o:hr="t" fillcolor="#a0a0a0" stroked="f"/>
-        </w:pict>
-      </w:r>
     </w:p>
     <w:p>
       <w:pPr>
@@ -189,7 +96,6 @@
         <w:rPr>
           <w:b/>
           <w:sz w:val="28"/>
-          <w:szCs w:val="28"/>
         </w:rPr>
         <w:t>WHEREAS</w:t>
       </w:r>
@@ -197,53 +103,35 @@
     <w:p>
       <w:pPr>
         <w:numPr>
+          <w:numId w:val="1"/>
           <w:ilvl w:val="0"/>
-          <w:numId w:val="1"/>
         </w:numPr>
         <w:spacing w:after="0" w:line="240" w:lineRule="auto"/>
         <w:rPr>
           <w:sz w:val="22"/>
-          <w:szCs w:val="22"/>
         </w:rPr>
       </w:pPr>
       <w:r>
         <w:rPr>
           <w:sz w:val="22"/>
-          <w:szCs w:val="22"/>
         </w:rPr>
-        <w:t xml:space="preserve">OG aspires to </w:t>
-      </w:r>
-      <w:r>
-        <w:rPr>
-          <w:sz w:val="22"/>
-          <w:szCs w:val="22"/>
-        </w:rPr>
-        <w:t>make contracting delightful</w:t>
-      </w:r>
-      <w:r>
-        <w:rPr>
-          <w:sz w:val="22"/>
-          <w:szCs w:val="22"/>
-        </w:rPr>
-        <w:t>;</w:t>
+        <w:t>OG aspires to make contracting delightful;</w:t>
       </w:r>
     </w:p>
     <w:p>
       <w:pPr>
         <w:numPr>
+          <w:numId w:val="1"/>
           <w:ilvl w:val="0"/>
-          <w:numId w:val="1"/>
         </w:numPr>
         <w:spacing w:after="0" w:line="240" w:lineRule="auto"/>
         <w:rPr>
           <w:sz w:val="22"/>
-          <w:szCs w:val="22"/>
         </w:rPr>
       </w:pPr>
       <w:r>
         <w:rPr>
           <w:sz w:val="22"/>
-          <w:szCs w:val="22"/>
         </w:rPr>
         <w:t>The essence of contracting is a legally binding agreement, typically in a written form;</w:t>
       </w:r>
@@ -251,35 +139,27 @@
     <w:p>
       <w:pPr>
         <w:numPr>
+          <w:numId w:val="1"/>
           <w:ilvl w:val="0"/>
-          <w:numId w:val="1"/>
         </w:numPr>
         <w:spacing w:after="0" w:line="240" w:lineRule="auto"/>
         <w:rPr>
           <w:sz w:val="22"/>
-          <w:szCs w:val="22"/>
         </w:rPr>
       </w:pPr>
       <w:r>
         <w:rPr>
           <w:sz w:val="22"/>
-          <w:szCs w:val="22"/>
         </w:rPr>
-        <w:t xml:space="preserve">Contracting is </w:t>
+        <w:t xml:space="preserve">Contracting is a pillar of democracy; in fact, it’s got </w:t>
       </w:r>
-      <w:r>
-        <w:rPr>
-          <w:sz w:val="22"/>
-          <w:szCs w:val="22"/>
-        </w:rPr>
-        <w:t xml:space="preserve">a pillar of democracy; in fact, it’s got </w:t>
-      </w:r>
-      <w:hyperlink r:id="rId5" w:history="1">
+      <w:hyperlink r:id="rId5">
         <w:r>
           <w:rPr>
             <w:rStyle w:val="Hyperlink"/>
+            <w:color w:val="467886"/>
             <w:sz w:val="22"/>
-            <w:szCs w:val="22"/>
+            <w:u w:val="single"/>
           </w:rPr>
           <w:t>its own section in the Constitution</w:t>
         </w:r>
@@ -287,7 +167,6 @@
       <w:r>
         <w:rPr>
           <w:sz w:val="22"/>
-          <w:szCs w:val="22"/>
         </w:rPr>
         <w:t>;</w:t>
       </w:r>
@@ -295,216 +174,77 @@
     <w:p>
       <w:pPr>
         <w:numPr>
+          <w:numId w:val="1"/>
           <w:ilvl w:val="0"/>
-          <w:numId w:val="1"/>
         </w:numPr>
         <w:spacing w:after="0" w:line="240" w:lineRule="auto"/>
+        <w:rPr>
+          <w:sz w:val="22"/>
+        </w:rPr>
       </w:pPr>
       <w:r>
         <w:rPr>
           <w:sz w:val="22"/>
-          <w:szCs w:val="22"/>
         </w:rPr>
-        <w:t xml:space="preserve">Government contracting with </w:t>
+        <w:t>Government contracting with citizens is, therefore, one of its most important functions;</w:t>
       </w:r>
+      <w:br/>
+      <w:br/>
       <w:r>
         <w:rPr>
           <w:sz w:val="22"/>
-          <w:szCs w:val="22"/>
         </w:rPr>
-        <w:t xml:space="preserve">citizens is, therefore, one of </w:t>
+        <w:t>NOW, AS A RESULT, THEREFORE, the parties agree to perpetual pizza sharing, and this:</w:t>
       </w:r>
-      <w:r>
-        <w:rPr>
-          <w:sz w:val="22"/>
-          <w:szCs w:val="22"/>
-        </w:rPr>
-        <w:t xml:space="preserve">its </w:t>
-      </w:r>
-      <w:r>
-        <w:rPr>
-          <w:sz w:val="22"/>
-          <w:szCs w:val="22"/>
-        </w:rPr>
-        <w:t xml:space="preserve">most important </w:t>
-      </w:r>
-      <w:r>
-        <w:rPr>
-          <w:sz w:val="22"/>
-          <w:szCs w:val="22"/>
-        </w:rPr>
-        <w:t>functions;</w:t>
-      </w:r>
-      <w:r>
-        <w:rPr>
-          <w:sz w:val="22"/>
-          <w:szCs w:val="22"/>
-        </w:rPr>
-        <w:br/>
-      </w:r>
-      <w:r>
-        <w:rPr>
-          <w:sz w:val="22"/>
-          <w:szCs w:val="22"/>
-        </w:rPr>
-        <w:br/>
-      </w:r>
-      <w:r>
-        <w:rPr>
-          <w:sz w:val="22"/>
-          <w:szCs w:val="22"/>
-        </w:rPr>
-        <w:t xml:space="preserve">NOW, </w:t>
-      </w:r>
-      <w:r>
-        <w:rPr>
-          <w:sz w:val="22"/>
-          <w:szCs w:val="22"/>
-        </w:rPr>
-        <w:t xml:space="preserve">AS A RESULT, </w:t>
-      </w:r>
-      <w:r>
-        <w:rPr>
-          <w:sz w:val="22"/>
-          <w:szCs w:val="22"/>
-        </w:rPr>
-        <w:t>THEREFORE,</w:t>
-      </w:r>
-      <w:r>
-        <w:rPr>
-          <w:sz w:val="22"/>
-          <w:szCs w:val="22"/>
-        </w:rPr>
-        <w:t xml:space="preserve"> </w:t>
-      </w:r>
-      <w:r>
-        <w:rPr>
-          <w:sz w:val="22"/>
-          <w:szCs w:val="22"/>
-        </w:rPr>
-        <w:t xml:space="preserve">the parties agree </w:t>
-      </w:r>
-      <w:r>
-        <w:rPr>
-          <w:sz w:val="22"/>
-          <w:szCs w:val="22"/>
-        </w:rPr>
-        <w:t xml:space="preserve">to </w:t>
-      </w:r>
-      <w:r>
-        <w:rPr>
-          <w:sz w:val="22"/>
-          <w:szCs w:val="22"/>
-        </w:rPr>
-        <w:t>perpetual pizza sharing, and this</w:t>
-      </w:r>
-      <w:r>
-        <w:rPr>
-          <w:sz w:val="22"/>
-          <w:szCs w:val="22"/>
-        </w:rPr>
-        <w:t>:</w:t>
-      </w:r>
-      <w:r>
-        <w:rPr>
-          <w:sz w:val="22"/>
-          <w:szCs w:val="22"/>
-        </w:rPr>
-        <w:br/>
-      </w:r>
+      <w:br/>
     </w:p>
     <w:p>
       <w:pPr>
         <w:spacing w:after="0" w:line="240" w:lineRule="auto"/>
       </w:pPr>
-      <w:r>
-        <w:pict w14:anchorId="6C86C440">
-          <v:rect id="_x0000_i1027" style="width:0;height:1.5pt" o:hralign="center" o:hrstd="t" o:hr="t" fillcolor="#a0a0a0" stroked="f"/>
-        </w:pict>
-      </w:r>
     </w:p>
     <w:p>
       <w:pPr>
         <w:spacing w:after="0" w:line="240" w:lineRule="auto"/>
-        <w:rPr>
-          <w:sz w:val="28"/>
-          <w:szCs w:val="28"/>
-        </w:rPr>
       </w:pPr>
       <w:bookmarkStart w:id="0" w:name="_Hlk205802719"/>
+      <w:bookmarkEnd w:id="0"/>
       <w:r>
         <w:rPr>
           <w:b/>
           <w:sz w:val="28"/>
-          <w:szCs w:val="28"/>
         </w:rPr>
         <w:t>SCOPE OF WORK</w:t>
       </w:r>
     </w:p>
-    <w:bookmarkEnd w:id="0"/>
+    <w:p>
+      <w:pPr>
+        <w:spacing w:after="0" w:line="240" w:lineRule="auto"/>
+      </w:pPr>
+      <w:r>
+        <w:rPr>
+          <w:sz w:val="22"/>
+        </w:rPr>
+        <w:t xml:space="preserve">OG will build what you’re using, and more. The first question is, well, first off, what comes first? Do we build a limited experience with both the Add-In and the web viewer, or focus on the web. Moti’s strong preference is the former. </w:t>
+      </w:r>
+    </w:p>
     <w:p>
       <w:pPr>
         <w:spacing w:after="0" w:line="240" w:lineRule="auto"/>
         <w:rPr>
           <w:sz w:val="22"/>
-          <w:szCs w:val="22"/>
         </w:rPr>
+      </w:pPr>
+    </w:p>
+    <w:p>
+      <w:pPr>
+        <w:spacing w:after="0" w:line="240" w:lineRule="auto"/>
       </w:pPr>
       <w:r>
         <w:rPr>
           <w:sz w:val="22"/>
-          <w:szCs w:val="22"/>
         </w:rPr>
-        <w:t>OG will build what you’re using, and more</w:t>
-      </w:r>
-      <w:r>
-        <w:rPr>
-          <w:sz w:val="22"/>
-          <w:szCs w:val="22"/>
-        </w:rPr>
-        <w:t xml:space="preserve">. </w:t>
-      </w:r>
-      <w:r>
-        <w:rPr>
-          <w:sz w:val="22"/>
-          <w:szCs w:val="22"/>
-        </w:rPr>
-        <w:t>T</w:t>
-      </w:r>
-      <w:r>
-        <w:rPr>
-          <w:sz w:val="22"/>
-          <w:szCs w:val="22"/>
-        </w:rPr>
-        <w:t>he first question is, well, first</w:t>
-      </w:r>
-      <w:r>
-        <w:rPr>
-          <w:sz w:val="22"/>
-          <w:szCs w:val="22"/>
-        </w:rPr>
-        <w:t xml:space="preserve"> off</w:t>
-      </w:r>
-      <w:r>
-        <w:rPr>
-          <w:sz w:val="22"/>
-          <w:szCs w:val="22"/>
-        </w:rPr>
-        <w:t>, what comes first?</w:t>
-      </w:r>
-      <w:r>
-        <w:rPr>
-          <w:sz w:val="22"/>
-          <w:szCs w:val="22"/>
-        </w:rPr>
-        <w:t xml:space="preserve"> Do we build a limited experience with both the Add-In and the web viewer, or focus on the web. Moti’s strong preference is the former.</w:t>
-      </w:r>
-      <w:r>
-        <w:rPr>
-          <w:sz w:val="22"/>
-          <w:szCs w:val="22"/>
-        </w:rPr>
-        <w:t xml:space="preserve"> </w:t>
+        <w:t>In addition, although this prototype has a lot of features, it’s variable management, signature tagging, setup questions and automation. And AI. AI is going to come in spades once we have V1.</w:t>
       </w:r>
     </w:p>
     <w:p>
@@ -512,86 +252,22 @@
         <w:spacing w:after="0" w:line="240" w:lineRule="auto"/>
         <w:rPr>
           <w:sz w:val="22"/>
-          <w:szCs w:val="22"/>
         </w:rPr>
       </w:pPr>
     </w:p>
     <w:p>
       <w:pPr>
         <w:spacing w:after="0" w:line="240" w:lineRule="auto"/>
-        <w:rPr>
-          <w:sz w:val="22"/>
-          <w:szCs w:val="22"/>
-        </w:rPr>
-      </w:pPr>
-      <w:r>
-        <w:rPr>
-          <w:sz w:val="22"/>
-          <w:szCs w:val="22"/>
-        </w:rPr>
-        <w:t>In addition, a</w:t>
-      </w:r>
-      <w:r>
-        <w:rPr>
-          <w:sz w:val="22"/>
-          <w:szCs w:val="22"/>
-        </w:rPr>
-        <w:t xml:space="preserve">lthough this prototype has a lot of features, it’s variable management, signature tagging, </w:t>
-      </w:r>
-      <w:r>
-        <w:rPr>
-          <w:sz w:val="22"/>
-          <w:szCs w:val="22"/>
-        </w:rPr>
-        <w:t xml:space="preserve">setup questions and automation. </w:t>
-      </w:r>
-      <w:r>
-        <w:rPr>
-          <w:sz w:val="22"/>
-          <w:szCs w:val="22"/>
-        </w:rPr>
-        <w:t>And AI. AI is going to come in spades once we have V1.</w:t>
-      </w:r>
+      </w:pPr>
     </w:p>
     <w:p>
       <w:pPr>
         <w:spacing w:after="0" w:line="240" w:lineRule="auto"/>
-        <w:rPr>
-          <w:sz w:val="22"/>
-          <w:szCs w:val="22"/>
-        </w:rPr>
-      </w:pPr>
-    </w:p>
-    <w:p>
-      <w:pPr>
-        <w:spacing w:after="0" w:line="240" w:lineRule="auto"/>
-      </w:pPr>
-      <w:r>
-        <w:rPr>
-          <w:sz w:val="22"/>
-          <w:szCs w:val="22"/>
-        </w:rPr>
-        <w:pict w14:anchorId="0923B2A8">
-          <v:rect id="_x0000_i1028" style="width:0;height:1.5pt" o:hralign="center" o:bullet="t" o:hrstd="t" o:hr="t" fillcolor="#a0a0a0" stroked="f"/>
-        </w:pict>
-      </w:r>
-    </w:p>
-    <w:p>
-      <w:pPr>
-        <w:spacing w:after="0" w:line="240" w:lineRule="auto"/>
-        <w:rPr>
-          <w:b/>
-          <w:bCs/>
-          <w:sz w:val="28"/>
-          <w:szCs w:val="28"/>
-        </w:rPr>
       </w:pPr>
       <w:r>
         <w:rPr>
           <w:b/>
-          <w:bCs/>
           <w:sz w:val="28"/>
-          <w:szCs w:val="28"/>
         </w:rPr>
         <w:t>TIMELINE</w:t>
       </w:r>
@@ -600,16 +276,10 @@
       <w:pPr>
         <w:pStyle w:val="ListParagraph"/>
         <w:spacing w:after="0" w:line="240" w:lineRule="auto"/>
-        <w:ind w:left="0"/>
-        <w:rPr>
-          <w:sz w:val="22"/>
-          <w:szCs w:val="22"/>
-        </w:rPr>
       </w:pPr>
       <w:r>
         <w:rPr>
           <w:sz w:val="22"/>
-          <w:szCs w:val="22"/>
         </w:rPr>
         <w:t>Build as fast as we can. Period. Our goal is to release an MVP before the end of the year</w:t>
       </w:r>
@@ -618,35 +288,21 @@
       <w:pPr>
         <w:pStyle w:val="ListParagraph"/>
         <w:spacing w:after="0" w:line="240" w:lineRule="auto"/>
-        <w:ind w:left="0"/>
       </w:pPr>
     </w:p>
     <w:p>
       <w:pPr>
         <w:spacing w:after="0" w:line="240" w:lineRule="auto"/>
       </w:pPr>
-      <w:r>
-        <w:pict w14:anchorId="39897D9F">
-          <v:rect id="_x0000_i1029" style="width:0;height:1.5pt" o:hralign="center" o:hrstd="t" o:hr="t" fillcolor="#a0a0a0" stroked="f"/>
-        </w:pict>
-      </w:r>
     </w:p>
     <w:p>
       <w:pPr>
         <w:spacing w:after="0" w:line="240" w:lineRule="auto"/>
-        <w:rPr>
-          <w:b/>
-          <w:bCs/>
-          <w:sz w:val="28"/>
-          <w:szCs w:val="28"/>
-        </w:rPr>
       </w:pPr>
       <w:r>
         <w:rPr>
           <w:b/>
-          <w:bCs/>
           <w:sz w:val="28"/>
-          <w:szCs w:val="28"/>
         </w:rPr>
         <w:t>FEES AND PAYMENT</w:t>
       </w:r>
@@ -655,20 +311,12 @@
       <w:pPr>
         <w:pStyle w:val="ListParagraph"/>
         <w:spacing w:after="0" w:line="240" w:lineRule="auto"/>
-        <w:ind w:left="0"/>
-        <w:rPr>
-          <w:sz w:val="22"/>
-          <w:szCs w:val="22"/>
-        </w:rPr>
       </w:pPr>
       <w:r>
         <w:rPr>
           <w:b/>
-          <w:bCs/>
           <w:i/>
-          <w:iCs/>
           <w:sz w:val="22"/>
-          <w:szCs w:val="22"/>
         </w:rPr>
         <w:t>3A. Donuts and Door Repair</w:t>
       </w:r>
@@ -677,129 +325,62 @@
       <w:pPr>
         <w:pStyle w:val="ListParagraph"/>
         <w:spacing w:after="0" w:line="240" w:lineRule="auto"/>
-        <w:ind w:left="0"/>
-        <w:rPr>
-          <w:sz w:val="22"/>
-          <w:szCs w:val="22"/>
-        </w:rPr>
       </w:pPr>
       <w:r>
         <w:rPr>
           <w:sz w:val="22"/>
-          <w:szCs w:val="22"/>
         </w:rPr>
-        <w:t>OG will provide donuts</w:t>
+        <w:t xml:space="preserve">OG will provide donuts and door-repair service for our MVPPP’s. </w:t>
       </w:r>
+    </w:p>
+    <w:p>
+      <w:pPr>
+        <w:pStyle w:val="ListParagraph"/>
+        <w:spacing w:after="0" w:line="240" w:lineRule="auto"/>
+      </w:pPr>
+      <w:r>
+        <w:rPr>
+          <w:b/>
+          <w:i/>
+          <w:sz w:val="22"/>
+        </w:rPr>
+        <w:t>3B. Forms of Payment and Resolution Process</w:t>
+      </w:r>
+    </w:p>
+    <w:p>
+      <w:pPr>
+        <w:pStyle w:val="ListParagraph"/>
+        <w:spacing w:after="0" w:line="240" w:lineRule="auto"/>
+      </w:pPr>
       <w:r>
         <w:rPr>
           <w:sz w:val="22"/>
-          <w:szCs w:val="22"/>
         </w:rPr>
-        <w:t xml:space="preserve"> and door-repair service for our MVPPP’s. </w:t>
+        <w:t>Hugs are always welcome. Fist bumps are a safe alternative. Kisses are out of scope. So are bribes. Any disagreement about price will be settled with a competitive game of Twister.</w:t>
       </w:r>
     </w:p>
     <w:p>
       <w:pPr>
         <w:pStyle w:val="ListParagraph"/>
         <w:spacing w:after="0" w:line="240" w:lineRule="auto"/>
-        <w:ind w:left="0"/>
         <w:rPr>
           <w:sz w:val="22"/>
-          <w:szCs w:val="22"/>
         </w:rPr>
+      </w:pPr>
+    </w:p>
+    <w:p>
+      <w:pPr>
+        <w:spacing w:after="0" w:line="240" w:lineRule="auto"/>
+      </w:pPr>
+    </w:p>
+    <w:p>
+      <w:pPr>
+        <w:spacing w:after="0" w:line="240" w:lineRule="auto"/>
       </w:pPr>
       <w:r>
         <w:rPr>
           <w:b/>
-          <w:bCs/>
-          <w:i/>
-          <w:iCs/>
-          <w:sz w:val="22"/>
-          <w:szCs w:val="22"/>
-        </w:rPr>
-        <w:t xml:space="preserve">3B. </w:t>
-      </w:r>
-      <w:r>
-        <w:rPr>
-          <w:b/>
-          <w:bCs/>
-          <w:i/>
-          <w:iCs/>
-          <w:sz w:val="22"/>
-          <w:szCs w:val="22"/>
-        </w:rPr>
-        <w:t>Forms of Payment and Resolution Process</w:t>
-      </w:r>
-    </w:p>
-    <w:p>
-      <w:pPr>
-        <w:pStyle w:val="ListParagraph"/>
-        <w:spacing w:after="0" w:line="240" w:lineRule="auto"/>
-        <w:ind w:left="0"/>
-        <w:rPr>
-          <w:sz w:val="22"/>
-          <w:szCs w:val="22"/>
-        </w:rPr>
-      </w:pPr>
-      <w:r>
-        <w:rPr>
-          <w:sz w:val="22"/>
-          <w:szCs w:val="22"/>
-        </w:rPr>
-        <w:t xml:space="preserve">Hugs are always welcome. </w:t>
-      </w:r>
-      <w:r>
-        <w:rPr>
-          <w:sz w:val="22"/>
-          <w:szCs w:val="22"/>
-        </w:rPr>
-        <w:t>Fist bumps are a safe alternative.</w:t>
-      </w:r>
-      <w:r>
-        <w:rPr>
-          <w:sz w:val="22"/>
-          <w:szCs w:val="22"/>
-        </w:rPr>
-        <w:t xml:space="preserve"> Kisses are out of scope. So are bribes. Any disagreement about price will be settled with a competitive game of Twister.</w:t>
-      </w:r>
-    </w:p>
-    <w:p>
-      <w:pPr>
-        <w:pStyle w:val="ListParagraph"/>
-        <w:spacing w:after="0" w:line="240" w:lineRule="auto"/>
-        <w:ind w:left="0"/>
-        <w:rPr>
-          <w:sz w:val="22"/>
-          <w:szCs w:val="22"/>
-        </w:rPr>
-      </w:pPr>
-    </w:p>
-    <w:p>
-      <w:pPr>
-        <w:spacing w:after="0" w:line="240" w:lineRule="auto"/>
-      </w:pPr>
-      <w:r>
-        <w:pict w14:anchorId="6AA50524">
-          <v:rect id="_x0000_i1030" style="width:0;height:1.5pt" o:hralign="center" o:hrstd="t" o:hr="t" fillcolor="#a0a0a0" stroked="f"/>
-        </w:pict>
-      </w:r>
-    </w:p>
-    <w:p>
-      <w:pPr>
-        <w:spacing w:after="0" w:line="240" w:lineRule="auto"/>
-        <w:rPr>
-          <w:b/>
-          <w:bCs/>
           <w:sz w:val="28"/>
-          <w:szCs w:val="28"/>
-        </w:rPr>
-      </w:pPr>
-      <w:r>
-        <w:rPr>
-          <w:b/>
-          <w:bCs/>
-          <w:sz w:val="28"/>
-          <w:szCs w:val="28"/>
         </w:rPr>
         <w:t>MISCELLANEOUS</w:t>
       </w:r>
@@ -808,20 +389,12 @@
       <w:pPr>
         <w:pStyle w:val="ListParagraph"/>
         <w:spacing w:after="0" w:line="240" w:lineRule="auto"/>
-        <w:ind w:left="0"/>
-        <w:rPr>
-          <w:sz w:val="22"/>
-          <w:szCs w:val="22"/>
-        </w:rPr>
       </w:pPr>
       <w:r>
         <w:rPr>
           <w:b/>
-          <w:bCs/>
           <w:i/>
-          <w:iCs/>
           <w:sz w:val="22"/>
-          <w:szCs w:val="22"/>
         </w:rPr>
         <w:t>4A. Feedback is always welcome</w:t>
       </w:r>
@@ -830,16 +403,10 @@
       <w:pPr>
         <w:pStyle w:val="ListParagraph"/>
         <w:spacing w:after="0" w:line="240" w:lineRule="auto"/>
-        <w:ind w:left="0"/>
-        <w:rPr>
-          <w:sz w:val="22"/>
-          <w:szCs w:val="22"/>
-        </w:rPr>
       </w:pPr>
       <w:r>
         <w:rPr>
           <w:sz w:val="22"/>
-          <w:szCs w:val="22"/>
         </w:rPr>
         <w:t>At any time, format, or place. Feedback is a gift and will help us get better.</w:t>
       </w:r>
@@ -848,123 +415,46 @@
       <w:pPr>
         <w:pStyle w:val="ListParagraph"/>
         <w:spacing w:after="0" w:line="240" w:lineRule="auto"/>
-        <w:ind w:left="0"/>
-        <w:rPr>
-          <w:sz w:val="22"/>
-          <w:szCs w:val="22"/>
-        </w:rPr>
       </w:pPr>
       <w:r>
         <w:rPr>
           <w:b/>
-          <w:bCs/>
           <w:i/>
-          <w:iCs/>
           <w:sz w:val="22"/>
-          <w:szCs w:val="22"/>
         </w:rPr>
-        <w:t>4</w:t>
-      </w:r>
-      <w:r>
-        <w:rPr>
-          <w:b/>
-          <w:bCs/>
-          <w:i/>
-          <w:iCs/>
-          <w:sz w:val="22"/>
-          <w:szCs w:val="22"/>
-        </w:rPr>
-        <w:t>B</w:t>
-      </w:r>
-      <w:r>
-        <w:rPr>
-          <w:b/>
-          <w:bCs/>
-          <w:i/>
-          <w:iCs/>
-          <w:sz w:val="22"/>
-          <w:szCs w:val="22"/>
-        </w:rPr>
-        <w:t>. This is a vision</w:t>
+        <w:t>4B. This is a vision</w:t>
       </w:r>
     </w:p>
     <w:p>
       <w:pPr>
         <w:pStyle w:val="ListParagraph"/>
         <w:spacing w:after="0" w:line="240" w:lineRule="auto"/>
-        <w:ind w:left="0"/>
-        <w:rPr>
-          <w:sz w:val="22"/>
-          <w:szCs w:val="22"/>
-        </w:rPr>
       </w:pPr>
       <w:r>
         <w:rPr>
           <w:sz w:val="22"/>
-          <w:szCs w:val="22"/>
         </w:rPr>
-        <w:t xml:space="preserve">AKA subject to substantial change. </w:t>
-      </w:r>
-      <w:r>
-        <w:rPr>
-          <w:sz w:val="22"/>
-          <w:szCs w:val="22"/>
-        </w:rPr>
-        <w:t>But the future is coming</w:t>
-      </w:r>
-      <w:r>
-        <w:rPr>
-          <w:sz w:val="22"/>
-          <w:szCs w:val="22"/>
-        </w:rPr>
-        <w:t>!</w:t>
+        <w:t>AKA subject to substantial change. But the future is coming!</w:t>
       </w:r>
     </w:p>
     <w:p>
       <w:pPr>
-        <w:rPr>
-          <w:b/>
-          <w:bCs/>
-        </w:rPr>
+        <w:spacing w:after="165" w:lineRule="auto"/>
       </w:pPr>
       <w:r>
-        <w:rPr>
-          <w:b/>
-          <w:bCs/>
-        </w:rPr>
         <w:br w:type="page"/>
       </w:r>
     </w:p>
     <w:p>
       <w:pPr>
         <w:spacing w:after="0" w:line="240" w:lineRule="auto"/>
-        <w:ind w:left="-630"/>
-        <w:rPr>
-          <w:b/>
-          <w:bCs/>
-        </w:rPr>
+        <w:ind w:left="-630" w:right="0" w:firstLine="0" w:hanging="0"/>
       </w:pPr>
       <w:r>
         <w:rPr>
           <w:b/>
-          <w:bCs/>
         </w:rPr>
-        <w:lastRenderedPageBreak/>
-        <w:t>IN WITNESS WHEREOF</w:t>
-      </w:r>
-      <w:r>
-        <w:rPr>
-          <w:b/>
-          <w:bCs/>
-        </w:rPr>
-        <w:t xml:space="preserve">, THEREIN, THROUGHOUT, AND </w:t>
-      </w:r>
-      <w:r>
-        <w:rPr>
-          <w:b/>
-          <w:bCs/>
-        </w:rPr>
-        <w:t>WITH THOROUGHBREADS:</w:t>
+        <w:t>IN WITNESS WHEREOF, THEREIN, THROUGHOUT, AND WITH THOROUGHBREADS:</w:t>
       </w:r>
     </w:p>
     <w:p>
@@ -975,16 +465,10 @@
     <w:p>
       <w:pPr>
         <w:spacing w:after="0" w:line="240" w:lineRule="auto"/>
-        <w:ind w:left="-630"/>
+        <w:ind w:left="-630" w:right="0" w:firstLine="0" w:hanging="0"/>
       </w:pPr>
       <w:r>
-        <w:t>The parties execute</w:t>
-      </w:r>
-      <w:r>
-        <w:t>*</w:t>
-      </w:r>
-      <w:r>
-        <w:t xml:space="preserve"> this Contract as of the Effective Date.</w:t>
+        <w:t>The parties execute* this Contract as of the Effective Date.</w:t>
       </w:r>
     </w:p>
     <w:p>
@@ -992,7 +476,6 @@
         <w:spacing w:after="0" w:line="240" w:lineRule="auto"/>
         <w:rPr>
           <w:b/>
-          <w:bCs/>
         </w:rPr>
         <w:sectPr>
           <w:pgSz w:w="12240" w:h="15840"/>
@@ -1003,61 +486,34 @@
       </w:pPr>
     </w:p>
     <w:tbl>
+      <w:tblGrid>
+        <w:gridCol w:w="1500"/>
+      </w:tblGrid>
       <w:tblPr>
-        <w:tblW w:w="0" w:type="auto"/>
+        <w:tblBorders/>
+        <w:tblInd w:w="-720" w:type="dxa"/>
         <w:tblCellSpacing w:w="15" w:type="dxa"/>
-        <w:tblInd w:w="-720" w:type="dxa"/>
-        <w:tblCellMar>
-          <w:top w:w="15" w:type="dxa"/>
-          <w:left w:w="15" w:type="dxa"/>
-          <w:bottom w:w="15" w:type="dxa"/>
-          <w:right w:w="15" w:type="dxa"/>
-        </w:tblCellMar>
-        <w:tblLook w:val="04A0" w:firstRow="1" w:lastRow="0" w:firstColumn="1" w:lastColumn="0" w:noHBand="0" w:noVBand="1"/>
       </w:tblPr>
-      <w:tblGrid>
-        <w:gridCol w:w="5040"/>
-      </w:tblGrid>
       <w:tr>
-        <w:trPr>
-          <w:tblHeader/>
-          <w:tblCellSpacing w:w="15" w:type="dxa"/>
-        </w:trPr>
         <w:tc>
           <w:tcPr>
-            <w:tcW w:w="0" w:type="auto"/>
+            <w:tcW w:w="1500" w:type="dxa"/>
+            <w:gridSpan w:val="1"/>
+            <w:tcMar/>
             <w:vAlign w:val="center"/>
-            <w:hideMark/>
           </w:tcPr>
           <w:p>
             <w:pPr>
               <w:spacing w:after="0" w:line="240" w:lineRule="auto"/>
-              <w:rPr>
-                <w:b/>
-                <w:bCs/>
-              </w:rPr>
             </w:pPr>
-            <w:r>
-              <w:rPr>
-                <w:b/>
-                <w:bCs/>
-              </w:rPr>
-              <w:br/>
-            </w:r>
-            <w:r>
-              <w:rPr>
-                <w:b/>
-                <w:bCs/>
-              </w:rPr>
-              <w:br/>
-            </w:r>
+            <w:br/>
+            <w:br/>
           </w:p>
           <w:p>
             <w:pPr>
               <w:spacing w:after="0" w:line="240" w:lineRule="auto"/>
               <w:rPr>
                 <w:b/>
-                <w:bCs/>
               </w:rPr>
             </w:pPr>
           </w:p>
@@ -1066,22 +522,16 @@
               <w:spacing w:after="0" w:line="240" w:lineRule="auto"/>
               <w:rPr>
                 <w:b/>
-                <w:bCs/>
               </w:rPr>
             </w:pPr>
           </w:p>
           <w:p>
             <w:pPr>
               <w:spacing w:after="0" w:line="240" w:lineRule="auto"/>
-              <w:rPr>
-                <w:b/>
-                <w:bCs/>
-              </w:rPr>
             </w:pPr>
             <w:r>
               <w:rPr>
                 <w:b/>
-                <w:bCs/>
               </w:rPr>
               <w:t>OpenGov, Inc.</w:t>
             </w:r>
@@ -1089,118 +539,83 @@
         </w:tc>
       </w:tr>
       <w:tr>
-        <w:trPr>
-          <w:tblCellSpacing w:w="15" w:type="dxa"/>
-        </w:trPr>
         <w:tc>
           <w:tcPr>
-            <w:tcW w:w="0" w:type="auto"/>
+            <w:tcW w:w="1500" w:type="dxa"/>
+            <w:gridSpan w:val="1"/>
+            <w:tcMar/>
             <w:vAlign w:val="center"/>
-            <w:hideMark/>
           </w:tcPr>
           <w:p>
             <w:pPr>
               <w:spacing w:after="0" w:line="240" w:lineRule="auto"/>
-              <w:ind w:right="90"/>
+              <w:ind w:left="0" w:right="90" w:firstLine="0" w:hanging="0"/>
             </w:pPr>
           </w:p>
           <w:p>
             <w:pPr>
               <w:spacing w:after="0" w:line="240" w:lineRule="auto"/>
-              <w:ind w:right="90"/>
+              <w:ind w:left="0" w:right="90" w:firstLine="0" w:hanging="0"/>
             </w:pPr>
             <w:r>
-              <w:t xml:space="preserve">Signature by                        </w:t>
-            </w:r>
-            <w:r>
-              <w:t>___________________________</w:t>
+              <w:t>Signature by                        ___________________________</w:t>
             </w:r>
           </w:p>
         </w:tc>
       </w:tr>
       <w:tr>
-        <w:trPr>
-          <w:tblCellSpacing w:w="15" w:type="dxa"/>
-        </w:trPr>
         <w:tc>
           <w:tcPr>
-            <w:tcW w:w="0" w:type="auto"/>
+            <w:tcW w:w="1500" w:type="dxa"/>
+            <w:gridSpan w:val="1"/>
+            <w:tcMar/>
             <w:vAlign w:val="center"/>
-            <w:hideMark/>
           </w:tcPr>
           <w:p>
             <w:pPr>
               <w:spacing w:after="0" w:line="240" w:lineRule="auto"/>
-              <w:ind w:right="90"/>
+              <w:ind w:left="0" w:right="90" w:firstLine="0" w:hanging="0"/>
             </w:pPr>
             <w:r>
-              <w:t xml:space="preserve">Yuri Lee Laffed                 </w:t>
-            </w:r>
-            <w:r>
-              <w:t xml:space="preserve"> ___________________________</w:t>
+              <w:t>Yuri Lee Laffed                  ___________________________</w:t>
             </w:r>
           </w:p>
         </w:tc>
       </w:tr>
       <w:tr>
-        <w:trPr>
-          <w:tblCellSpacing w:w="15" w:type="dxa"/>
-        </w:trPr>
         <w:tc>
           <w:tcPr>
-            <w:tcW w:w="0" w:type="auto"/>
+            <w:tcW w:w="1500" w:type="dxa"/>
+            <w:gridSpan w:val="1"/>
+            <w:tcMar/>
             <w:vAlign w:val="center"/>
-            <w:hideMark/>
           </w:tcPr>
           <w:p>
             <w:pPr>
               <w:spacing w:after="0" w:line="240" w:lineRule="auto"/>
-              <w:ind w:right="90"/>
+              <w:ind w:left="0" w:right="90" w:firstLine="0" w:hanging="0"/>
             </w:pPr>
             <w:r>
-              <w:t xml:space="preserve">Title: Chief Humorist            </w:t>
-            </w:r>
-            <w:r>
-              <w:t xml:space="preserve"> </w:t>
-            </w:r>
-            <w:r>
-              <w:t xml:space="preserve"> </w:t>
-            </w:r>
-            <w:r>
-              <w:t>___________________________</w:t>
+              <w:t>Title: Chief Humorist              ___________________________</w:t>
             </w:r>
           </w:p>
         </w:tc>
       </w:tr>
       <w:tr>
-        <w:trPr>
-          <w:tblCellSpacing w:w="15" w:type="dxa"/>
-        </w:trPr>
         <w:tc>
           <w:tcPr>
-            <w:tcW w:w="0" w:type="auto"/>
+            <w:tcW w:w="1500" w:type="dxa"/>
+            <w:gridSpan w:val="1"/>
+            <w:tcMar/>
             <w:vAlign w:val="center"/>
-            <w:hideMark/>
           </w:tcPr>
           <w:p>
             <w:pPr>
               <w:spacing w:after="0" w:line="240" w:lineRule="auto"/>
-              <w:ind w:right="90"/>
+              <w:ind w:left="0" w:right="90" w:firstLine="0" w:hanging="0"/>
             </w:pPr>
             <w:r>
-              <w:t xml:space="preserve">Date </w:t>
-            </w:r>
-            <w:r>
-              <w:t xml:space="preserve">                                    </w:t>
-            </w:r>
-            <w:r>
-              <w:t xml:space="preserve"> </w:t>
-            </w:r>
-            <w:r>
-              <w:t xml:space="preserve"> </w:t>
-            </w:r>
-            <w:r>
-              <w:t>___________________________</w:t>
+              <w:t>Date    ___________________________</w:t>
             </w:r>
           </w:p>
         </w:tc>
@@ -1209,223 +624,208 @@
     <w:p>
       <w:pPr>
         <w:spacing w:after="0" w:line="240" w:lineRule="auto"/>
-        <w:ind w:right="90"/>
+        <w:ind w:left="0" w:right="90" w:firstLine="0" w:hanging="0"/>
       </w:pPr>
     </w:p>
     <w:p>
       <w:pPr>
         <w:spacing w:after="0" w:line="240" w:lineRule="auto"/>
-        <w:ind w:right="90"/>
+        <w:ind w:left="0" w:right="90" w:firstLine="0" w:hanging="0"/>
       </w:pPr>
     </w:p>
     <w:p>
       <w:pPr>
         <w:spacing w:after="0" w:line="240" w:lineRule="auto"/>
-        <w:ind w:right="90"/>
+        <w:ind w:left="0" w:right="90" w:firstLine="0" w:hanging="0"/>
       </w:pPr>
     </w:p>
     <w:p>
       <w:pPr>
         <w:spacing w:after="0" w:line="240" w:lineRule="auto"/>
-        <w:ind w:right="90"/>
+        <w:ind w:left="0" w:right="90" w:firstLine="0" w:hanging="0"/>
       </w:pPr>
     </w:p>
     <w:p>
       <w:pPr>
         <w:spacing w:after="0" w:line="240" w:lineRule="auto"/>
-        <w:ind w:right="90"/>
+        <w:ind w:left="0" w:right="90" w:firstLine="0" w:hanging="0"/>
       </w:pPr>
     </w:p>
     <w:p>
       <w:pPr>
         <w:spacing w:after="0" w:line="240" w:lineRule="auto"/>
-        <w:ind w:right="90"/>
+        <w:ind w:left="0" w:right="90" w:firstLine="0" w:hanging="0"/>
       </w:pPr>
     </w:p>
     <w:p>
       <w:pPr>
         <w:spacing w:after="0" w:line="240" w:lineRule="auto"/>
-        <w:ind w:right="90"/>
+        <w:ind w:left="0" w:right="90" w:firstLine="0" w:hanging="0"/>
       </w:pPr>
     </w:p>
     <w:p>
       <w:pPr>
         <w:spacing w:after="0" w:line="240" w:lineRule="auto"/>
-        <w:ind w:right="90"/>
+        <w:ind w:left="0" w:right="90" w:firstLine="0" w:hanging="0"/>
       </w:pPr>
     </w:p>
     <w:p>
       <w:pPr>
         <w:spacing w:after="0" w:line="240" w:lineRule="auto"/>
-        <w:ind w:right="90"/>
+        <w:ind w:left="0" w:right="90" w:firstLine="0" w:hanging="0"/>
       </w:pPr>
     </w:p>
     <w:p>
       <w:pPr>
         <w:spacing w:after="0" w:line="240" w:lineRule="auto"/>
-        <w:ind w:right="90"/>
+        <w:ind w:left="0" w:right="90" w:firstLine="0" w:hanging="0"/>
       </w:pPr>
     </w:p>
     <w:p>
       <w:pPr>
         <w:spacing w:after="0" w:line="240" w:lineRule="auto"/>
-        <w:ind w:right="90"/>
+        <w:ind w:left="0" w:right="90" w:firstLine="0" w:hanging="0"/>
       </w:pPr>
     </w:p>
     <w:p>
       <w:pPr>
         <w:spacing w:after="0" w:line="240" w:lineRule="auto"/>
-        <w:ind w:right="90"/>
+        <w:ind w:left="0" w:right="90" w:firstLine="0" w:hanging="0"/>
       </w:pPr>
     </w:p>
     <w:p>
       <w:pPr>
         <w:spacing w:after="0" w:line="240" w:lineRule="auto"/>
-        <w:ind w:right="90"/>
+        <w:ind w:left="0" w:right="90" w:firstLine="0" w:hanging="0"/>
       </w:pPr>
     </w:p>
     <w:p>
       <w:pPr>
         <w:spacing w:after="0" w:line="240" w:lineRule="auto"/>
-        <w:ind w:right="90"/>
+        <w:ind w:left="0" w:right="90" w:firstLine="0" w:hanging="0"/>
       </w:pPr>
     </w:p>
     <w:p>
       <w:pPr>
         <w:spacing w:after="0" w:line="240" w:lineRule="auto"/>
-        <w:ind w:right="90"/>
+        <w:ind w:left="0" w:right="90" w:firstLine="0" w:hanging="0"/>
       </w:pPr>
     </w:p>
     <w:p>
       <w:pPr>
         <w:spacing w:after="0" w:line="240" w:lineRule="auto"/>
-        <w:ind w:right="90"/>
+        <w:ind w:left="0" w:right="90" w:firstLine="0" w:hanging="0"/>
       </w:pPr>
     </w:p>
     <w:p>
       <w:pPr>
         <w:spacing w:after="0" w:line="240" w:lineRule="auto"/>
-        <w:ind w:right="90"/>
+        <w:ind w:left="0" w:right="90" w:firstLine="0" w:hanging="0"/>
       </w:pPr>
     </w:p>
     <w:p>
       <w:pPr>
         <w:spacing w:after="0" w:line="240" w:lineRule="auto"/>
-        <w:ind w:right="90"/>
+        <w:ind w:left="0" w:right="90" w:firstLine="0" w:hanging="0"/>
       </w:pPr>
     </w:p>
     <w:p>
       <w:pPr>
         <w:spacing w:after="0" w:line="240" w:lineRule="auto"/>
-        <w:ind w:right="90"/>
+        <w:ind w:left="0" w:right="90" w:firstLine="0" w:hanging="0"/>
       </w:pPr>
     </w:p>
     <w:p>
       <w:pPr>
         <w:spacing w:after="0" w:line="240" w:lineRule="auto"/>
-        <w:ind w:right="90"/>
+        <w:ind w:left="0" w:right="90" w:firstLine="0" w:hanging="0"/>
       </w:pPr>
     </w:p>
     <w:p>
       <w:pPr>
         <w:spacing w:after="0" w:line="240" w:lineRule="auto"/>
-        <w:ind w:right="90"/>
+        <w:ind w:left="0" w:right="90" w:firstLine="0" w:hanging="0"/>
       </w:pPr>
     </w:p>
     <w:p>
       <w:pPr>
         <w:spacing w:after="0" w:line="240" w:lineRule="auto"/>
-        <w:ind w:right="90"/>
+        <w:ind w:left="0" w:right="90" w:firstLine="0" w:hanging="0"/>
       </w:pPr>
     </w:p>
     <w:p>
       <w:pPr>
         <w:spacing w:after="0" w:line="240" w:lineRule="auto"/>
-        <w:ind w:right="90"/>
+        <w:ind w:left="0" w:right="90" w:firstLine="0" w:hanging="0"/>
       </w:pPr>
     </w:p>
     <w:p>
       <w:pPr>
         <w:spacing w:after="0" w:line="240" w:lineRule="auto"/>
-        <w:ind w:right="90"/>
+        <w:ind w:left="0" w:right="90" w:firstLine="0" w:hanging="0"/>
       </w:pPr>
     </w:p>
     <w:p>
       <w:pPr>
         <w:spacing w:after="0" w:line="240" w:lineRule="auto"/>
-        <w:ind w:right="90"/>
+        <w:ind w:left="0" w:right="90" w:firstLine="0" w:hanging="0"/>
       </w:pPr>
     </w:p>
     <w:p>
       <w:pPr>
         <w:spacing w:after="0" w:line="240" w:lineRule="auto"/>
-        <w:ind w:right="90"/>
+        <w:ind w:left="0" w:right="90" w:firstLine="0" w:hanging="0"/>
       </w:pPr>
     </w:p>
     <w:p>
       <w:pPr>
         <w:spacing w:after="0" w:line="240" w:lineRule="auto"/>
-        <w:ind w:right="90"/>
+        <w:ind w:left="0" w:right="90" w:firstLine="0" w:hanging="0"/>
       </w:pPr>
     </w:p>
     <w:p>
       <w:pPr>
         <w:spacing w:after="0" w:line="240" w:lineRule="auto"/>
-        <w:ind w:right="90"/>
+        <w:ind w:left="0" w:right="90" w:firstLine="0" w:hanging="0"/>
       </w:pPr>
     </w:p>
     <w:p>
       <w:pPr>
         <w:spacing w:after="0" w:line="240" w:lineRule="auto"/>
-        <w:ind w:right="90"/>
+        <w:ind w:left="0" w:right="90" w:firstLine="0" w:hanging="0"/>
       </w:pPr>
     </w:p>
     <w:p>
       <w:pPr>
         <w:spacing w:after="0" w:line="240" w:lineRule="auto"/>
-        <w:ind w:right="90"/>
+        <w:ind w:left="0" w:right="90" w:firstLine="0" w:hanging="0"/>
       </w:pPr>
     </w:p>
     <w:tbl>
+      <w:tblGrid>
+        <w:gridCol w:w="1500"/>
+      </w:tblGrid>
       <w:tblPr>
-        <w:tblW w:w="0" w:type="auto"/>
+        <w:tblBorders/>
+        <w:tblInd w:w="-720" w:type="dxa"/>
         <w:tblCellSpacing w:w="15" w:type="dxa"/>
-        <w:tblInd w:w="-720" w:type="dxa"/>
-        <w:tblCellMar>
-          <w:top w:w="15" w:type="dxa"/>
-          <w:left w:w="15" w:type="dxa"/>
-          <w:bottom w:w="15" w:type="dxa"/>
-          <w:right w:w="15" w:type="dxa"/>
-        </w:tblCellMar>
-        <w:tblLook w:val="04A0" w:firstRow="1" w:lastRow="0" w:firstColumn="1" w:lastColumn="0" w:noHBand="0" w:noVBand="1"/>
       </w:tblPr>
-      <w:tblGrid>
-        <w:gridCol w:w="5040"/>
-      </w:tblGrid>
       <w:tr>
-        <w:trPr>
-          <w:tblHeader/>
-          <w:tblCellSpacing w:w="15" w:type="dxa"/>
-        </w:trPr>
         <w:tc>
           <w:tcPr>
-            <w:tcW w:w="0" w:type="auto"/>
+            <w:tcW w:w="1500" w:type="dxa"/>
+            <w:gridSpan w:val="1"/>
+            <w:tcMar/>
             <w:vAlign w:val="center"/>
-            <w:hideMark/>
           </w:tcPr>
           <w:p>
             <w:pPr>
               <w:spacing w:after="0" w:line="240" w:lineRule="auto"/>
-              <w:ind w:left="540"/>
-              <w:rPr>
-                <w:b/>
-                <w:bCs/>
-              </w:rPr>
+              <w:ind w:left="540" w:right="0" w:firstLine="0" w:hanging="0"/>
             </w:pPr>
             <w:r>
               <w:rPr>
                 <w:b/>
-                <w:bCs/>
               </w:rPr>
               <w:t>OPP</w:t>
             </w:r>
@@ -1433,118 +833,83 @@
         </w:tc>
       </w:tr>
       <w:tr>
-        <w:trPr>
-          <w:tblCellSpacing w:w="15" w:type="dxa"/>
-        </w:trPr>
         <w:tc>
           <w:tcPr>
-            <w:tcW w:w="0" w:type="auto"/>
+            <w:tcW w:w="1500" w:type="dxa"/>
+            <w:gridSpan w:val="1"/>
+            <w:tcMar/>
             <w:vAlign w:val="center"/>
-            <w:hideMark/>
           </w:tcPr>
           <w:p>
             <w:pPr>
               <w:spacing w:after="0" w:line="240" w:lineRule="auto"/>
-              <w:ind w:left="540"/>
+              <w:ind w:left="540" w:right="0" w:firstLine="0" w:hanging="0"/>
             </w:pPr>
           </w:p>
           <w:p>
             <w:pPr>
               <w:spacing w:after="0" w:line="240" w:lineRule="auto"/>
-              <w:ind w:left="540"/>
+              <w:ind w:left="540" w:right="0" w:firstLine="0" w:hanging="0"/>
             </w:pPr>
             <w:r>
-              <w:t xml:space="preserve">Signature by                         </w:t>
-            </w:r>
-            <w:r>
-              <w:t>___________________________</w:t>
+              <w:t>Signature by                         ___________________________</w:t>
             </w:r>
           </w:p>
         </w:tc>
       </w:tr>
       <w:tr>
-        <w:trPr>
-          <w:tblCellSpacing w:w="15" w:type="dxa"/>
-        </w:trPr>
         <w:tc>
           <w:tcPr>
-            <w:tcW w:w="0" w:type="auto"/>
+            <w:tcW w:w="1500" w:type="dxa"/>
+            <w:gridSpan w:val="1"/>
+            <w:tcMar/>
             <w:vAlign w:val="center"/>
-            <w:hideMark/>
           </w:tcPr>
           <w:p>
             <w:pPr>
               <w:spacing w:after="0" w:line="240" w:lineRule="auto"/>
-              <w:ind w:left="540"/>
+              <w:ind w:left="540" w:right="0" w:firstLine="0" w:hanging="0"/>
             </w:pPr>
             <w:r>
-              <w:t xml:space="preserve">Gettysburger King            </w:t>
-            </w:r>
-            <w:r>
-              <w:t>___________________________</w:t>
+              <w:t>Gettysburger King            ___________________________</w:t>
             </w:r>
           </w:p>
         </w:tc>
       </w:tr>
       <w:tr>
-        <w:trPr>
-          <w:tblCellSpacing w:w="15" w:type="dxa"/>
-        </w:trPr>
         <w:tc>
           <w:tcPr>
-            <w:tcW w:w="0" w:type="auto"/>
+            <w:tcW w:w="1500" w:type="dxa"/>
+            <w:gridSpan w:val="1"/>
+            <w:tcMar/>
             <w:vAlign w:val="center"/>
-            <w:hideMark/>
           </w:tcPr>
           <w:p>
             <w:pPr>
               <w:spacing w:after="0" w:line="240" w:lineRule="auto"/>
-              <w:ind w:left="540"/>
+              <w:ind w:left="540" w:right="0" w:firstLine="0" w:hanging="0"/>
             </w:pPr>
             <w:r>
-              <w:t>Title: Unifier of Burgers</w:t>
-            </w:r>
-            <w:r>
-              <w:t xml:space="preserve"> </w:t>
-            </w:r>
-            <w:r>
-              <w:t xml:space="preserve">            </w:t>
-            </w:r>
-            <w:r>
-              <w:t>___________________________</w:t>
+              <w:t>Title: Unifier of Burgers  ___________________________</w:t>
             </w:r>
           </w:p>
         </w:tc>
       </w:tr>
       <w:tr>
-        <w:trPr>
-          <w:tblCellSpacing w:w="15" w:type="dxa"/>
-        </w:trPr>
         <w:tc>
           <w:tcPr>
-            <w:tcW w:w="0" w:type="auto"/>
+            <w:tcW w:w="1500" w:type="dxa"/>
+            <w:gridSpan w:val="1"/>
+            <w:tcMar/>
             <w:vAlign w:val="center"/>
-            <w:hideMark/>
           </w:tcPr>
           <w:p>
             <w:pPr>
               <w:spacing w:after="0" w:line="240" w:lineRule="auto"/>
-              <w:ind w:left="540"/>
+              <w:ind w:left="540" w:right="0" w:firstLine="0" w:hanging="0"/>
             </w:pPr>
             <w:r>
-              <w:t xml:space="preserve">Date </w:t>
-            </w:r>
-            <w:r>
-              <w:t xml:space="preserve">                              </w:t>
-            </w:r>
-            <w:r>
-              <w:t xml:space="preserve"> </w:t>
-            </w:r>
-            <w:r>
-              <w:t xml:space="preserve">         </w:t>
-            </w:r>
-            <w:r>
-              <w:t>___________________________</w:t>
+              <w:t>Date    ___________________________</w:t>
             </w:r>
           </w:p>
         </w:tc>
@@ -1553,141 +918,131 @@
     <w:p>
       <w:pPr>
         <w:spacing w:after="0" w:line="240" w:lineRule="auto"/>
-        <w:ind w:left="540"/>
+        <w:ind w:left="540" w:right="0" w:firstLine="0" w:hanging="0"/>
       </w:pPr>
     </w:p>
     <w:p>
       <w:pPr>
         <w:spacing w:after="0" w:line="240" w:lineRule="auto"/>
-        <w:ind w:left="540"/>
+        <w:ind w:left="540" w:right="0" w:firstLine="0" w:hanging="0"/>
       </w:pPr>
     </w:p>
     <w:p>
       <w:pPr>
         <w:spacing w:after="0" w:line="240" w:lineRule="auto"/>
-        <w:ind w:left="540"/>
+        <w:ind w:left="540" w:right="0" w:firstLine="0" w:hanging="0"/>
       </w:pPr>
     </w:p>
     <w:p>
       <w:pPr>
         <w:spacing w:after="0" w:line="240" w:lineRule="auto"/>
-        <w:ind w:left="540"/>
+        <w:ind w:left="540" w:right="0" w:firstLine="0" w:hanging="0"/>
       </w:pPr>
     </w:p>
     <w:p>
       <w:pPr>
         <w:spacing w:after="0" w:line="240" w:lineRule="auto"/>
-        <w:ind w:left="540"/>
+        <w:ind w:left="540" w:right="0" w:firstLine="0" w:hanging="0"/>
       </w:pPr>
     </w:p>
     <w:p>
       <w:pPr>
         <w:spacing w:after="0" w:line="240" w:lineRule="auto"/>
-        <w:ind w:left="540"/>
+        <w:ind w:left="540" w:right="0" w:firstLine="0" w:hanging="0"/>
       </w:pPr>
     </w:p>
     <w:p>
       <w:pPr>
         <w:spacing w:after="0" w:line="240" w:lineRule="auto"/>
-        <w:ind w:left="540"/>
+        <w:ind w:left="540" w:right="0" w:firstLine="0" w:hanging="0"/>
       </w:pPr>
     </w:p>
     <w:p>
       <w:pPr>
         <w:spacing w:after="0" w:line="240" w:lineRule="auto"/>
-        <w:ind w:left="540"/>
+        <w:ind w:left="540" w:right="0" w:firstLine="0" w:hanging="0"/>
       </w:pPr>
     </w:p>
     <w:p>
       <w:pPr>
         <w:spacing w:after="0" w:line="240" w:lineRule="auto"/>
-        <w:ind w:left="540"/>
+        <w:ind w:left="540" w:right="0" w:firstLine="0" w:hanging="0"/>
       </w:pPr>
     </w:p>
     <w:p>
       <w:pPr>
         <w:spacing w:after="0" w:line="240" w:lineRule="auto"/>
-        <w:ind w:left="540"/>
+        <w:ind w:left="540" w:right="0" w:firstLine="0" w:hanging="0"/>
       </w:pPr>
     </w:p>
     <w:p>
       <w:pPr>
         <w:spacing w:after="0" w:line="240" w:lineRule="auto"/>
-        <w:ind w:left="540"/>
+        <w:ind w:left="540" w:right="0" w:firstLine="0" w:hanging="0"/>
       </w:pPr>
     </w:p>
     <w:p>
       <w:pPr>
         <w:spacing w:after="0" w:line="240" w:lineRule="auto"/>
-        <w:ind w:left="540"/>
+        <w:ind w:left="540" w:right="0" w:firstLine="0" w:hanging="0"/>
       </w:pPr>
     </w:p>
     <w:p>
       <w:pPr>
         <w:spacing w:after="0" w:line="240" w:lineRule="auto"/>
-        <w:ind w:left="540"/>
+        <w:ind w:left="540" w:right="0" w:firstLine="0" w:hanging="0"/>
       </w:pPr>
     </w:p>
     <w:p>
       <w:pPr>
         <w:spacing w:after="0" w:line="240" w:lineRule="auto"/>
-        <w:ind w:left="540"/>
+        <w:ind w:left="540" w:right="0" w:firstLine="0" w:hanging="0"/>
       </w:pPr>
     </w:p>
     <w:p>
       <w:pPr>
         <w:spacing w:after="0" w:line="240" w:lineRule="auto"/>
-        <w:ind w:left="540"/>
+        <w:ind w:left="540" w:right="0" w:firstLine="0" w:hanging="0"/>
       </w:pPr>
     </w:p>
     <w:p>
       <w:pPr>
         <w:spacing w:after="0" w:line="240" w:lineRule="auto"/>
-        <w:ind w:left="540"/>
+        <w:ind w:left="540" w:right="0" w:firstLine="0" w:hanging="0"/>
       </w:pPr>
     </w:p>
     <w:p>
       <w:pPr>
         <w:spacing w:after="0" w:line="240" w:lineRule="auto"/>
-        <w:ind w:left="540"/>
+        <w:ind w:left="540" w:right="0" w:firstLine="0" w:hanging="0"/>
       </w:pPr>
     </w:p>
     <w:p>
       <w:pPr>
         <w:spacing w:after="0" w:line="240" w:lineRule="auto"/>
-        <w:ind w:left="540"/>
+        <w:ind w:left="540" w:right="0" w:firstLine="0" w:hanging="0"/>
       </w:pPr>
     </w:p>
     <w:p>
       <w:pPr>
         <w:spacing w:after="0" w:line="240" w:lineRule="auto"/>
-        <w:ind w:left="540"/>
+        <w:ind w:left="540" w:right="0" w:firstLine="0" w:hanging="0"/>
       </w:pPr>
     </w:p>
     <w:p>
       <w:pPr>
         <w:spacing w:after="0" w:line="240" w:lineRule="auto"/>
-        <w:ind w:left="540"/>
-      </w:pPr>
-      <w:r>
-        <w:pict w14:anchorId="73F29D43">
-          <v:rect id="_x0000_i1032" style="width:0;height:1.5pt" o:hralign="center" o:hrstd="t" o:hr="t" fillcolor="#a0a0a0" stroked="f"/>
-        </w:pict>
-      </w:r>
+        <w:ind w:left="540" w:right="0" w:firstLine="0" w:hanging="0"/>
+      </w:pPr>
     </w:p>
     <w:p>
       <w:pPr>
         <w:spacing w:after="0" w:line="240" w:lineRule="auto"/>
-        <w:ind w:left="540"/>
-        <w:rPr>
-          <w:i/>
-          <w:iCs/>
-        </w:rPr>
+        <w:ind w:left="540" w:right="0" w:firstLine="0" w:hanging="0"/>
       </w:pPr>
       <w:r>
         <w:rPr>
           <w:i/>
-          <w:iCs/>
         </w:rPr>
         <w:t>*Official and binding note*</w:t>
       </w:r>
@@ -1695,22 +1050,20 @@
     <w:p>
       <w:pPr>
         <w:spacing w:after="0" w:line="240" w:lineRule="auto"/>
-        <w:ind w:left="540"/>
+        <w:ind w:left="540" w:right="0" w:firstLine="0" w:hanging="0"/>
         <w:rPr>
           <w:i/>
-          <w:iCs/>
         </w:rPr>
       </w:pPr>
     </w:p>
     <w:p>
       <w:pPr>
         <w:spacing w:after="0" w:line="240" w:lineRule="auto"/>
-        <w:ind w:left="540"/>
+        <w:ind w:left="540" w:right="0" w:firstLine="0" w:hanging="0"/>
       </w:pPr>
       <w:r>
         <w:rPr>
           <w:i/>
-          <w:iCs/>
         </w:rPr>
         <w:t>Pinky swears are acceptable alternatives to eSignatures in the Golden State of Nowhere</w:t>
       </w:r>
@@ -1721,18 +1074,27 @@
       <w:pgMar w:top="1440" w:right="1440" w:bottom="1440" w:left="1440" w:header="720" w:footer="720" w:gutter="0"/>
       <w:cols w:num="2" w:space="720"/>
       <w:docGrid w:linePitch="360"/>
+      <w:headerReference w:type="default" r:id="rId478c5cbd"/>
+      <w:footerReference w:type="default" r:id="rId9a46c164"/>
     </w:sectPr>
   </w:body>
 </w:document>
 </file>
 
+<file path=word/footer1.xml><?xml version="1.0" encoding="utf-8"?>
+<w:ftr xmlns:wpc="http://schemas.microsoft.com/office/word/2010/wordprocessingCanvas" xmlns:cx="http://schemas.microsoft.com/office/drawing/2014/chartex" xmlns:cx1="http://schemas.microsoft.com/office/drawing/2015/9/8/chartex" xmlns:cx2="http://schemas.microsoft.com/office/drawing/2015/10/21/chartex" xmlns:cx3="http://schemas.microsoft.com/office/drawing/2016/5/9/chartex" xmlns:cx4="http://schemas.microsoft.com/office/drawing/2016/5/10/chartex" xmlns:cx5="http://schemas.microsoft.com/office/drawing/2016/5/11/chartex" xmlns:cx6="http://schemas.microsoft.com/office/drawing/2016/5/12/chartex" xmlns:cx7="http://schemas.microsoft.com/office/drawing/2016/5/13/chartex" xmlns:cx8="http://schemas.microsoft.com/office/drawing/2016/5/14/chartex" xmlns:mc="http://schemas.openxmlformats.org/markup-compatibility/2006" xmlns:aink="http://schemas.microsoft.com/office/drawing/2016/ink" xmlns:am3d="http://schemas.microsoft.com/office/drawing/2017/model3d" xmlns:o="urn:schemas-microsoft-com:office:office" xmlns:oel="http://schemas.microsoft.com/office/2019/extlst" xmlns:r="http://schemas.openxmlformats.org/officeDocument/2006/relationships" xmlns:m="http://schemas.openxmlformats.org/officeDocument/2006/math" xmlns:v="urn:schemas-microsoft-com:vml" xmlns:wp14="http://schemas.microsoft.com/office/word/2010/wordprocessingDrawing" xmlns:wp="http://schemas.openxmlformats.org/drawingml/2006/wordprocessingDrawing" xmlns:w10="urn:schemas-microsoft-com:office:word" xmlns:w="http://schemas.openxmlformats.org/wordprocessingml/2006/main" xmlns:w14="http://schemas.microsoft.com/office/word/2010/wordml" xmlns:w15="http://schemas.microsoft.com/office/word/2012/wordml" xmlns:w16cex="http://schemas.microsoft.com/office/word/2018/wordml/cex" xmlns:w16cid="http://schemas.microsoft.com/office/word/2016/wordml/cid" xmlns:w16="http://schemas.microsoft.com/office/word/2018/wordml" xmlns:w16du="http://schemas.microsoft.com/office/word/2023/wordml/word16du" xmlns:w16sdtdh="http://schemas.microsoft.com/office/word/2020/wordml/sdtdatahash" xmlns:w16sdtfl="http://schemas.microsoft.com/office/word/2024/wordml/sdtformatlock" xmlns:w16se="http://schemas.microsoft.com/office/word/2015/wordml/symex" xmlns:wpg="http://schemas.microsoft.com/office/word/2010/wordprocessingGroup" xmlns:wpi="http://schemas.microsoft.com/office/word/2010/wordprocessingInk" xmlns:wne="http://schemas.microsoft.com/office/word/2006/wordml" xmlns:wps="http://schemas.microsoft.com/office/word/2010/wordprocessingShape" mc:Ignorable="w14 w15 w16se w16cid w16 w16cex w16sdtdh w16sdtfl w16du wp14">
+  <w:p/>
+</w:ftr>
+</file>
+
+<file path=word/header1.xml><?xml version="1.0" encoding="utf-8"?>
+<w:hdr xmlns:wpc="http://schemas.microsoft.com/office/word/2010/wordprocessingCanvas" xmlns:cx="http://schemas.microsoft.com/office/drawing/2014/chartex" xmlns:cx1="http://schemas.microsoft.com/office/drawing/2015/9/8/chartex" xmlns:cx2="http://schemas.microsoft.com/office/drawing/2015/10/21/chartex" xmlns:cx3="http://schemas.microsoft.com/office/drawing/2016/5/9/chartex" xmlns:cx4="http://schemas.microsoft.com/office/drawing/2016/5/10/chartex" xmlns:cx5="http://schemas.microsoft.com/office/drawing/2016/5/11/chartex" xmlns:cx6="http://schemas.microsoft.com/office/drawing/2016/5/12/chartex" xmlns:cx7="http://schemas.microsoft.com/office/drawing/2016/5/13/chartex" xmlns:cx8="http://schemas.microsoft.com/office/drawing/2016/5/14/chartex" xmlns:mc="http://schemas.openxmlformats.org/markup-compatibility/2006" xmlns:aink="http://schemas.microsoft.com/office/drawing/2016/ink" xmlns:am3d="http://schemas.microsoft.com/office/drawing/2017/model3d" xmlns:o="urn:schemas-microsoft-com:office:office" xmlns:oel="http://schemas.microsoft.com/office/2019/extlst" xmlns:r="http://schemas.openxmlformats.org/officeDocument/2006/relationships" xmlns:m="http://schemas.openxmlformats.org/officeDocument/2006/math" xmlns:v="urn:schemas-microsoft-com:vml" xmlns:wp14="http://schemas.microsoft.com/office/word/2010/wordprocessingDrawing" xmlns:wp="http://schemas.openxmlformats.org/drawingml/2006/wordprocessingDrawing" xmlns:w10="urn:schemas-microsoft-com:office:word" xmlns:w="http://schemas.openxmlformats.org/wordprocessingml/2006/main" xmlns:w14="http://schemas.microsoft.com/office/word/2010/wordml" xmlns:w15="http://schemas.microsoft.com/office/word/2012/wordml" xmlns:w16cex="http://schemas.microsoft.com/office/word/2018/wordml/cex" xmlns:w16cid="http://schemas.microsoft.com/office/word/2016/wordml/cid" xmlns:w16="http://schemas.microsoft.com/office/word/2018/wordml" xmlns:w16du="http://schemas.microsoft.com/office/word/2023/wordml/word16du" xmlns:w16sdtdh="http://schemas.microsoft.com/office/word/2020/wordml/sdtdatahash" xmlns:w16sdtfl="http://schemas.microsoft.com/office/word/2024/wordml/sdtformatlock" xmlns:w16se="http://schemas.microsoft.com/office/word/2015/wordml/symex" xmlns:wpg="http://schemas.microsoft.com/office/word/2010/wordprocessingGroup" xmlns:wpi="http://schemas.microsoft.com/office/word/2010/wordprocessingInk" xmlns:wne="http://schemas.microsoft.com/office/word/2006/wordml" xmlns:wps="http://schemas.microsoft.com/office/word/2010/wordprocessingShape" mc:Ignorable="w14 w15 w16se w16cid w16 w16cex w16sdtdh w16sdtfl w16du wp14">
+  <w:p/>
+</w:hdr>
+</file>
+
 <file path=word/numbering.xml><?xml version="1.0" encoding="utf-8"?>
 <w:numbering xmlns:wpc="http://schemas.microsoft.com/office/word/2010/wordprocessingCanvas" xmlns:cx="http://schemas.microsoft.com/office/drawing/2014/chartex" xmlns:cx1="http://schemas.microsoft.com/office/drawing/2015/9/8/chartex" xmlns:cx2="http://schemas.microsoft.com/office/drawing/2015/10/21/chartex" xmlns:cx3="http://schemas.microsoft.com/office/drawing/2016/5/9/chartex" xmlns:cx4="http://schemas.microsoft.com/office/drawing/2016/5/10/chartex" xmlns:cx5="http://schemas.microsoft.com/office/drawing/2016/5/11/chartex" xmlns:cx6="http://schemas.microsoft.com/office/drawing/2016/5/12/chartex" xmlns:cx7="http://schemas.microsoft.com/office/drawing/2016/5/13/chartex" xmlns:cx8="http://schemas.microsoft.com/office/drawing/2016/5/14/chartex" xmlns:mc="http://schemas.openxmlformats.org/markup-compatibility/2006" xmlns:aink="http://schemas.microsoft.com/office/drawing/2016/ink" xmlns:am3d="http://schemas.microsoft.com/office/drawing/2017/model3d" xmlns:o="urn:schemas-microsoft-com:office:office" xmlns:oel="http://schemas.microsoft.com/office/2019/extlst" xmlns:r="http://schemas.openxmlformats.org/officeDocument/2006/relationships" xmlns:m="http://schemas.openxmlformats.org/officeDocument/2006/math" xmlns:v="urn:schemas-microsoft-com:vml" xmlns:wp14="http://schemas.microsoft.com/office/word/2010/wordprocessingDrawing" xmlns:wp="http://schemas.openxmlformats.org/drawingml/2006/wordprocessingDrawing" xmlns:w10="urn:schemas-microsoft-com:office:word" xmlns:w="http://schemas.openxmlformats.org/wordprocessingml/2006/main" xmlns:w14="http://schemas.microsoft.com/office/word/2010/wordml" xmlns:w15="http://schemas.microsoft.com/office/word/2012/wordml" xmlns:w16cex="http://schemas.microsoft.com/office/word/2018/wordml/cex" xmlns:w16cid="http://schemas.microsoft.com/office/word/2016/wordml/cid" xmlns:w16="http://schemas.microsoft.com/office/word/2018/wordml" xmlns:w16du="http://schemas.microsoft.com/office/word/2023/wordml/word16du" xmlns:w16sdtdh="http://schemas.microsoft.com/office/word/2020/wordml/sdtdatahash" xmlns:w16sdtfl="http://schemas.microsoft.com/office/word/2024/wordml/sdtformatlock" xmlns:w16se="http://schemas.microsoft.com/office/word/2015/wordml/symex" xmlns:wpg="http://schemas.microsoft.com/office/word/2010/wordprocessingGroup" xmlns:wpi="http://schemas.microsoft.com/office/word/2010/wordprocessingInk" xmlns:wne="http://schemas.microsoft.com/office/word/2006/wordml" xmlns:wps="http://schemas.microsoft.com/office/word/2010/wordprocessingShape" mc:Ignorable="w14 w15 w16se w16cid w16 w16cex w16sdtdh w16sdtfl w16du wp14">
-  <w:numPicBullet w:numPicBulletId="0">
-    <w:pict>
-      <v:rect id="_x0000_i1055" style="width:0;height:1.5pt" o:hralign="center" o:bullet="t" o:hrstd="t" o:hr="t" fillcolor="#a0a0a0" stroked="f"/>
-    </w:pict>
-  </w:numPicBullet>
   <w:abstractNum w:abstractNumId="0" w15:restartNumberingAfterBreak="0">
     <w:nsid w:val="FFFFFF7C"/>
     <w:multiLevelType w:val="singleLevel"/>
@@ -4135,7 +3497,7 @@
       <w:color w:val="272727" w:themeColor="text1" w:themeTint="D8"/>
     </w:rPr>
   </w:style>
-  <w:style w:type="paragraph" w:styleId="Title">
+  <w:style w:type="paragraph" w:styleId="Title" paragraphProperties="[object Object]">
     <w:name w:val="Title"/>
     <w:basedOn w:val="Normal"/>
     <w:next w:val="Normal"/>
@@ -4234,7 +3596,7 @@
       <w:color w:val="404040" w:themeColor="text1" w:themeTint="BF"/>
     </w:rPr>
   </w:style>
-  <w:style w:type="paragraph" w:styleId="ListParagraph">
+  <w:style w:type="paragraph" w:styleId="ListParagraph" paragraphProperties="[object Object]">
     <w:name w:val="List Paragraph"/>
     <w:basedOn w:val="Normal"/>
     <w:uiPriority w:val="34"/>

</xml_diff>

<commit_message>
Rename productus-maximus to READmeHUMAN
</commit_message>
<xml_diff>
--- a/default-document/current.docx
+++ b/default-document/current.docx
@@ -118,7 +118,58 @@
           <w:bCs/>
           <w:sz w:val="22"/>
         </w:rPr>
-        <w:t>”), or (“</w:t>
+        <w:t xml:space="preserve">”), </w:t>
+      </w:r>
+      <w:r>
+        <w:rPr>
+          <w:bCs/>
+          <w:sz w:val="22"/>
+        </w:rPr>
+        <w:t xml:space="preserve">and </w:t>
+      </w:r>
+      <w:r>
+        <w:rPr>
+          <w:b/>
+          <w:sz w:val="22"/>
+        </w:rPr>
+        <w:t>DGW</w:t>
+      </w:r>
+      <w:r>
+        <w:rPr>
+          <w:bCs/>
+          <w:sz w:val="22"/>
+        </w:rPr>
+        <w:t xml:space="preserve"> (“DGW-</w:t>
+      </w:r>
+      <w:proofErr w:type="spellStart"/>
+      <w:r>
+        <w:rPr>
+          <w:bCs/>
+          <w:sz w:val="22"/>
+        </w:rPr>
+        <w:t>Dizzle</w:t>
+      </w:r>
+      <w:proofErr w:type="spellEnd"/>
+      <w:r>
+        <w:rPr>
+          <w:bCs/>
+          <w:sz w:val="22"/>
+        </w:rPr>
+        <w:t xml:space="preserve">”) </w:t>
+      </w:r>
+      <w:r>
+        <w:rPr>
+          <w:bCs/>
+          <w:sz w:val="22"/>
+        </w:rPr>
+        <w:t>or</w:t>
+      </w:r>
+      <w:r>
+        <w:rPr>
+          <w:bCs/>
+          <w:sz w:val="22"/>
+        </w:rPr>
+        <w:t xml:space="preserve"> (“</w:t>
       </w:r>
       <w:proofErr w:type="spellStart"/>
       <w:r>
@@ -206,21 +257,7 @@
         <w:rPr>
           <w:sz w:val="22"/>
         </w:rPr>
-        <w:t xml:space="preserve"> and Fizzle want to build some amazing </w:t>
-      </w:r>
-      <w:proofErr w:type="gramStart"/>
-      <w:r>
-        <w:rPr>
-          <w:sz w:val="22"/>
-        </w:rPr>
-        <w:t>stuff;</w:t>
-      </w:r>
-      <w:proofErr w:type="gramEnd"/>
-      <w:r>
-        <w:rPr>
-          <w:sz w:val="22"/>
-        </w:rPr>
-        <w:t xml:space="preserve"> </w:t>
+        <w:t xml:space="preserve"> and Fizzle want to build some amazing stuff; </w:t>
       </w:r>
     </w:p>
     <w:p>
@@ -238,16 +275,8 @@
         <w:rPr>
           <w:sz w:val="22"/>
         </w:rPr>
-        <w:t xml:space="preserve">Velocity towards a shared goal is our SOLE </w:t>
+        <w:t>Velocity towards a shared goal is our SOLE objective;</w:t>
       </w:r>
-      <w:proofErr w:type="gramStart"/>
-      <w:r>
-        <w:rPr>
-          <w:sz w:val="22"/>
-        </w:rPr>
-        <w:t>objective;</w:t>
-      </w:r>
-      <w:proofErr w:type="gramEnd"/>
     </w:p>
     <w:p>
       <w:pPr>
@@ -320,27 +349,7 @@
           <w:sz w:val="22"/>
           <w:szCs w:val="22"/>
         </w:rPr>
-        <w:t xml:space="preserve">The existing contract document system in OpenGov is a copy of the solicitation system. That was a fantastic starting point </w:t>
-      </w:r>
-      <w:proofErr w:type="gramStart"/>
-      <w:r>
-        <w:rPr>
-          <w:bCs/>
-          <w:iCs/>
-          <w:sz w:val="22"/>
-          <w:szCs w:val="22"/>
-        </w:rPr>
-        <w:t>but</w:t>
-      </w:r>
-      <w:proofErr w:type="gramEnd"/>
-      <w:r>
-        <w:rPr>
-          <w:bCs/>
-          <w:iCs/>
-          <w:sz w:val="22"/>
-          <w:szCs w:val="22"/>
-        </w:rPr>
-        <w:t xml:space="preserve"> has some costs, primarily lossy formatting. Contract authors also live in Word, and we’re not meeting them where they. This initiative will address that need.</w:t>
+        <w:t>The existing contract document system in OpenGov is a copy of the solicitation system. That was a fantastic starting point but has some costs, primarily lossy formatting. Contract authors also live in Word, and we’re not meeting them where they. This initiative will address that need.</w:t>
       </w:r>
     </w:p>
     <w:p>
@@ -728,23 +737,7 @@
           <w:sz w:val="22"/>
           <w:szCs w:val="22"/>
         </w:rPr>
-        <w:t xml:space="preserve">Opinions are required. This is a strategic </w:t>
-      </w:r>
-      <w:proofErr w:type="gramStart"/>
-      <w:r>
-        <w:rPr>
-          <w:sz w:val="22"/>
-          <w:szCs w:val="22"/>
-        </w:rPr>
-        <w:t>conversation</w:t>
-      </w:r>
-      <w:proofErr w:type="gramEnd"/>
-      <w:r>
-        <w:rPr>
-          <w:sz w:val="22"/>
-          <w:szCs w:val="22"/>
-        </w:rPr>
-        <w:t xml:space="preserve"> and we all need to engage.</w:t>
+        <w:t>Opinions are required. This is a strategic conversation and we all need to engage.</w:t>
       </w:r>
     </w:p>
     <w:p>
@@ -1681,18 +1674,8 @@
                 <w:sz w:val="22"/>
                 <w:szCs w:val="22"/>
               </w:rPr>
-              <w:t xml:space="preserve">Core infra** – </w:t>
+              <w:t>Core infra** – web-page</w:t>
             </w:r>
-            <w:proofErr w:type="gramStart"/>
-            <w:r>
-              <w:rPr>
-                <w:bCs/>
-                <w:sz w:val="22"/>
-                <w:szCs w:val="22"/>
-              </w:rPr>
-              <w:t>web-page</w:t>
-            </w:r>
-            <w:proofErr w:type="gramEnd"/>
           </w:p>
         </w:tc>
         <w:tc>
@@ -3453,21 +3436,7 @@
         <w:rPr>
           <w:sz w:val="22"/>
         </w:rPr>
-        <w:t xml:space="preserve">slowly. We’ve started speeding up but we’re nowhere where we should be with this level of staffing. </w:t>
-      </w:r>
-      <w:proofErr w:type="gramStart"/>
-      <w:r>
-        <w:rPr>
-          <w:sz w:val="22"/>
-        </w:rPr>
-        <w:t>So</w:t>
-      </w:r>
-      <w:proofErr w:type="gramEnd"/>
-      <w:r>
-        <w:rPr>
-          <w:sz w:val="22"/>
-        </w:rPr>
-        <w:t xml:space="preserve"> we need to do something different. That might be painful, but no impactful change comes without pain.</w:t>
+        <w:t>slowly. We’ve started speeding up but we’re nowhere where we should be with this level of staffing. So we need to do something different. That might be painful, but no impactful change comes without pain.</w:t>
       </w:r>
     </w:p>
     <w:p>
@@ -33312,7 +33281,7 @@
 
 <file path=word/webextensions/taskpanes.xml><?xml version="1.0" encoding="utf-8"?>
 <wetp:taskpanes xmlns:wetp="http://schemas.microsoft.com/office/webextensions/taskpanes/2010/11">
-  <wetp:taskpane dockstate="" visibility="1" width="350" row="2">
+  <wetp:taskpane dockstate="" visibility="1" width="350" row="3">
     <wetp:webextensionref xmlns:r="http://schemas.openxmlformats.org/officeDocument/2006/relationships" r:id="rId1"/>
   </wetp:taskpane>
 </wetp:taskpanes>

</xml_diff>

<commit_message>
feat(update): decouple update check into update-check.js; load in web/add-in; add /api/latest + latest.json; keep smoke test green
</commit_message>
<xml_diff>
--- a/default-document/current.docx
+++ b/default-document/current.docx
@@ -118,14 +118,7 @@
           <w:bCs/>
           <w:sz w:val="22"/>
         </w:rPr>
-        <w:t xml:space="preserve">”), </w:t>
-      </w:r>
-      <w:r>
-        <w:rPr>
-          <w:bCs/>
-          <w:sz w:val="22"/>
-        </w:rPr>
-        <w:t xml:space="preserve">and </w:t>
+        <w:t xml:space="preserve">”), and </w:t>
       </w:r>
       <w:r>
         <w:rPr>
@@ -257,7 +250,21 @@
         <w:rPr>
           <w:sz w:val="22"/>
         </w:rPr>
-        <w:t xml:space="preserve"> and Fizzle want to build some amazing stuff; </w:t>
+        <w:t xml:space="preserve"> and Fizzle want to build some amazing </w:t>
+      </w:r>
+      <w:proofErr w:type="gramStart"/>
+      <w:r>
+        <w:rPr>
+          <w:sz w:val="22"/>
+        </w:rPr>
+        <w:t>stuff;</w:t>
+      </w:r>
+      <w:proofErr w:type="gramEnd"/>
+      <w:r>
+        <w:rPr>
+          <w:sz w:val="22"/>
+        </w:rPr>
+        <w:t xml:space="preserve"> </w:t>
       </w:r>
     </w:p>
     <w:p>
@@ -275,8 +282,16 @@
         <w:rPr>
           <w:sz w:val="22"/>
         </w:rPr>
-        <w:t>Velocity towards a shared goal is our SOLE objective;</w:t>
+        <w:t xml:space="preserve">Velocity towards a shared goal is our SOLE </w:t>
       </w:r>
+      <w:proofErr w:type="gramStart"/>
+      <w:r>
+        <w:rPr>
+          <w:sz w:val="22"/>
+        </w:rPr>
+        <w:t>objective;</w:t>
+      </w:r>
+      <w:proofErr w:type="gramEnd"/>
     </w:p>
     <w:p>
       <w:pPr>
@@ -290,20 +305,34 @@
         <w:rPr>
           <w:sz w:val="22"/>
         </w:rPr>
-        <w:t xml:space="preserve">NOW, AS A RESULT, THEREFORE, </w:t>
+        <w:t xml:space="preserve">NOW, </w:t>
       </w:r>
       <w:r>
         <w:rPr>
           <w:sz w:val="22"/>
         </w:rPr>
-        <w:t xml:space="preserve">FOR SURE, </w:t>
+        <w:t>THERETWO, THERETHREE, AND THEREFORE</w:t>
       </w:r>
       <w:r>
         <w:rPr>
           <w:sz w:val="22"/>
         </w:rPr>
-        <w:t>the parties agree to</w:t>
+        <w:t xml:space="preserve">, </w:t>
       </w:r>
+      <w:r>
+        <w:rPr>
+          <w:sz w:val="22"/>
+        </w:rPr>
+        <w:t xml:space="preserve">the parties agree </w:t>
+      </w:r>
+      <w:proofErr w:type="gramStart"/>
+      <w:r>
+        <w:rPr>
+          <w:sz w:val="22"/>
+        </w:rPr>
+        <w:t>to</w:t>
+      </w:r>
+      <w:proofErr w:type="gramEnd"/>
       <w:r>
         <w:rPr>
           <w:sz w:val="22"/>
@@ -349,7 +378,27 @@
           <w:sz w:val="22"/>
           <w:szCs w:val="22"/>
         </w:rPr>
-        <w:t>The existing contract document system in OpenGov is a copy of the solicitation system. That was a fantastic starting point but has some costs, primarily lossy formatting. Contract authors also live in Word, and we’re not meeting them where they. This initiative will address that need.</w:t>
+        <w:t xml:space="preserve">The existing contract document system in OpenGov is a copy of the solicitation system. That was a fantastic starting point </w:t>
+      </w:r>
+      <w:proofErr w:type="gramStart"/>
+      <w:r>
+        <w:rPr>
+          <w:bCs/>
+          <w:iCs/>
+          <w:sz w:val="22"/>
+          <w:szCs w:val="22"/>
+        </w:rPr>
+        <w:t>but</w:t>
+      </w:r>
+      <w:proofErr w:type="gramEnd"/>
+      <w:r>
+        <w:rPr>
+          <w:bCs/>
+          <w:iCs/>
+          <w:sz w:val="22"/>
+          <w:szCs w:val="22"/>
+        </w:rPr>
+        <w:t xml:space="preserve"> has some costs, primarily lossy formatting. Contract authors also live in Word, and we’re not meeting them where they. This initiative will address that need.</w:t>
       </w:r>
     </w:p>
     <w:p>
@@ -737,7 +786,23 @@
           <w:sz w:val="22"/>
           <w:szCs w:val="22"/>
         </w:rPr>
-        <w:t>Opinions are required. This is a strategic conversation and we all need to engage.</w:t>
+        <w:t xml:space="preserve">Opinions are required. This is a strategic </w:t>
+      </w:r>
+      <w:proofErr w:type="gramStart"/>
+      <w:r>
+        <w:rPr>
+          <w:sz w:val="22"/>
+          <w:szCs w:val="22"/>
+        </w:rPr>
+        <w:t>conversation</w:t>
+      </w:r>
+      <w:proofErr w:type="gramEnd"/>
+      <w:r>
+        <w:rPr>
+          <w:sz w:val="22"/>
+          <w:szCs w:val="22"/>
+        </w:rPr>
+        <w:t xml:space="preserve"> and we all need to engage.</w:t>
       </w:r>
     </w:p>
     <w:p>
@@ -1674,8 +1739,18 @@
                 <w:sz w:val="22"/>
                 <w:szCs w:val="22"/>
               </w:rPr>
-              <w:t>Core infra** – web-page</w:t>
+              <w:t xml:space="preserve">Core infra** – </w:t>
             </w:r>
+            <w:proofErr w:type="gramStart"/>
+            <w:r>
+              <w:rPr>
+                <w:bCs/>
+                <w:sz w:val="22"/>
+                <w:szCs w:val="22"/>
+              </w:rPr>
+              <w:t>web-page</w:t>
+            </w:r>
+            <w:proofErr w:type="gramEnd"/>
           </w:p>
         </w:tc>
         <w:tc>
@@ -3400,7 +3475,21 @@
         <w:rPr>
           <w:sz w:val="22"/>
         </w:rPr>
-        <w:t>Hopefully this process will allow us to accelerate. Let’s test it, iterate, and keep going. The thing that matters is the velocity and quality of software we release.</w:t>
+        <w:t xml:space="preserve">Hopefully this process will allow us to accelerate. Let’s test it, iterate, and keep going. The thing that matters is the </w:t>
+      </w:r>
+      <w:proofErr w:type="gramStart"/>
+      <w:r>
+        <w:rPr>
+          <w:sz w:val="22"/>
+        </w:rPr>
+        <w:t>velocity</w:t>
+      </w:r>
+      <w:proofErr w:type="gramEnd"/>
+      <w:r>
+        <w:rPr>
+          <w:sz w:val="22"/>
+        </w:rPr>
+        <w:t xml:space="preserve"> and quality of software we release.</w:t>
       </w:r>
     </w:p>
     <w:p>
@@ -3436,7 +3525,21 @@
         <w:rPr>
           <w:sz w:val="22"/>
         </w:rPr>
-        <w:t>slowly. We’ve started speeding up but we’re nowhere where we should be with this level of staffing. So we need to do something different. That might be painful, but no impactful change comes without pain.</w:t>
+        <w:t xml:space="preserve">slowly. We’ve started speeding up but we’re nowhere where we should be with this level of staffing. </w:t>
+      </w:r>
+      <w:proofErr w:type="gramStart"/>
+      <w:r>
+        <w:rPr>
+          <w:sz w:val="22"/>
+        </w:rPr>
+        <w:t>So</w:t>
+      </w:r>
+      <w:proofErr w:type="gramEnd"/>
+      <w:r>
+        <w:rPr>
+          <w:sz w:val="22"/>
+        </w:rPr>
+        <w:t xml:space="preserve"> we need to do something different. That might be painful, but no impactful change comes without pain.</w:t>
       </w:r>
     </w:p>
     <w:p>
@@ -3863,66 +3966,169 @@
         <w:ind w:right="90"/>
       </w:pPr>
     </w:p>
-    <w:p>
-      <w:pPr>
-        <w:spacing w:after="0" w:line="240" w:lineRule="auto"/>
-        <w:ind w:right="90"/>
-      </w:pPr>
-    </w:p>
-    <w:p>
-      <w:pPr>
-        <w:spacing w:after="0" w:line="240" w:lineRule="auto"/>
-        <w:ind w:right="90"/>
-      </w:pPr>
-    </w:p>
-    <w:p>
-      <w:pPr>
-        <w:spacing w:after="0" w:line="240" w:lineRule="auto"/>
-        <w:ind w:right="90"/>
-      </w:pPr>
-    </w:p>
-    <w:p>
-      <w:pPr>
-        <w:spacing w:after="0" w:line="240" w:lineRule="auto"/>
-        <w:ind w:right="90"/>
-      </w:pPr>
-    </w:p>
-    <w:p>
-      <w:pPr>
-        <w:spacing w:after="0" w:line="240" w:lineRule="auto"/>
-        <w:ind w:right="90"/>
-      </w:pPr>
-    </w:p>
-    <w:p>
-      <w:pPr>
-        <w:spacing w:after="0" w:line="240" w:lineRule="auto"/>
-        <w:ind w:right="90"/>
-      </w:pPr>
-    </w:p>
-    <w:p>
-      <w:pPr>
-        <w:spacing w:after="0" w:line="240" w:lineRule="auto"/>
-        <w:ind w:right="90"/>
-      </w:pPr>
-    </w:p>
-    <w:p>
-      <w:pPr>
-        <w:spacing w:after="0" w:line="240" w:lineRule="auto"/>
-        <w:ind w:right="90"/>
-      </w:pPr>
-    </w:p>
-    <w:p>
-      <w:pPr>
-        <w:spacing w:after="0" w:line="240" w:lineRule="auto"/>
-        <w:ind w:right="90"/>
-      </w:pPr>
-    </w:p>
-    <w:p>
-      <w:pPr>
-        <w:spacing w:after="0" w:line="240" w:lineRule="auto"/>
-        <w:ind w:right="90"/>
-      </w:pPr>
-    </w:p>
+    <w:tbl>
+      <w:tblPr>
+        <w:tblW w:w="0" w:type="auto"/>
+        <w:tblCellSpacing w:w="15" w:type="dxa"/>
+        <w:tblInd w:w="-720" w:type="dxa"/>
+        <w:tblLook w:val="04A0" w:firstRow="1" w:lastRow="0" w:firstColumn="1" w:lastColumn="0" w:noHBand="0" w:noVBand="1"/>
+      </w:tblPr>
+      <w:tblGrid>
+        <w:gridCol w:w="3347"/>
+      </w:tblGrid>
+      <w:tr>
+        <w:trPr>
+          <w:tblCellSpacing w:w="15" w:type="dxa"/>
+        </w:trPr>
+        <w:tc>
+          <w:tcPr>
+            <w:tcW w:w="3287" w:type="dxa"/>
+            <w:vAlign w:val="center"/>
+          </w:tcPr>
+          <w:p>
+            <w:pPr>
+              <w:spacing w:after="0" w:line="240" w:lineRule="auto"/>
+              <w:ind w:right="90"/>
+            </w:pPr>
+          </w:p>
+          <w:p>
+            <w:pPr>
+              <w:spacing w:after="0" w:line="240" w:lineRule="auto"/>
+              <w:ind w:right="90"/>
+            </w:pPr>
+            <w:r>
+              <w:t>Signature by                        ___________________________</w:t>
+            </w:r>
+          </w:p>
+        </w:tc>
+      </w:tr>
+      <w:tr>
+        <w:trPr>
+          <w:tblCellSpacing w:w="15" w:type="dxa"/>
+        </w:trPr>
+        <w:tc>
+          <w:tcPr>
+            <w:tcW w:w="3287" w:type="dxa"/>
+            <w:vAlign w:val="center"/>
+          </w:tcPr>
+          <w:p>
+            <w:pPr>
+              <w:spacing w:after="0" w:line="240" w:lineRule="auto"/>
+            </w:pPr>
+            <w:r>
+              <w:t xml:space="preserve">Full Name            </w:t>
+            </w:r>
+          </w:p>
+          <w:p>
+            <w:pPr>
+              <w:spacing w:after="0" w:line="240" w:lineRule="auto"/>
+              <w:ind w:right="90"/>
+            </w:pPr>
+            <w:r>
+              <w:rPr>
+                <w:u w:val="single"/>
+              </w:rPr>
+              <w:t>DGW</w:t>
+            </w:r>
+            <w:r>
+              <w:rPr>
+                <w:u w:val="single"/>
+              </w:rPr>
+              <w:t>-</w:t>
+            </w:r>
+            <w:proofErr w:type="spellStart"/>
+            <w:r>
+              <w:rPr>
+                <w:u w:val="single"/>
+              </w:rPr>
+              <w:t>D</w:t>
+            </w:r>
+            <w:r>
+              <w:rPr>
+                <w:u w:val="single"/>
+              </w:rPr>
+              <w:t>izzle</w:t>
+            </w:r>
+            <w:proofErr w:type="spellEnd"/>
+            <w:r>
+              <w:t>___</w:t>
+            </w:r>
+            <w:r>
+              <w:t>____________</w:t>
+            </w:r>
+          </w:p>
+        </w:tc>
+      </w:tr>
+      <w:tr>
+        <w:trPr>
+          <w:tblCellSpacing w:w="15" w:type="dxa"/>
+        </w:trPr>
+        <w:tc>
+          <w:tcPr>
+            <w:tcW w:w="3287" w:type="dxa"/>
+            <w:vAlign w:val="center"/>
+          </w:tcPr>
+          <w:p>
+            <w:pPr>
+              <w:spacing w:after="0" w:line="240" w:lineRule="auto"/>
+            </w:pPr>
+            <w:r>
+              <w:t xml:space="preserve">Title: </w:t>
+            </w:r>
+          </w:p>
+          <w:p>
+            <w:pPr>
+              <w:spacing w:after="0" w:line="240" w:lineRule="auto"/>
+              <w:ind w:right="90"/>
+            </w:pPr>
+            <w:r>
+              <w:rPr>
+                <w:u w:val="single"/>
+              </w:rPr>
+              <w:t xml:space="preserve">Senior GOAT____ </w:t>
+            </w:r>
+            <w:r>
+              <w:rPr>
+                <w:u w:val="single"/>
+              </w:rPr>
+              <w:t>___</w:t>
+            </w:r>
+            <w:r>
+              <w:rPr>
+                <w:u w:val="single"/>
+              </w:rPr>
+              <w:t>_</w:t>
+            </w:r>
+            <w:r>
+              <w:rPr>
+                <w:u w:val="single"/>
+              </w:rPr>
+              <w:t>______</w:t>
+            </w:r>
+          </w:p>
+        </w:tc>
+      </w:tr>
+      <w:tr>
+        <w:trPr>
+          <w:tblCellSpacing w:w="15" w:type="dxa"/>
+        </w:trPr>
+        <w:tc>
+          <w:tcPr>
+            <w:tcW w:w="3287" w:type="dxa"/>
+            <w:vAlign w:val="center"/>
+          </w:tcPr>
+          <w:p>
+            <w:pPr>
+              <w:spacing w:after="0" w:line="240" w:lineRule="auto"/>
+              <w:ind w:right="90"/>
+            </w:pPr>
+            <w:r>
+              <w:t>Date    ___________________________</w:t>
+            </w:r>
+          </w:p>
+        </w:tc>
+      </w:tr>
+    </w:tbl>
     <w:p>
       <w:pPr>
         <w:spacing w:after="0" w:line="240" w:lineRule="auto"/>
@@ -4139,31 +4345,6 @@
     <w:p>
       <w:pPr>
         <w:spacing w:after="0" w:line="240" w:lineRule="auto"/>
-        <w:ind w:left="540"/>
-      </w:pPr>
-    </w:p>
-    <w:p>
-      <w:pPr>
-        <w:spacing w:after="0" w:line="240" w:lineRule="auto"/>
-        <w:ind w:left="540"/>
-      </w:pPr>
-    </w:p>
-    <w:p>
-      <w:pPr>
-        <w:spacing w:after="0" w:line="240" w:lineRule="auto"/>
-        <w:ind w:left="540"/>
-      </w:pPr>
-    </w:p>
-    <w:p>
-      <w:pPr>
-        <w:spacing w:after="0" w:line="240" w:lineRule="auto"/>
-        <w:ind w:left="540"/>
-      </w:pPr>
-    </w:p>
-    <w:p>
-      <w:pPr>
-        <w:spacing w:after="0" w:line="240" w:lineRule="auto"/>
-        <w:ind w:left="540"/>
       </w:pPr>
     </w:p>
     <w:p>
@@ -33281,7 +33462,7 @@
 
 <file path=word/webextensions/taskpanes.xml><?xml version="1.0" encoding="utf-8"?>
 <wetp:taskpanes xmlns:wetp="http://schemas.microsoft.com/office/webextensions/taskpanes/2010/11">
-  <wetp:taskpane dockstate="" visibility="1" width="350" row="3">
+  <wetp:taskpane dockstate="" visibility="1" width="477" row="3">
     <wetp:webextensionref xmlns:r="http://schemas.openxmlformats.org/officeDocument/2006/relationships" r:id="rId1"/>
   </wetp:taskpane>
 </wetp:taskpanes>

</xml_diff>

<commit_message>
chore: rename single-click installer to Click--Me--To--Install--The--Application--On--My--Computer--Please.bat
</commit_message>
<xml_diff>
--- a/default-document/current.docx
+++ b/default-document/current.docx
@@ -72,23 +72,7 @@
           <w:bCs/>
           <w:sz w:val="22"/>
         </w:rPr>
-        <w:t>“C-</w:t>
-      </w:r>
-      <w:proofErr w:type="spellStart"/>
-      <w:r>
-        <w:rPr>
-          <w:bCs/>
-          <w:sz w:val="22"/>
-        </w:rPr>
-        <w:t>Tizzle</w:t>
-      </w:r>
-      <w:proofErr w:type="spellEnd"/>
-      <w:r>
-        <w:rPr>
-          <w:bCs/>
-          <w:sz w:val="22"/>
-        </w:rPr>
-        <w:t xml:space="preserve">”), </w:t>
+        <w:t xml:space="preserve">“C-Tizzle”), </w:t>
       </w:r>
       <w:r>
         <w:rPr>
@@ -102,23 +86,7 @@
           <w:bCs/>
           <w:sz w:val="22"/>
         </w:rPr>
-        <w:t xml:space="preserve"> (“J-</w:t>
-      </w:r>
-      <w:proofErr w:type="spellStart"/>
-      <w:r>
-        <w:rPr>
-          <w:bCs/>
-          <w:sz w:val="22"/>
-        </w:rPr>
-        <w:t>Dizzle</w:t>
-      </w:r>
-      <w:proofErr w:type="spellEnd"/>
-      <w:r>
-        <w:rPr>
-          <w:bCs/>
-          <w:sz w:val="22"/>
-        </w:rPr>
-        <w:t xml:space="preserve">”), and </w:t>
+        <w:t xml:space="preserve"> (“J-Dizzle”), and </w:t>
       </w:r>
       <w:r>
         <w:rPr>
@@ -132,23 +100,7 @@
           <w:bCs/>
           <w:sz w:val="22"/>
         </w:rPr>
-        <w:t xml:space="preserve"> (“DGW-</w:t>
-      </w:r>
-      <w:proofErr w:type="spellStart"/>
-      <w:r>
-        <w:rPr>
-          <w:bCs/>
-          <w:sz w:val="22"/>
-        </w:rPr>
-        <w:t>Dizzle</w:t>
-      </w:r>
-      <w:proofErr w:type="spellEnd"/>
-      <w:r>
-        <w:rPr>
-          <w:bCs/>
-          <w:sz w:val="22"/>
-        </w:rPr>
-        <w:t xml:space="preserve">”) </w:t>
+        <w:t xml:space="preserve"> (“DGW-Dizzle”) </w:t>
       </w:r>
       <w:r>
         <w:rPr>
@@ -162,23 +114,7 @@
           <w:bCs/>
           <w:sz w:val="22"/>
         </w:rPr>
-        <w:t xml:space="preserve"> (“</w:t>
-      </w:r>
-      <w:proofErr w:type="spellStart"/>
-      <w:r>
-        <w:rPr>
-          <w:bCs/>
-          <w:sz w:val="22"/>
-        </w:rPr>
-        <w:t>Dizzles</w:t>
-      </w:r>
-      <w:proofErr w:type="spellEnd"/>
-      <w:r>
-        <w:rPr>
-          <w:bCs/>
-          <w:sz w:val="22"/>
-        </w:rPr>
-        <w:t xml:space="preserve">”) and </w:t>
+        <w:t xml:space="preserve"> (“Dizzles”) and </w:t>
       </w:r>
       <w:r>
         <w:rPr>
@@ -236,35 +172,7 @@
         <w:rPr>
           <w:sz w:val="22"/>
         </w:rPr>
-        <w:t xml:space="preserve">The </w:t>
-      </w:r>
-      <w:proofErr w:type="spellStart"/>
-      <w:r>
-        <w:rPr>
-          <w:sz w:val="22"/>
-        </w:rPr>
-        <w:t>Dizzles</w:t>
-      </w:r>
-      <w:proofErr w:type="spellEnd"/>
-      <w:r>
-        <w:rPr>
-          <w:sz w:val="22"/>
-        </w:rPr>
-        <w:t xml:space="preserve"> and Fizzle want to build some amazing </w:t>
-      </w:r>
-      <w:proofErr w:type="gramStart"/>
-      <w:r>
-        <w:rPr>
-          <w:sz w:val="22"/>
-        </w:rPr>
-        <w:t>stuff;</w:t>
-      </w:r>
-      <w:proofErr w:type="gramEnd"/>
-      <w:r>
-        <w:rPr>
-          <w:sz w:val="22"/>
-        </w:rPr>
-        <w:t xml:space="preserve"> </w:t>
+        <w:t xml:space="preserve">The Dizzles and Fizzle want to build some amazing stuff; </w:t>
       </w:r>
     </w:p>
     <w:p>
@@ -282,16 +190,8 @@
         <w:rPr>
           <w:sz w:val="22"/>
         </w:rPr>
-        <w:t xml:space="preserve">Velocity towards a shared goal is our SOLE </w:t>
+        <w:t>Velocity towards a shared goal is our SOLE objective;</w:t>
       </w:r>
-      <w:proofErr w:type="gramStart"/>
-      <w:r>
-        <w:rPr>
-          <w:sz w:val="22"/>
-        </w:rPr>
-        <w:t>objective;</w:t>
-      </w:r>
-      <w:proofErr w:type="gramEnd"/>
     </w:p>
     <w:p>
       <w:pPr>
@@ -323,16 +223,8 @@
         <w:rPr>
           <w:sz w:val="22"/>
         </w:rPr>
-        <w:t xml:space="preserve">the parties agree </w:t>
+        <w:t>the parties agree to</w:t>
       </w:r>
-      <w:proofErr w:type="gramStart"/>
-      <w:r>
-        <w:rPr>
-          <w:sz w:val="22"/>
-        </w:rPr>
-        <w:t>to</w:t>
-      </w:r>
-      <w:proofErr w:type="gramEnd"/>
       <w:r>
         <w:rPr>
           <w:sz w:val="22"/>
@@ -378,27 +270,7 @@
           <w:sz w:val="22"/>
           <w:szCs w:val="22"/>
         </w:rPr>
-        <w:t xml:space="preserve">The existing contract document system in OpenGov is a copy of the solicitation system. That was a fantastic starting point </w:t>
-      </w:r>
-      <w:proofErr w:type="gramStart"/>
-      <w:r>
-        <w:rPr>
-          <w:bCs/>
-          <w:iCs/>
-          <w:sz w:val="22"/>
-          <w:szCs w:val="22"/>
-        </w:rPr>
-        <w:t>but</w:t>
-      </w:r>
-      <w:proofErr w:type="gramEnd"/>
-      <w:r>
-        <w:rPr>
-          <w:bCs/>
-          <w:iCs/>
-          <w:sz w:val="22"/>
-          <w:szCs w:val="22"/>
-        </w:rPr>
-        <w:t xml:space="preserve"> has some costs, primarily lossy formatting. Contract authors also live in Word, and we’re not meeting them where they. This initiative will address that need.</w:t>
+        <w:t>The existing contract document system in OpenGov is a copy of the solicitation system. That was a fantastic starting point but has some costs, primarily lossy formatting. Contract authors also live in Word, and we’re not meeting them where they. This initiative will address that need.</w:t>
       </w:r>
     </w:p>
     <w:p>
@@ -786,23 +658,7 @@
           <w:sz w:val="22"/>
           <w:szCs w:val="22"/>
         </w:rPr>
-        <w:t xml:space="preserve">Opinions are required. This is a strategic </w:t>
-      </w:r>
-      <w:proofErr w:type="gramStart"/>
-      <w:r>
-        <w:rPr>
-          <w:sz w:val="22"/>
-          <w:szCs w:val="22"/>
-        </w:rPr>
-        <w:t>conversation</w:t>
-      </w:r>
-      <w:proofErr w:type="gramEnd"/>
-      <w:r>
-        <w:rPr>
-          <w:sz w:val="22"/>
-          <w:szCs w:val="22"/>
-        </w:rPr>
-        <w:t xml:space="preserve"> and we all need to engage.</w:t>
+        <w:t>Opinions are required. This is a strategic conversation and we all need to engage.</w:t>
       </w:r>
     </w:p>
     <w:p>
@@ -1031,25 +887,7 @@
                 <w:sz w:val="22"/>
                 <w:szCs w:val="22"/>
               </w:rPr>
-              <w:t xml:space="preserve">This gnarly thing, styled to </w:t>
-            </w:r>
-            <w:proofErr w:type="spellStart"/>
-            <w:r>
-              <w:rPr>
-                <w:bCs/>
-                <w:sz w:val="22"/>
-                <w:szCs w:val="22"/>
-              </w:rPr>
-              <w:t>OpenGov’s</w:t>
-            </w:r>
-            <w:proofErr w:type="spellEnd"/>
-            <w:r>
-              <w:rPr>
-                <w:bCs/>
-                <w:sz w:val="22"/>
-                <w:szCs w:val="22"/>
-              </w:rPr>
-              <w:t xml:space="preserve"> standard, and aligned about the feature set</w:t>
+              <w:t>This gnarly thing, styled to OpenGov’s standard, and aligned about the feature set</w:t>
             </w:r>
           </w:p>
         </w:tc>
@@ -1739,18 +1577,8 @@
                 <w:sz w:val="22"/>
                 <w:szCs w:val="22"/>
               </w:rPr>
-              <w:t xml:space="preserve">Core infra** – </w:t>
+              <w:t>Core infra** – web-page</w:t>
             </w:r>
-            <w:proofErr w:type="gramStart"/>
-            <w:r>
-              <w:rPr>
-                <w:bCs/>
-                <w:sz w:val="22"/>
-                <w:szCs w:val="22"/>
-              </w:rPr>
-              <w:t>web-page</w:t>
-            </w:r>
-            <w:proofErr w:type="gramEnd"/>
           </w:p>
         </w:tc>
         <w:tc>
@@ -3475,21 +3303,7 @@
         <w:rPr>
           <w:sz w:val="22"/>
         </w:rPr>
-        <w:t xml:space="preserve">Hopefully this process will allow us to accelerate. Let’s test it, iterate, and keep going. The thing that matters is the </w:t>
-      </w:r>
-      <w:proofErr w:type="gramStart"/>
-      <w:r>
-        <w:rPr>
-          <w:sz w:val="22"/>
-        </w:rPr>
-        <w:t>velocity</w:t>
-      </w:r>
-      <w:proofErr w:type="gramEnd"/>
-      <w:r>
-        <w:rPr>
-          <w:sz w:val="22"/>
-        </w:rPr>
-        <w:t xml:space="preserve"> and quality of software we release.</w:t>
+        <w:t>Hopefully this process will allow us to accelerate. Let’s test it, iterate, and keep going. The thing that matters is the velocity and quality of software we release.</w:t>
       </w:r>
     </w:p>
     <w:p>
@@ -3511,35 +3325,39 @@
         <w:rPr>
           <w:sz w:val="22"/>
         </w:rPr>
-        <w:t xml:space="preserve">Now let’s be real with each other. We’re moving </w:t>
+        <w:t xml:space="preserve">Now let’s be real with each other. </w:t>
       </w:r>
-      <w:del w:id="5" w:author="Moti Sorkin" w:date="2025-08-18T09:10:00Z" w16du:dateUtc="2025-08-18T16:10:00Z">
+      <w:r>
+        <w:rPr>
+          <w:sz w:val="22"/>
+        </w:rPr>
+        <w:t xml:space="preserve">Technology is moving incredibly fast right now. </w:t>
+      </w:r>
+      <w:r>
+        <w:rPr>
+          <w:sz w:val="22"/>
+        </w:rPr>
+        <w:t xml:space="preserve">We’ve started </w:t>
+      </w:r>
+      <w:del w:id="5" w:author="Moti Sorkin" w:date="2025-08-18T22:13:00Z" w16du:dateUtc="2025-08-19T05:13:00Z">
         <w:r>
           <w:rPr>
             <w:sz w:val="22"/>
           </w:rPr>
-          <w:delText xml:space="preserve">fastly </w:delText>
+          <w:delText xml:space="preserve">slowing down </w:delText>
         </w:r>
       </w:del>
       <w:r>
         <w:rPr>
           <w:sz w:val="22"/>
         </w:rPr>
-        <w:t xml:space="preserve">slowly. We’ve started speeding up but we’re nowhere where we should be with this level of staffing. </w:t>
+        <w:t>speeding up</w:t>
       </w:r>
-      <w:proofErr w:type="gramStart"/>
       <w:r>
         <w:rPr>
           <w:sz w:val="22"/>
         </w:rPr>
-        <w:t>So</w:t>
-      </w:r>
-      <w:proofErr w:type="gramEnd"/>
-      <w:r>
-        <w:rPr>
-          <w:sz w:val="22"/>
-        </w:rPr>
-        <w:t xml:space="preserve"> we need to do something different. That might be painful, but no impactful change comes without pain.</w:t>
+        <w:t>, which is good. But we can go faster. A LOT faster.</w:t>
       </w:r>
     </w:p>
     <w:p>
@@ -3561,7 +3379,13 @@
         <w:rPr>
           <w:sz w:val="22"/>
         </w:rPr>
-        <w:t>Now let’s go do it.</w:t>
+        <w:t>So. Let’s go</w:t>
+      </w:r>
+      <w:r>
+        <w:rPr>
+          <w:sz w:val="22"/>
+        </w:rPr>
+        <w:t>.</w:t>
       </w:r>
     </w:p>
     <w:p>
@@ -3666,7 +3490,6 @@
                 <w:u w:val="single"/>
               </w:rPr>
             </w:pPr>
-            <w:proofErr w:type="spellStart"/>
             <w:r>
               <w:rPr>
                 <w:b/>
@@ -3674,7 +3497,6 @@
               </w:rPr>
               <w:t>Dizzles</w:t>
             </w:r>
-            <w:proofErr w:type="spellEnd"/>
           </w:p>
         </w:tc>
       </w:tr>
@@ -3730,14 +3552,7 @@
               <w:rPr>
                 <w:u w:val="single"/>
               </w:rPr>
-              <w:t>C-</w:t>
-            </w:r>
-            <w:proofErr w:type="spellStart"/>
-            <w:r>
-              <w:rPr>
-                <w:u w:val="single"/>
-              </w:rPr>
-              <w:t>D</w:t>
+              <w:t>C-D</w:t>
             </w:r>
             <w:r>
               <w:rPr>
@@ -3745,7 +3560,6 @@
               </w:rPr>
               <w:t>izzle</w:t>
             </w:r>
-            <w:proofErr w:type="spellEnd"/>
             <w:r>
               <w:t>___________________</w:t>
             </w:r>
@@ -3774,19 +3588,11 @@
               <w:spacing w:after="0" w:line="240" w:lineRule="auto"/>
               <w:ind w:right="90"/>
             </w:pPr>
-            <w:proofErr w:type="spellStart"/>
             <w:r>
               <w:rPr>
                 <w:u w:val="single"/>
               </w:rPr>
-              <w:t>Productus</w:t>
-            </w:r>
-            <w:proofErr w:type="spellEnd"/>
-            <w:r>
-              <w:rPr>
-                <w:u w:val="single"/>
-              </w:rPr>
-              <w:t xml:space="preserve"> Maximus________</w:t>
+              <w:t>Productus Maximus________</w:t>
             </w:r>
           </w:p>
         </w:tc>
@@ -3880,14 +3686,7 @@
               <w:rPr>
                 <w:u w:val="single"/>
               </w:rPr>
-              <w:t>J-</w:t>
-            </w:r>
-            <w:proofErr w:type="spellStart"/>
-            <w:r>
-              <w:rPr>
-                <w:u w:val="single"/>
-              </w:rPr>
-              <w:t>D</w:t>
+              <w:t>J-D</w:t>
             </w:r>
             <w:r>
               <w:rPr>
@@ -3895,7 +3694,6 @@
               </w:rPr>
               <w:t>izzle</w:t>
             </w:r>
-            <w:proofErr w:type="spellEnd"/>
             <w:r>
               <w:t>___________________</w:t>
             </w:r>
@@ -4028,20 +3826,7 @@
               <w:rPr>
                 <w:u w:val="single"/>
               </w:rPr>
-              <w:t>DGW</w:t>
-            </w:r>
-            <w:r>
-              <w:rPr>
-                <w:u w:val="single"/>
-              </w:rPr>
-              <w:t>-</w:t>
-            </w:r>
-            <w:proofErr w:type="spellStart"/>
-            <w:r>
-              <w:rPr>
-                <w:u w:val="single"/>
-              </w:rPr>
-              <w:t>D</w:t>
+              <w:t>DGW-D</w:t>
             </w:r>
             <w:r>
               <w:rPr>
@@ -4049,12 +3834,8 @@
               </w:rPr>
               <w:t>izzle</w:t>
             </w:r>
-            <w:proofErr w:type="spellEnd"/>
             <w:r>
-              <w:t>___</w:t>
-            </w:r>
-            <w:r>
-              <w:t>____________</w:t>
+              <w:t>_______________</w:t>
             </w:r>
           </w:p>
         </w:tc>
@@ -4085,25 +3866,7 @@
               <w:rPr>
                 <w:u w:val="single"/>
               </w:rPr>
-              <w:t xml:space="preserve">Senior GOAT____ </w:t>
-            </w:r>
-            <w:r>
-              <w:rPr>
-                <w:u w:val="single"/>
-              </w:rPr>
-              <w:t>___</w:t>
-            </w:r>
-            <w:r>
-              <w:rPr>
-                <w:u w:val="single"/>
-              </w:rPr>
-              <w:t>_</w:t>
-            </w:r>
-            <w:r>
-              <w:rPr>
-                <w:u w:val="single"/>
-              </w:rPr>
-              <w:t>______</w:t>
+              <w:t>Senior GOAT____ __________</w:t>
             </w:r>
           </w:p>
         </w:tc>
@@ -4302,16 +4065,8 @@
               <w:rPr>
                 <w:u w:val="single"/>
               </w:rPr>
-              <w:t xml:space="preserve">Yuri Lee </w:t>
+              <w:t>Yuri Lee Laffed</w:t>
             </w:r>
-            <w:proofErr w:type="spellStart"/>
-            <w:r>
-              <w:rPr>
-                <w:u w:val="single"/>
-              </w:rPr>
-              <w:t>Laffed</w:t>
-            </w:r>
-            <w:proofErr w:type="spellEnd"/>
             <w:r>
               <w:rPr>
                 <w:u w:val="single"/>
@@ -33462,7 +33217,7 @@
 
 <file path=word/webextensions/taskpanes.xml><?xml version="1.0" encoding="utf-8"?>
 <wetp:taskpanes xmlns:wetp="http://schemas.microsoft.com/office/webextensions/taskpanes/2010/11">
-  <wetp:taskpane dockstate="" visibility="1" width="477" row="3">
+  <wetp:taskpane dockstate="" visibility="1" width="350" row="2">
     <wetp:webextensionref xmlns:r="http://schemas.openxmlformats.org/officeDocument/2006/relationships" r:id="rId1"/>
   </wetp:taskpane>
 </wetp:taskpanes>

</xml_diff>

<commit_message>
startup: finalize single-click flow; user popup only (no auto image); update README with what the installer does
</commit_message>
<xml_diff>
--- a/default-document/current.docx
+++ b/default-document/current.docx
@@ -41,6 +41,7 @@
     <w:p>
       <w:pPr>
         <w:spacing w:after="0" w:line="240" w:lineRule="auto"/>
+        <w:ind w:left="180"/>
       </w:pPr>
       <w:r>
         <w:rPr>
@@ -53,91 +54,185 @@
     <w:p>
       <w:pPr>
         <w:spacing w:after="0" w:line="240" w:lineRule="auto"/>
+        <w:rPr>
+          <w:b/>
+          <w:bCs/>
+          <w:sz w:val="22"/>
+        </w:rPr>
       </w:pPr>
       <w:r>
         <w:rPr>
           <w:sz w:val="22"/>
         </w:rPr>
-        <w:t xml:space="preserve">This Contract (“Contract”) is made between </w:t>
+        <w:t>This Contract (“Contract”) is made between</w:t>
+      </w:r>
+      <w:r>
+        <w:rPr>
+          <w:sz w:val="22"/>
+        </w:rPr>
+        <w:t xml:space="preserve"> </w:t>
+      </w:r>
+      <w:r>
+        <w:rPr>
+          <w:sz w:val="22"/>
+        </w:rPr>
+        <w:t>Krishna</w:t>
       </w:r>
       <w:r>
         <w:rPr>
           <w:b/>
-          <w:sz w:val="22"/>
-        </w:rPr>
-        <w:t>Casey (</w:t>
-      </w:r>
-      <w:r>
-        <w:rPr>
           <w:bCs/>
           <w:sz w:val="22"/>
         </w:rPr>
-        <w:t xml:space="preserve">“C-Tizzle”), </w:t>
+        <w:t xml:space="preserve"> (“K-</w:t>
       </w:r>
       <w:r>
         <w:rPr>
           <w:b/>
+          <w:bCs/>
+          <w:sz w:val="22"/>
+        </w:rPr>
+        <w:t>Swish</w:t>
+      </w:r>
+      <w:r>
+        <w:rPr>
+          <w:b/>
+          <w:bCs/>
+          <w:sz w:val="22"/>
+        </w:rPr>
+        <w:t xml:space="preserve">”), </w:t>
+      </w:r>
+      <w:r>
+        <w:rPr>
+          <w:sz w:val="22"/>
+        </w:rPr>
+        <w:t>Casey</w:t>
+      </w:r>
+      <w:r>
+        <w:rPr>
+          <w:b/>
+          <w:bCs/>
+          <w:sz w:val="22"/>
+        </w:rPr>
+        <w:t xml:space="preserve"> (“C-</w:t>
+      </w:r>
+      <w:r>
+        <w:rPr>
+          <w:b/>
+          <w:bCs/>
+          <w:sz w:val="22"/>
+        </w:rPr>
+        <w:t>Breezy</w:t>
+      </w:r>
+      <w:r>
+        <w:rPr>
+          <w:b/>
+          <w:bCs/>
+          <w:sz w:val="22"/>
+        </w:rPr>
+        <w:t xml:space="preserve">”), </w:t>
+      </w:r>
+      <w:r>
+        <w:rPr>
           <w:sz w:val="22"/>
         </w:rPr>
         <w:t>Jen</w:t>
       </w:r>
       <w:r>
         <w:rPr>
+          <w:b/>
           <w:bCs/>
           <w:sz w:val="22"/>
         </w:rPr>
-        <w:t xml:space="preserve"> (“J-Dizzle”), and </w:t>
+        <w:t xml:space="preserve"> (“</w:t>
       </w:r>
       <w:r>
         <w:rPr>
           <w:b/>
+          <w:bCs/>
+          <w:sz w:val="22"/>
+        </w:rPr>
+        <w:t>The Notorious</w:t>
+      </w:r>
+      <w:r>
+        <w:rPr>
+          <w:b/>
+          <w:bCs/>
+          <w:sz w:val="22"/>
+        </w:rPr>
+        <w:t xml:space="preserve"> J.E.N.”), </w:t>
+      </w:r>
+      <w:r>
+        <w:rPr>
           <w:sz w:val="22"/>
         </w:rPr>
         <w:t>DGW</w:t>
       </w:r>
       <w:r>
         <w:rPr>
+          <w:b/>
           <w:bCs/>
           <w:sz w:val="22"/>
         </w:rPr>
-        <w:t xml:space="preserve"> (“DGW-Dizzle”) </w:t>
+        <w:t xml:space="preserve"> (“D-</w:t>
       </w:r>
+      <w:proofErr w:type="spellStart"/>
       <w:r>
         <w:rPr>
+          <w:b/>
           <w:bCs/>
           <w:sz w:val="22"/>
         </w:rPr>
-        <w:t>or</w:t>
+        <w:t>Geezy</w:t>
       </w:r>
+      <w:proofErr w:type="spellEnd"/>
       <w:r>
         <w:rPr>
+          <w:b/>
           <w:bCs/>
           <w:sz w:val="22"/>
         </w:rPr>
-        <w:t xml:space="preserve"> (“Dizzles”) and </w:t>
-      </w:r>
-      <w:r>
-        <w:rPr>
-          <w:b/>
-          <w:sz w:val="22"/>
-        </w:rPr>
-        <w:t>Yuri Lee Laffed</w:t>
-      </w:r>
-      <w:r>
-        <w:rPr>
-          <w:bCs/>
-          <w:sz w:val="22"/>
-        </w:rPr>
-        <w:t>, who will be signing on behalf of Moti (“Yu-fizzle”)</w:t>
+        <w:t xml:space="preserve">”), and </w:t>
       </w:r>
       <w:r>
         <w:rPr>
           <w:sz w:val="22"/>
         </w:rPr>
-        <w:t>.</w:t>
+        <w:t>Moti</w:t>
       </w:r>
       <w:r>
-        <w:t xml:space="preserve"> </w:t>
+        <w:rPr>
+          <w:b/>
+          <w:bCs/>
+          <w:sz w:val="22"/>
+        </w:rPr>
+        <w:t xml:space="preserve"> (“Yuri Lee Laffed”)</w:t>
+      </w:r>
+      <w:r>
+        <w:rPr>
+          <w:sz w:val="22"/>
+        </w:rPr>
+        <w:t xml:space="preserve">, </w:t>
+      </w:r>
+      <w:r>
+        <w:rPr>
+          <w:sz w:val="22"/>
+        </w:rPr>
+        <w:t xml:space="preserve">collectively, “the </w:t>
+      </w:r>
+      <w:proofErr w:type="spellStart"/>
+      <w:r>
+        <w:rPr>
+          <w:sz w:val="22"/>
+        </w:rPr>
+        <w:t>PROs.</w:t>
+      </w:r>
+      <w:proofErr w:type="spellEnd"/>
+      <w:r>
+        <w:rPr>
+          <w:sz w:val="22"/>
+        </w:rPr>
+        <w:t>”</w:t>
       </w:r>
     </w:p>
     <w:p>
@@ -148,6 +243,7 @@
     <w:p>
       <w:pPr>
         <w:spacing w:after="0" w:line="240" w:lineRule="auto"/>
+        <w:ind w:left="180"/>
       </w:pPr>
       <w:r>
         <w:rPr>
@@ -172,7 +268,33 @@
         <w:rPr>
           <w:sz w:val="22"/>
         </w:rPr>
-        <w:t xml:space="preserve">The Dizzles and Fizzle want to build some amazing stuff; </w:t>
+        <w:t xml:space="preserve">The </w:t>
+      </w:r>
+      <w:r>
+        <w:rPr>
+          <w:sz w:val="22"/>
+        </w:rPr>
+        <w:t xml:space="preserve">PROs </w:t>
+      </w:r>
+      <w:r>
+        <w:rPr>
+          <w:sz w:val="22"/>
+        </w:rPr>
+        <w:t xml:space="preserve">want to build some amazing </w:t>
+      </w:r>
+      <w:proofErr w:type="gramStart"/>
+      <w:r>
+        <w:rPr>
+          <w:sz w:val="22"/>
+        </w:rPr>
+        <w:t>stuff;</w:t>
+      </w:r>
+      <w:proofErr w:type="gramEnd"/>
+      <w:r>
+        <w:rPr>
+          <w:sz w:val="22"/>
+        </w:rPr>
+        <w:t xml:space="preserve"> </w:t>
       </w:r>
     </w:p>
     <w:p>
@@ -190,8 +312,22 @@
         <w:rPr>
           <w:sz w:val="22"/>
         </w:rPr>
-        <w:t>Velocity towards a shared goal is our SOLE objective;</w:t>
+        <w:t>Increased v</w:t>
       </w:r>
+      <w:r>
+        <w:rPr>
+          <w:sz w:val="22"/>
+        </w:rPr>
+        <w:t xml:space="preserve">elocity towards a shared goal is our SOLE </w:t>
+      </w:r>
+      <w:proofErr w:type="gramStart"/>
+      <w:r>
+        <w:rPr>
+          <w:sz w:val="22"/>
+        </w:rPr>
+        <w:t>objective;</w:t>
+      </w:r>
+      <w:proofErr w:type="gramEnd"/>
     </w:p>
     <w:p>
       <w:pPr>
@@ -223,8 +359,16 @@
         <w:rPr>
           <w:sz w:val="22"/>
         </w:rPr>
-        <w:t>the parties agree to</w:t>
+        <w:t xml:space="preserve">the parties agree </w:t>
       </w:r>
+      <w:proofErr w:type="gramStart"/>
+      <w:r>
+        <w:rPr>
+          <w:sz w:val="22"/>
+        </w:rPr>
+        <w:t>to</w:t>
+      </w:r>
+      <w:proofErr w:type="gramEnd"/>
       <w:r>
         <w:rPr>
           <w:sz w:val="22"/>
@@ -244,6 +388,7 @@
     <w:p>
       <w:pPr>
         <w:spacing w:after="0" w:line="240" w:lineRule="auto"/>
+        <w:ind w:left="180"/>
       </w:pPr>
       <w:bookmarkStart w:id="1" w:name="_Hlk205802719"/>
       <w:bookmarkEnd w:id="1"/>
@@ -252,46 +397,7 @@
           <w:b/>
           <w:sz w:val="28"/>
         </w:rPr>
-        <w:t>BACKGROUND AND CONTEXT</w:t>
-      </w:r>
-    </w:p>
-    <w:p>
-      <w:pPr>
-        <w:spacing w:after="0" w:line="240" w:lineRule="auto"/>
-        <w:rPr>
-          <w:b/>
-          <w:sz w:val="28"/>
-        </w:rPr>
-      </w:pPr>
-      <w:r>
-        <w:rPr>
-          <w:bCs/>
-          <w:iCs/>
-          <w:sz w:val="22"/>
-          <w:szCs w:val="22"/>
-        </w:rPr>
-        <w:t>The existing contract document system in OpenGov is a copy of the solicitation system. That was a fantastic starting point but has some costs, primarily lossy formatting. Contract authors also live in Word, and we’re not meeting them where they. This initiative will address that need.</w:t>
-      </w:r>
-    </w:p>
-    <w:p>
-      <w:pPr>
-        <w:spacing w:after="0" w:line="240" w:lineRule="auto"/>
-        <w:rPr>
-          <w:b/>
-          <w:sz w:val="28"/>
-        </w:rPr>
-      </w:pPr>
-    </w:p>
-    <w:p>
-      <w:pPr>
-        <w:spacing w:after="0" w:line="240" w:lineRule="auto"/>
-      </w:pPr>
-      <w:r>
-        <w:rPr>
-          <w:b/>
-          <w:sz w:val="28"/>
-        </w:rPr>
-        <w:t>SCOPE OF WORK</w:t>
+        <w:t>PROBLEM</w:t>
       </w:r>
     </w:p>
     <w:p>
@@ -311,7 +417,7 @@
           <w:sz w:val="22"/>
           <w:szCs w:val="22"/>
         </w:rPr>
-        <w:t xml:space="preserve">The only thing blocking us from </w:t>
+        <w:t xml:space="preserve">Current </w:t>
       </w:r>
       <w:r>
         <w:rPr>
@@ -320,7 +426,7 @@
           <w:sz w:val="22"/>
           <w:szCs w:val="22"/>
         </w:rPr>
-        <w:t xml:space="preserve">accelerating </w:t>
+        <w:t>contract document</w:t>
       </w:r>
       <w:r>
         <w:rPr>
@@ -329,19 +435,8 @@
           <w:sz w:val="22"/>
           <w:szCs w:val="22"/>
         </w:rPr>
-        <w:t xml:space="preserve">*now* is </w:t>
+        <w:t>s</w:t>
       </w:r>
-      <w:del w:id="2" w:author="Moti Sorkin" w:date="2025-08-18T09:08:00Z" w16du:dateUtc="2025-08-18T16:08:00Z">
-        <w:r>
-          <w:rPr>
-            <w:bCs/>
-            <w:iCs/>
-            <w:sz w:val="22"/>
-            <w:szCs w:val="22"/>
-          </w:rPr>
-          <w:delText xml:space="preserve">Moti </w:delText>
-        </w:r>
-      </w:del>
       <w:r>
         <w:rPr>
           <w:bCs/>
@@ -349,7 +444,98 @@
           <w:sz w:val="22"/>
           <w:szCs w:val="22"/>
         </w:rPr>
-        <w:t>clear</w:t>
+        <w:t xml:space="preserve"> </w:t>
+      </w:r>
+      <w:r>
+        <w:rPr>
+          <w:bCs/>
+          <w:iCs/>
+          <w:sz w:val="22"/>
+          <w:szCs w:val="22"/>
+        </w:rPr>
+        <w:t xml:space="preserve">are </w:t>
+      </w:r>
+      <w:r>
+        <w:rPr>
+          <w:bCs/>
+          <w:iCs/>
+          <w:sz w:val="22"/>
+          <w:szCs w:val="22"/>
+        </w:rPr>
+        <w:t>a copy of solicitation</w:t>
+      </w:r>
+      <w:r>
+        <w:rPr>
+          <w:bCs/>
+          <w:iCs/>
+          <w:sz w:val="22"/>
+          <w:szCs w:val="22"/>
+        </w:rPr>
+        <w:t>s (aka projects)</w:t>
+      </w:r>
+      <w:r>
+        <w:rPr>
+          <w:bCs/>
+          <w:iCs/>
+          <w:sz w:val="22"/>
+          <w:szCs w:val="22"/>
+        </w:rPr>
+        <w:t xml:space="preserve">. That was a fantastic starting </w:t>
+      </w:r>
+      <w:r>
+        <w:rPr>
+          <w:bCs/>
+          <w:iCs/>
+          <w:sz w:val="22"/>
+          <w:szCs w:val="22"/>
+        </w:rPr>
+        <w:t>point but</w:t>
+      </w:r>
+      <w:r>
+        <w:rPr>
+          <w:bCs/>
+          <w:iCs/>
+          <w:sz w:val="22"/>
+          <w:szCs w:val="22"/>
+        </w:rPr>
+        <w:t xml:space="preserve"> isn’t uniquely suited to the contract process. Eg </w:t>
+      </w:r>
+      <w:r>
+        <w:rPr>
+          <w:bCs/>
+          <w:iCs/>
+          <w:sz w:val="22"/>
+          <w:szCs w:val="22"/>
+        </w:rPr>
+        <w:t>high-fidelity formatting configurations</w:t>
+      </w:r>
+      <w:r>
+        <w:rPr>
+          <w:bCs/>
+          <w:iCs/>
+          <w:sz w:val="22"/>
+          <w:szCs w:val="22"/>
+        </w:rPr>
+        <w:t xml:space="preserve"> (</w:t>
+      </w:r>
+      <w:r>
+        <w:rPr>
+          <w:rFonts w:ascii="Old English Text MT" w:hAnsi="Old English Text MT"/>
+          <w:bCs/>
+          <w:iCs/>
+          <w:sz w:val="28"/>
+          <w:szCs w:val="28"/>
+        </w:rPr>
+        <w:t>Hiro We See You</w:t>
+      </w:r>
+      <w:r>
+        <w:rPr>
+          <w:bCs/>
+          <w:iCs/>
+          <w:sz w:val="22"/>
+          <w:szCs w:val="22"/>
+        </w:rPr>
+        <w:t>)</w:t>
       </w:r>
       <w:r>
         <w:rPr>
@@ -367,7 +553,7 @@
           <w:sz w:val="22"/>
           <w:szCs w:val="22"/>
         </w:rPr>
-        <w:t>concise</w:t>
+        <w:t>detailed redlining and commenting</w:t>
       </w:r>
       <w:r>
         <w:rPr>
@@ -376,7 +562,7 @@
           <w:sz w:val="22"/>
           <w:szCs w:val="22"/>
         </w:rPr>
-        <w:t xml:space="preserve">, and tactical </w:t>
+        <w:t xml:space="preserve">, and, oh </w:t>
       </w:r>
       <w:r>
         <w:rPr>
@@ -385,7 +571,7 @@
           <w:sz w:val="22"/>
           <w:szCs w:val="22"/>
         </w:rPr>
-        <w:t xml:space="preserve">direction. That is what we will discuss today. </w:t>
+        <w:t>yeah,</w:t>
       </w:r>
       <w:r>
         <w:rPr>
@@ -394,7 +580,7 @@
           <w:sz w:val="22"/>
           <w:szCs w:val="22"/>
         </w:rPr>
-        <w:t xml:space="preserve">The </w:t>
+        <w:t xml:space="preserve"> all those Word features. </w:t>
       </w:r>
       <w:r>
         <w:rPr>
@@ -403,7 +589,7 @@
           <w:sz w:val="22"/>
           <w:szCs w:val="22"/>
         </w:rPr>
-        <w:t>goal for this meeting</w:t>
+        <w:t xml:space="preserve">If we want to meet our customers where they are, we </w:t>
       </w:r>
       <w:r>
         <w:rPr>
@@ -412,7 +598,7 @@
           <w:sz w:val="22"/>
           <w:szCs w:val="22"/>
         </w:rPr>
-        <w:t>:</w:t>
+        <w:t>f</w:t>
       </w:r>
       <w:r>
         <w:rPr>
@@ -421,7 +607,54 @@
           <w:sz w:val="22"/>
           <w:szCs w:val="22"/>
         </w:rPr>
-        <w:br/>
+        <w:t>ollow the Word.</w:t>
+      </w:r>
+      <w:r>
+        <w:rPr>
+          <w:bCs/>
+          <w:iCs/>
+          <w:sz w:val="22"/>
+          <w:szCs w:val="22"/>
+        </w:rPr>
+        <w:t xml:space="preserve"> </w:t>
+      </w:r>
+      <w:r>
+        <w:rPr>
+          <w:bCs/>
+          <w:iCs/>
+          <w:sz w:val="22"/>
+          <w:szCs w:val="22"/>
+        </w:rPr>
+        <w:t>And that word is Word.</w:t>
+      </w:r>
+    </w:p>
+    <w:p>
+      <w:pPr>
+        <w:spacing w:after="0" w:line="240" w:lineRule="auto"/>
+        <w:rPr>
+          <w:b/>
+          <w:sz w:val="28"/>
+        </w:rPr>
+      </w:pPr>
+    </w:p>
+    <w:p>
+      <w:pPr>
+        <w:spacing w:after="0" w:line="240" w:lineRule="auto"/>
+        <w:ind w:left="180"/>
+      </w:pPr>
+      <w:r>
+        <w:rPr>
+          <w:b/>
+          <w:sz w:val="28"/>
+        </w:rPr>
+        <w:t>MEETING GOAL</w:t>
+      </w:r>
+      <w:r>
+        <w:rPr>
+          <w:b/>
+          <w:sz w:val="28"/>
+        </w:rPr>
+        <w:t>s</w:t>
       </w:r>
     </w:p>
     <w:p>
@@ -446,23 +679,14 @@
           <w:sz w:val="22"/>
           <w:szCs w:val="22"/>
         </w:rPr>
-        <w:t>E</w:t>
-      </w:r>
-      <w:r>
-        <w:rPr>
-          <w:bCs/>
-          <w:iCs/>
-          <w:sz w:val="22"/>
-          <w:szCs w:val="22"/>
-        </w:rPr>
-        <w:t>merge with a shared vision of the future</w:t>
+        <w:t>Emerge with a shared vision of the future</w:t>
       </w:r>
     </w:p>
     <w:p>
       <w:pPr>
         <w:pStyle w:val="ListParagraph"/>
         <w:numPr>
-          <w:ilvl w:val="0"/>
+          <w:ilvl w:val="1"/>
           <w:numId w:val="24"/>
         </w:numPr>
         <w:spacing w:after="0" w:line="240" w:lineRule="auto"/>
@@ -496,7 +720,7 @@
       <w:pPr>
         <w:pStyle w:val="ListParagraph"/>
         <w:numPr>
-          <w:ilvl w:val="0"/>
+          <w:ilvl w:val="2"/>
           <w:numId w:val="24"/>
         </w:numPr>
         <w:spacing w:after="0" w:line="240" w:lineRule="auto"/>
@@ -556,6 +780,20 @@
     <w:p>
       <w:pPr>
         <w:spacing w:after="0" w:line="240" w:lineRule="auto"/>
+        <w:ind w:left="270"/>
+      </w:pPr>
+      <w:r>
+        <w:rPr>
+          <w:b/>
+          <w:sz w:val="28"/>
+        </w:rPr>
+        <w:t>RULES OF ENGAGEMENT</w:t>
+      </w:r>
+    </w:p>
+    <w:p>
+      <w:pPr>
+        <w:spacing w:after="0" w:line="240" w:lineRule="auto"/>
+        <w:ind w:firstLine="270"/>
         <w:rPr>
           <w:sz w:val="22"/>
           <w:szCs w:val="22"/>
@@ -568,7 +806,7 @@
           <w:sz w:val="22"/>
           <w:szCs w:val="22"/>
         </w:rPr>
-        <w:t>Rule #1</w:t>
+        <w:t>#1</w:t>
       </w:r>
       <w:r>
         <w:rPr>
@@ -577,7 +815,7 @@
         </w:rPr>
         <w:t xml:space="preserve">: </w:t>
       </w:r>
-      <w:del w:id="3" w:author="Moti Sorkin" w:date="2025-08-18T09:08:00Z" w16du:dateUtc="2025-08-18T16:08:00Z">
+      <w:del w:id="2" w:author="Moti Sorkin" w:date="2025-08-18T09:08:00Z" w16du:dateUtc="2025-08-18T16:08:00Z">
         <w:r>
           <w:rPr>
             <w:sz w:val="22"/>
@@ -639,6 +877,7 @@
     <w:p>
       <w:pPr>
         <w:spacing w:after="0" w:line="240" w:lineRule="auto"/>
+        <w:ind w:left="720"/>
         <w:rPr>
           <w:sz w:val="22"/>
           <w:szCs w:val="22"/>
@@ -651,19 +890,27 @@
           <w:sz w:val="22"/>
           <w:szCs w:val="22"/>
         </w:rPr>
-        <w:t xml:space="preserve">Rule #2: </w:t>
+        <w:t xml:space="preserve">#2: </w:t>
       </w:r>
       <w:r>
         <w:rPr>
           <w:sz w:val="22"/>
           <w:szCs w:val="22"/>
         </w:rPr>
-        <w:t>Opinions are required. This is a strategic conversation and we all need to engage.</w:t>
+        <w:t xml:space="preserve">Opinions are required. </w:t>
+      </w:r>
+      <w:r>
+        <w:rPr>
+          <w:sz w:val="22"/>
+          <w:szCs w:val="22"/>
+        </w:rPr>
+        <w:t>Especially good ones!</w:t>
       </w:r>
     </w:p>
     <w:p>
       <w:pPr>
         <w:spacing w:after="0" w:line="240" w:lineRule="auto"/>
+        <w:ind w:left="720" w:firstLine="720"/>
         <w:rPr>
           <w:sz w:val="22"/>
           <w:szCs w:val="22"/>
@@ -676,14 +923,23 @@
           <w:sz w:val="22"/>
           <w:szCs w:val="22"/>
         </w:rPr>
-        <w:t xml:space="preserve">Rule #3: This should be fun. </w:t>
+        <w:t xml:space="preserve">#3: This should be fun. </w:t>
+      </w:r>
+      <w:r>
+        <w:rPr>
+          <w:rFonts w:ascii="Dreaming Outloud Script Pro" w:hAnsi="Dreaming Outloud Script Pro" w:cs="Dreaming Outloud Script Pro"/>
+          <w:sz w:val="32"/>
+          <w:szCs w:val="32"/>
+          <w:highlight w:val="yellow"/>
+        </w:rPr>
+        <w:t>Seriously</w:t>
       </w:r>
       <w:r>
         <w:rPr>
           <w:sz w:val="22"/>
           <w:szCs w:val="22"/>
         </w:rPr>
-        <w:t>Seriously.</w:t>
+        <w:t>.</w:t>
       </w:r>
     </w:p>
     <w:p>
@@ -698,6 +954,7 @@
     <w:p>
       <w:pPr>
         <w:spacing w:after="0" w:line="240" w:lineRule="auto"/>
+        <w:ind w:left="270"/>
         <w:rPr>
           <w:b/>
           <w:sz w:val="28"/>
@@ -715,7 +972,8 @@
       <w:pPr>
         <w:spacing w:after="0" w:line="240" w:lineRule="auto"/>
         <w:rPr>
-          <w:sz w:val="22"/>
+          <w:b/>
+          <w:sz w:val="28"/>
         </w:rPr>
       </w:pPr>
       <w:r>
@@ -724,15 +982,6 @@
         </w:rPr>
         <w:t>Bear with me. This will be different.</w:t>
       </w:r>
-    </w:p>
-    <w:p>
-      <w:pPr>
-        <w:spacing w:after="0" w:line="240" w:lineRule="auto"/>
-        <w:rPr>
-          <w:b/>
-          <w:sz w:val="28"/>
-        </w:rPr>
-      </w:pPr>
     </w:p>
     <w:tbl>
       <w:tblPr>
@@ -887,7 +1136,25 @@
                 <w:sz w:val="22"/>
                 <w:szCs w:val="22"/>
               </w:rPr>
-              <w:t>This gnarly thing, styled to OpenGov’s standard, and aligned about the feature set</w:t>
+              <w:t xml:space="preserve">This gnarly thing, styled to </w:t>
+            </w:r>
+            <w:proofErr w:type="spellStart"/>
+            <w:r>
+              <w:rPr>
+                <w:bCs/>
+                <w:sz w:val="22"/>
+                <w:szCs w:val="22"/>
+              </w:rPr>
+              <w:t>OpenGov’s</w:t>
+            </w:r>
+            <w:proofErr w:type="spellEnd"/>
+            <w:r>
+              <w:rPr>
+                <w:bCs/>
+                <w:sz w:val="22"/>
+                <w:szCs w:val="22"/>
+              </w:rPr>
+              <w:t xml:space="preserve"> standard, and aligned about the feature set</w:t>
             </w:r>
           </w:p>
         </w:tc>
@@ -1319,13 +1586,22 @@
     <w:p>
       <w:pPr>
         <w:spacing w:after="0" w:line="240" w:lineRule="auto"/>
+        <w:rPr>
+          <w:b/>
+          <w:sz w:val="28"/>
+        </w:rPr>
+      </w:pPr>
+    </w:p>
+    <w:p>
+      <w:pPr>
+        <w:spacing w:after="0" w:line="240" w:lineRule="auto"/>
+        <w:ind w:left="360"/>
       </w:pPr>
       <w:r>
         <w:rPr>
           <w:b/>
           <w:sz w:val="28"/>
         </w:rPr>
-        <w:lastRenderedPageBreak/>
         <w:t>RELEASE PLAN</w:t>
       </w:r>
     </w:p>
@@ -1451,7 +1727,7 @@
                 <w:szCs w:val="22"/>
               </w:rPr>
             </w:pPr>
-            <w:bookmarkStart w:id="4" w:name="_Hlk206417645"/>
+            <w:bookmarkStart w:id="3" w:name="_Hlk206417645"/>
             <w:r>
               <w:rPr>
                 <w:bCs/>
@@ -1577,8 +1853,18 @@
                 <w:sz w:val="22"/>
                 <w:szCs w:val="22"/>
               </w:rPr>
-              <w:t>Core infra** – web-page</w:t>
+              <w:t xml:space="preserve">Core infra** – </w:t>
             </w:r>
+            <w:proofErr w:type="gramStart"/>
+            <w:r>
+              <w:rPr>
+                <w:bCs/>
+                <w:sz w:val="22"/>
+                <w:szCs w:val="22"/>
+              </w:rPr>
+              <w:t>web-page</w:t>
+            </w:r>
+            <w:proofErr w:type="gramEnd"/>
           </w:p>
         </w:tc>
         <w:tc>
@@ -3221,7 +3507,7 @@
           </w:p>
         </w:tc>
       </w:tr>
-      <w:bookmarkEnd w:id="4"/>
+      <w:bookmarkEnd w:id="3"/>
     </w:tbl>
     <w:p>
       <w:pPr>
@@ -3248,15 +3534,25 @@
     </w:p>
     <w:p>
       <w:pPr>
+        <w:tabs>
+          <w:tab w:val="left" w:pos="3894"/>
+        </w:tabs>
         <w:spacing w:after="0" w:line="240" w:lineRule="auto"/>
         <w:rPr>
           <w:sz w:val="22"/>
         </w:rPr>
       </w:pPr>
+      <w:r>
+        <w:rPr>
+          <w:sz w:val="22"/>
+        </w:rPr>
+        <w:tab/>
+      </w:r>
     </w:p>
     <w:p>
       <w:pPr>
         <w:spacing w:after="0" w:line="240" w:lineRule="auto"/>
+        <w:ind w:left="450"/>
         <w:rPr>
           <w:b/>
           <w:sz w:val="28"/>
@@ -3267,6 +3563,7 @@
           <w:b/>
           <w:sz w:val="28"/>
         </w:rPr>
+        <w:lastRenderedPageBreak/>
         <w:t>ADDITIONAL NOTES</w:t>
       </w:r>
     </w:p>
@@ -3281,7 +3578,7 @@
         <w:rPr>
           <w:sz w:val="22"/>
         </w:rPr>
-        <w:t>This is a new approach to planning, but this is also a sizeable and new project.</w:t>
+        <w:t>Got any feedback? I’d love to hear it.</w:t>
       </w:r>
     </w:p>
     <w:p>
@@ -3303,7 +3600,45 @@
         <w:rPr>
           <w:sz w:val="22"/>
         </w:rPr>
-        <w:t>Hopefully this process will allow us to accelerate. Let’s test it, iterate, and keep going. The thing that matters is the velocity and quality of software we release.</w:t>
+        <w:t xml:space="preserve">Technology is moving incredibly fast right now. </w:t>
+      </w:r>
+      <w:r>
+        <w:rPr>
+          <w:sz w:val="22"/>
+        </w:rPr>
+        <w:t xml:space="preserve">We’ve started </w:t>
+      </w:r>
+      <w:del w:id="4" w:author="Moti Sorkin" w:date="2025-08-18T22:13:00Z" w16du:dateUtc="2025-08-19T05:13:00Z">
+        <w:r>
+          <w:rPr>
+            <w:sz w:val="22"/>
+          </w:rPr>
+          <w:delText xml:space="preserve">slowing down </w:delText>
+        </w:r>
+      </w:del>
+      <w:r>
+        <w:rPr>
+          <w:sz w:val="22"/>
+        </w:rPr>
+        <w:t>speeding up</w:t>
+      </w:r>
+      <w:r>
+        <w:rPr>
+          <w:sz w:val="22"/>
+        </w:rPr>
+        <w:t xml:space="preserve">, which is good. But </w:t>
+      </w:r>
+      <w:r>
+        <w:rPr>
+          <w:sz w:val="22"/>
+        </w:rPr>
+        <w:t xml:space="preserve">together, </w:t>
+      </w:r>
+      <w:r>
+        <w:rPr>
+          <w:sz w:val="22"/>
+        </w:rPr>
+        <w:t>we can go faster. A LOT faster.</w:t>
       </w:r>
     </w:p>
     <w:p>
@@ -3321,890 +3656,31 @@
           <w:sz w:val="22"/>
         </w:rPr>
       </w:pPr>
+      <w:proofErr w:type="gramStart"/>
       <w:r>
         <w:rPr>
           <w:sz w:val="22"/>
         </w:rPr>
-        <w:t xml:space="preserve">Now let’s be real with each other. </w:t>
+        <w:t>So</w:t>
+      </w:r>
+      <w:proofErr w:type="gramEnd"/>
+      <w:r>
+        <w:rPr>
+          <w:sz w:val="22"/>
+        </w:rPr>
+        <w:t xml:space="preserve"> l</w:t>
       </w:r>
       <w:r>
         <w:rPr>
           <w:sz w:val="22"/>
         </w:rPr>
-        <w:t xml:space="preserve">Technology is moving incredibly fast right now. </w:t>
-      </w:r>
-      <w:r>
-        <w:rPr>
-          <w:sz w:val="22"/>
-        </w:rPr>
-        <w:t xml:space="preserve">We’ve started </w:t>
-      </w:r>
-      <w:del w:id="5" w:author="Moti Sorkin" w:date="2025-08-18T22:13:00Z" w16du:dateUtc="2025-08-19T05:13:00Z">
-        <w:r>
-          <w:rPr>
-            <w:sz w:val="22"/>
-          </w:rPr>
-          <w:delText xml:space="preserve">slowing down </w:delText>
-        </w:r>
-      </w:del>
-      <w:r>
-        <w:rPr>
-          <w:sz w:val="22"/>
-        </w:rPr>
-        <w:t>speeding up</w:t>
-      </w:r>
-      <w:r>
-        <w:rPr>
-          <w:sz w:val="22"/>
-        </w:rPr>
-        <w:t>, which is good. But we can go faster. A LOT faster.</w:t>
-      </w:r>
-    </w:p>
-    <w:p>
-      <w:pPr>
-        <w:spacing w:after="0" w:line="240" w:lineRule="auto"/>
-        <w:rPr>
-          <w:sz w:val="22"/>
-        </w:rPr>
-      </w:pPr>
-    </w:p>
-    <w:p>
-      <w:pPr>
-        <w:spacing w:after="0" w:line="240" w:lineRule="auto"/>
-        <w:rPr>
-          <w:sz w:val="22"/>
-        </w:rPr>
-      </w:pPr>
-      <w:r>
-        <w:rPr>
-          <w:sz w:val="22"/>
-        </w:rPr>
-        <w:t>So. Let’s go</w:t>
+        <w:t>et’s go</w:t>
       </w:r>
       <w:r>
         <w:rPr>
           <w:sz w:val="22"/>
         </w:rPr>
         <w:t>.</w:t>
-      </w:r>
-    </w:p>
-    <w:p>
-      <w:pPr>
-        <w:spacing w:after="165"/>
-      </w:pPr>
-      <w:r>
-        <w:br w:type="page"/>
-      </w:r>
-    </w:p>
-    <w:p>
-      <w:pPr>
-        <w:spacing w:after="0" w:line="240" w:lineRule="auto"/>
-        <w:ind w:left="-630"/>
-      </w:pPr>
-      <w:r>
-        <w:rPr>
-          <w:b/>
-        </w:rPr>
-        <w:lastRenderedPageBreak/>
-        <w:t>IN WITNESS WHEREOF, THEREOF, THEREIN, THEREOUT, AND WITH THOROUGHBREADS:</w:t>
-      </w:r>
-    </w:p>
-    <w:p>
-      <w:pPr>
-        <w:spacing w:after="0" w:line="240" w:lineRule="auto"/>
-      </w:pPr>
-    </w:p>
-    <w:p>
-      <w:pPr>
-        <w:spacing w:after="0" w:line="240" w:lineRule="auto"/>
-        <w:ind w:left="-630"/>
-      </w:pPr>
-      <w:r>
-        <w:t>The parties execute* this Contract as of the Effective Date.</w:t>
-      </w:r>
-    </w:p>
-    <w:p>
-      <w:pPr>
-        <w:spacing w:after="0" w:line="240" w:lineRule="auto"/>
-        <w:rPr>
-          <w:b/>
-        </w:rPr>
-        <w:sectPr>
-          <w:pgSz w:w="12240" w:h="15840"/>
-          <w:pgMar w:top="1440" w:right="1440" w:bottom="1440" w:left="1440" w:header="720" w:footer="720" w:gutter="0"/>
-          <w:cols w:space="720"/>
-          <w:docGrid w:linePitch="360"/>
-        </w:sectPr>
-      </w:pPr>
-    </w:p>
-    <w:tbl>
-      <w:tblPr>
-        <w:tblW w:w="0" w:type="auto"/>
-        <w:tblCellSpacing w:w="15" w:type="dxa"/>
-        <w:tblInd w:w="-720" w:type="dxa"/>
-        <w:tblLook w:val="04A0" w:firstRow="1" w:lastRow="0" w:firstColumn="1" w:lastColumn="0" w:noHBand="0" w:noVBand="1"/>
-      </w:tblPr>
-      <w:tblGrid>
-        <w:gridCol w:w="3347"/>
-      </w:tblGrid>
-      <w:tr>
-        <w:trPr>
-          <w:tblCellSpacing w:w="15" w:type="dxa"/>
-        </w:trPr>
-        <w:tc>
-          <w:tcPr>
-            <w:tcW w:w="3287" w:type="dxa"/>
-            <w:vAlign w:val="center"/>
-          </w:tcPr>
-          <w:p>
-            <w:pPr>
-              <w:spacing w:after="0" w:line="240" w:lineRule="auto"/>
-            </w:pPr>
-            <w:r>
-              <w:br/>
-            </w:r>
-            <w:r>
-              <w:br/>
-            </w:r>
-          </w:p>
-          <w:p>
-            <w:pPr>
-              <w:spacing w:after="0" w:line="240" w:lineRule="auto"/>
-              <w:rPr>
-                <w:b/>
-              </w:rPr>
-            </w:pPr>
-          </w:p>
-          <w:p>
-            <w:pPr>
-              <w:spacing w:after="0" w:line="240" w:lineRule="auto"/>
-              <w:rPr>
-                <w:b/>
-              </w:rPr>
-            </w:pPr>
-          </w:p>
-          <w:p>
-            <w:pPr>
-              <w:spacing w:after="0" w:line="240" w:lineRule="auto"/>
-              <w:rPr>
-                <w:u w:val="single"/>
-              </w:rPr>
-            </w:pPr>
-            <w:r>
-              <w:rPr>
-                <w:b/>
-                <w:u w:val="single"/>
-              </w:rPr>
-              <w:t>Dizzles</w:t>
-            </w:r>
-          </w:p>
-        </w:tc>
-      </w:tr>
-      <w:tr>
-        <w:trPr>
-          <w:tblCellSpacing w:w="15" w:type="dxa"/>
-        </w:trPr>
-        <w:tc>
-          <w:tcPr>
-            <w:tcW w:w="3287" w:type="dxa"/>
-            <w:vAlign w:val="center"/>
-          </w:tcPr>
-          <w:p>
-            <w:pPr>
-              <w:spacing w:after="0" w:line="240" w:lineRule="auto"/>
-              <w:ind w:right="90"/>
-            </w:pPr>
-          </w:p>
-          <w:p>
-            <w:pPr>
-              <w:spacing w:after="0" w:line="240" w:lineRule="auto"/>
-              <w:ind w:right="90"/>
-            </w:pPr>
-            <w:r>
-              <w:t>Signature by                        ___________________________</w:t>
-            </w:r>
-          </w:p>
-        </w:tc>
-      </w:tr>
-      <w:tr>
-        <w:trPr>
-          <w:tblCellSpacing w:w="15" w:type="dxa"/>
-        </w:trPr>
-        <w:tc>
-          <w:tcPr>
-            <w:tcW w:w="3287" w:type="dxa"/>
-            <w:vAlign w:val="center"/>
-          </w:tcPr>
-          <w:p>
-            <w:pPr>
-              <w:spacing w:after="0" w:line="240" w:lineRule="auto"/>
-            </w:pPr>
-            <w:r>
-              <w:t xml:space="preserve">Full Name            </w:t>
-            </w:r>
-          </w:p>
-          <w:p>
-            <w:pPr>
-              <w:spacing w:after="0" w:line="240" w:lineRule="auto"/>
-              <w:ind w:right="90"/>
-            </w:pPr>
-            <w:r>
-              <w:rPr>
-                <w:u w:val="single"/>
-              </w:rPr>
-              <w:t>C-D</w:t>
-            </w:r>
-            <w:r>
-              <w:rPr>
-                <w:u w:val="single"/>
-              </w:rPr>
-              <w:t>izzle</w:t>
-            </w:r>
-            <w:r>
-              <w:t>___________________</w:t>
-            </w:r>
-          </w:p>
-        </w:tc>
-      </w:tr>
-      <w:tr>
-        <w:trPr>
-          <w:tblCellSpacing w:w="15" w:type="dxa"/>
-        </w:trPr>
-        <w:tc>
-          <w:tcPr>
-            <w:tcW w:w="3287" w:type="dxa"/>
-            <w:vAlign w:val="center"/>
-          </w:tcPr>
-          <w:p>
-            <w:pPr>
-              <w:spacing w:after="0" w:line="240" w:lineRule="auto"/>
-            </w:pPr>
-            <w:r>
-              <w:t xml:space="preserve">Title: </w:t>
-            </w:r>
-          </w:p>
-          <w:p>
-            <w:pPr>
-              <w:spacing w:after="0" w:line="240" w:lineRule="auto"/>
-              <w:ind w:right="90"/>
-            </w:pPr>
-            <w:r>
-              <w:rPr>
-                <w:u w:val="single"/>
-              </w:rPr>
-              <w:t>Productus Maximus________</w:t>
-            </w:r>
-          </w:p>
-        </w:tc>
-      </w:tr>
-      <w:tr>
-        <w:trPr>
-          <w:tblCellSpacing w:w="15" w:type="dxa"/>
-        </w:trPr>
-        <w:tc>
-          <w:tcPr>
-            <w:tcW w:w="3287" w:type="dxa"/>
-            <w:vAlign w:val="center"/>
-          </w:tcPr>
-          <w:p>
-            <w:pPr>
-              <w:spacing w:after="0" w:line="240" w:lineRule="auto"/>
-              <w:ind w:right="90"/>
-            </w:pPr>
-            <w:r>
-              <w:t>Date    ___________________________</w:t>
-            </w:r>
-          </w:p>
-        </w:tc>
-      </w:tr>
-    </w:tbl>
-    <w:p>
-      <w:pPr>
-        <w:spacing w:after="0" w:line="240" w:lineRule="auto"/>
-        <w:ind w:right="90"/>
-      </w:pPr>
-    </w:p>
-    <w:tbl>
-      <w:tblPr>
-        <w:tblW w:w="0" w:type="auto"/>
-        <w:tblCellSpacing w:w="15" w:type="dxa"/>
-        <w:tblInd w:w="-720" w:type="dxa"/>
-        <w:tblLook w:val="04A0" w:firstRow="1" w:lastRow="0" w:firstColumn="1" w:lastColumn="0" w:noHBand="0" w:noVBand="1"/>
-      </w:tblPr>
-      <w:tblGrid>
-        <w:gridCol w:w="3347"/>
-      </w:tblGrid>
-      <w:tr>
-        <w:trPr>
-          <w:tblCellSpacing w:w="15" w:type="dxa"/>
-        </w:trPr>
-        <w:tc>
-          <w:tcPr>
-            <w:tcW w:w="3287" w:type="dxa"/>
-            <w:vAlign w:val="center"/>
-          </w:tcPr>
-          <w:p>
-            <w:pPr>
-              <w:spacing w:after="0" w:line="240" w:lineRule="auto"/>
-              <w:ind w:right="90"/>
-            </w:pPr>
-          </w:p>
-          <w:p>
-            <w:pPr>
-              <w:spacing w:after="0" w:line="240" w:lineRule="auto"/>
-              <w:ind w:right="90"/>
-            </w:pPr>
-            <w:r>
-              <w:t>Signature by                        ___________________________</w:t>
-            </w:r>
-          </w:p>
-        </w:tc>
-      </w:tr>
-      <w:tr>
-        <w:trPr>
-          <w:tblCellSpacing w:w="15" w:type="dxa"/>
-        </w:trPr>
-        <w:tc>
-          <w:tcPr>
-            <w:tcW w:w="3287" w:type="dxa"/>
-            <w:vAlign w:val="center"/>
-          </w:tcPr>
-          <w:p>
-            <w:pPr>
-              <w:spacing w:after="0" w:line="240" w:lineRule="auto"/>
-            </w:pPr>
-            <w:r>
-              <w:t xml:space="preserve">Full Name            </w:t>
-            </w:r>
-          </w:p>
-          <w:p>
-            <w:pPr>
-              <w:spacing w:after="0" w:line="240" w:lineRule="auto"/>
-              <w:ind w:right="90"/>
-            </w:pPr>
-            <w:r>
-              <w:rPr>
-                <w:u w:val="single"/>
-              </w:rPr>
-              <w:t>J-D</w:t>
-            </w:r>
-            <w:r>
-              <w:rPr>
-                <w:u w:val="single"/>
-              </w:rPr>
-              <w:t>izzle</w:t>
-            </w:r>
-            <w:r>
-              <w:t>___________________</w:t>
-            </w:r>
-          </w:p>
-        </w:tc>
-      </w:tr>
-      <w:tr>
-        <w:trPr>
-          <w:tblCellSpacing w:w="15" w:type="dxa"/>
-        </w:trPr>
-        <w:tc>
-          <w:tcPr>
-            <w:tcW w:w="3287" w:type="dxa"/>
-            <w:vAlign w:val="center"/>
-          </w:tcPr>
-          <w:p>
-            <w:pPr>
-              <w:spacing w:after="0" w:line="240" w:lineRule="auto"/>
-            </w:pPr>
-            <w:r>
-              <w:t xml:space="preserve">Title: </w:t>
-            </w:r>
-          </w:p>
-          <w:p>
-            <w:pPr>
-              <w:spacing w:after="0" w:line="240" w:lineRule="auto"/>
-              <w:ind w:right="90"/>
-            </w:pPr>
-            <w:r>
-              <w:rPr>
-                <w:u w:val="single"/>
-              </w:rPr>
-              <w:t>Jen Er. Us, Esq._____________</w:t>
-            </w:r>
-          </w:p>
-        </w:tc>
-      </w:tr>
-      <w:tr>
-        <w:trPr>
-          <w:tblCellSpacing w:w="15" w:type="dxa"/>
-        </w:trPr>
-        <w:tc>
-          <w:tcPr>
-            <w:tcW w:w="3287" w:type="dxa"/>
-            <w:vAlign w:val="center"/>
-          </w:tcPr>
-          <w:p>
-            <w:pPr>
-              <w:spacing w:after="0" w:line="240" w:lineRule="auto"/>
-              <w:ind w:right="90"/>
-            </w:pPr>
-            <w:r>
-              <w:t>Date    ___________________________</w:t>
-            </w:r>
-          </w:p>
-        </w:tc>
-      </w:tr>
-    </w:tbl>
-    <w:p>
-      <w:pPr>
-        <w:spacing w:after="0" w:line="240" w:lineRule="auto"/>
-        <w:ind w:right="90"/>
-      </w:pPr>
-    </w:p>
-    <w:p>
-      <w:pPr>
-        <w:spacing w:after="0" w:line="240" w:lineRule="auto"/>
-        <w:ind w:right="90"/>
-      </w:pPr>
-    </w:p>
-    <w:tbl>
-      <w:tblPr>
-        <w:tblW w:w="0" w:type="auto"/>
-        <w:tblCellSpacing w:w="15" w:type="dxa"/>
-        <w:tblInd w:w="-720" w:type="dxa"/>
-        <w:tblLook w:val="04A0" w:firstRow="1" w:lastRow="0" w:firstColumn="1" w:lastColumn="0" w:noHBand="0" w:noVBand="1"/>
-      </w:tblPr>
-      <w:tblGrid>
-        <w:gridCol w:w="3347"/>
-      </w:tblGrid>
-      <w:tr>
-        <w:trPr>
-          <w:tblCellSpacing w:w="15" w:type="dxa"/>
-        </w:trPr>
-        <w:tc>
-          <w:tcPr>
-            <w:tcW w:w="3287" w:type="dxa"/>
-            <w:vAlign w:val="center"/>
-          </w:tcPr>
-          <w:p>
-            <w:pPr>
-              <w:spacing w:after="0" w:line="240" w:lineRule="auto"/>
-              <w:ind w:right="90"/>
-            </w:pPr>
-          </w:p>
-          <w:p>
-            <w:pPr>
-              <w:spacing w:after="0" w:line="240" w:lineRule="auto"/>
-              <w:ind w:right="90"/>
-            </w:pPr>
-            <w:r>
-              <w:t>Signature by                        ___________________________</w:t>
-            </w:r>
-          </w:p>
-        </w:tc>
-      </w:tr>
-      <w:tr>
-        <w:trPr>
-          <w:tblCellSpacing w:w="15" w:type="dxa"/>
-        </w:trPr>
-        <w:tc>
-          <w:tcPr>
-            <w:tcW w:w="3287" w:type="dxa"/>
-            <w:vAlign w:val="center"/>
-          </w:tcPr>
-          <w:p>
-            <w:pPr>
-              <w:spacing w:after="0" w:line="240" w:lineRule="auto"/>
-            </w:pPr>
-            <w:r>
-              <w:t xml:space="preserve">Full Name            </w:t>
-            </w:r>
-          </w:p>
-          <w:p>
-            <w:pPr>
-              <w:spacing w:after="0" w:line="240" w:lineRule="auto"/>
-              <w:ind w:right="90"/>
-            </w:pPr>
-            <w:r>
-              <w:rPr>
-                <w:u w:val="single"/>
-              </w:rPr>
-              <w:t>DGW-D</w:t>
-            </w:r>
-            <w:r>
-              <w:rPr>
-                <w:u w:val="single"/>
-              </w:rPr>
-              <w:t>izzle</w:t>
-            </w:r>
-            <w:r>
-              <w:t>_______________</w:t>
-            </w:r>
-          </w:p>
-        </w:tc>
-      </w:tr>
-      <w:tr>
-        <w:trPr>
-          <w:tblCellSpacing w:w="15" w:type="dxa"/>
-        </w:trPr>
-        <w:tc>
-          <w:tcPr>
-            <w:tcW w:w="3287" w:type="dxa"/>
-            <w:vAlign w:val="center"/>
-          </w:tcPr>
-          <w:p>
-            <w:pPr>
-              <w:spacing w:after="0" w:line="240" w:lineRule="auto"/>
-            </w:pPr>
-            <w:r>
-              <w:t xml:space="preserve">Title: </w:t>
-            </w:r>
-          </w:p>
-          <w:p>
-            <w:pPr>
-              <w:spacing w:after="0" w:line="240" w:lineRule="auto"/>
-              <w:ind w:right="90"/>
-            </w:pPr>
-            <w:r>
-              <w:rPr>
-                <w:u w:val="single"/>
-              </w:rPr>
-              <w:t>Senior GOAT____ __________</w:t>
-            </w:r>
-          </w:p>
-        </w:tc>
-      </w:tr>
-      <w:tr>
-        <w:trPr>
-          <w:tblCellSpacing w:w="15" w:type="dxa"/>
-        </w:trPr>
-        <w:tc>
-          <w:tcPr>
-            <w:tcW w:w="3287" w:type="dxa"/>
-            <w:vAlign w:val="center"/>
-          </w:tcPr>
-          <w:p>
-            <w:pPr>
-              <w:spacing w:after="0" w:line="240" w:lineRule="auto"/>
-              <w:ind w:right="90"/>
-            </w:pPr>
-            <w:r>
-              <w:t>Date    ___________________________</w:t>
-            </w:r>
-          </w:p>
-        </w:tc>
-      </w:tr>
-    </w:tbl>
-    <w:p>
-      <w:pPr>
-        <w:spacing w:after="0" w:line="240" w:lineRule="auto"/>
-        <w:ind w:right="90"/>
-      </w:pPr>
-    </w:p>
-    <w:p>
-      <w:pPr>
-        <w:spacing w:after="0" w:line="240" w:lineRule="auto"/>
-        <w:ind w:right="90"/>
-      </w:pPr>
-    </w:p>
-    <w:p>
-      <w:pPr>
-        <w:spacing w:after="0" w:line="240" w:lineRule="auto"/>
-        <w:ind w:right="90"/>
-      </w:pPr>
-    </w:p>
-    <w:p>
-      <w:pPr>
-        <w:spacing w:after="0" w:line="240" w:lineRule="auto"/>
-        <w:ind w:right="90"/>
-      </w:pPr>
-    </w:p>
-    <w:p>
-      <w:pPr>
-        <w:spacing w:after="0" w:line="240" w:lineRule="auto"/>
-        <w:ind w:right="90"/>
-      </w:pPr>
-    </w:p>
-    <w:p>
-      <w:pPr>
-        <w:spacing w:after="0" w:line="240" w:lineRule="auto"/>
-        <w:ind w:right="90"/>
-      </w:pPr>
-    </w:p>
-    <w:p>
-      <w:pPr>
-        <w:spacing w:after="0" w:line="240" w:lineRule="auto"/>
-        <w:ind w:right="90"/>
-      </w:pPr>
-    </w:p>
-    <w:p>
-      <w:pPr>
-        <w:spacing w:after="0" w:line="240" w:lineRule="auto"/>
-        <w:ind w:right="90"/>
-      </w:pPr>
-    </w:p>
-    <w:tbl>
-      <w:tblPr>
-        <w:tblW w:w="0" w:type="auto"/>
-        <w:tblCellSpacing w:w="15" w:type="dxa"/>
-        <w:tblInd w:w="-720" w:type="dxa"/>
-        <w:tblLook w:val="04A0" w:firstRow="1" w:lastRow="0" w:firstColumn="1" w:lastColumn="0" w:noHBand="0" w:noVBand="1"/>
-      </w:tblPr>
-      <w:tblGrid>
-        <w:gridCol w:w="3797"/>
-      </w:tblGrid>
-      <w:tr>
-        <w:trPr>
-          <w:tblCellSpacing w:w="15" w:type="dxa"/>
-        </w:trPr>
-        <w:tc>
-          <w:tcPr>
-            <w:tcW w:w="1500" w:type="dxa"/>
-            <w:vAlign w:val="center"/>
-          </w:tcPr>
-          <w:p>
-            <w:pPr>
-              <w:spacing w:after="0" w:line="240" w:lineRule="auto"/>
-              <w:ind w:left="540"/>
-              <w:rPr>
-                <w:u w:val="single"/>
-              </w:rPr>
-            </w:pPr>
-            <w:r>
-              <w:rPr>
-                <w:b/>
-                <w:u w:val="single"/>
-              </w:rPr>
-              <w:t>Fizzle</w:t>
-            </w:r>
-          </w:p>
-        </w:tc>
-      </w:tr>
-      <w:tr>
-        <w:trPr>
-          <w:tblCellSpacing w:w="15" w:type="dxa"/>
-        </w:trPr>
-        <w:tc>
-          <w:tcPr>
-            <w:tcW w:w="1500" w:type="dxa"/>
-            <w:vAlign w:val="center"/>
-          </w:tcPr>
-          <w:p>
-            <w:pPr>
-              <w:spacing w:after="0" w:line="240" w:lineRule="auto"/>
-              <w:ind w:left="540"/>
-            </w:pPr>
-          </w:p>
-          <w:p>
-            <w:pPr>
-              <w:spacing w:after="0" w:line="240" w:lineRule="auto"/>
-              <w:ind w:left="540"/>
-            </w:pPr>
-            <w:r>
-              <w:t>Signature by                         ___________________________</w:t>
-            </w:r>
-          </w:p>
-        </w:tc>
-      </w:tr>
-      <w:tr>
-        <w:trPr>
-          <w:tblCellSpacing w:w="15" w:type="dxa"/>
-        </w:trPr>
-        <w:tc>
-          <w:tcPr>
-            <w:tcW w:w="1500" w:type="dxa"/>
-            <w:vAlign w:val="center"/>
-          </w:tcPr>
-          <w:p>
-            <w:pPr>
-              <w:spacing w:after="0" w:line="240" w:lineRule="auto"/>
-              <w:ind w:left="540"/>
-            </w:pPr>
-            <w:r>
-              <w:t xml:space="preserve">Full Name            </w:t>
-            </w:r>
-          </w:p>
-          <w:p>
-            <w:pPr>
-              <w:spacing w:after="0" w:line="240" w:lineRule="auto"/>
-              <w:ind w:left="540"/>
-            </w:pPr>
-            <w:r>
-              <w:rPr>
-                <w:u w:val="single"/>
-              </w:rPr>
-              <w:t>Yu Fizzle</w:t>
-            </w:r>
-            <w:r>
-              <w:t>___________________</w:t>
-            </w:r>
-          </w:p>
-        </w:tc>
-      </w:tr>
-      <w:tr>
-        <w:trPr>
-          <w:tblCellSpacing w:w="15" w:type="dxa"/>
-        </w:trPr>
-        <w:tc>
-          <w:tcPr>
-            <w:tcW w:w="1500" w:type="dxa"/>
-            <w:vAlign w:val="center"/>
-          </w:tcPr>
-          <w:p>
-            <w:pPr>
-              <w:spacing w:after="0" w:line="240" w:lineRule="auto"/>
-              <w:ind w:left="540"/>
-            </w:pPr>
-            <w:r>
-              <w:t xml:space="preserve">On behalf of: </w:t>
-            </w:r>
-          </w:p>
-          <w:p>
-            <w:pPr>
-              <w:spacing w:after="0" w:line="240" w:lineRule="auto"/>
-              <w:ind w:left="540"/>
-            </w:pPr>
-            <w:r>
-              <w:rPr>
-                <w:u w:val="single"/>
-              </w:rPr>
-              <w:t>Yuri Lee Laffed</w:t>
-            </w:r>
-            <w:r>
-              <w:rPr>
-                <w:u w:val="single"/>
-              </w:rPr>
-              <w:t>_____________</w:t>
-            </w:r>
-          </w:p>
-        </w:tc>
-      </w:tr>
-      <w:tr>
-        <w:trPr>
-          <w:tblCellSpacing w:w="15" w:type="dxa"/>
-        </w:trPr>
-        <w:tc>
-          <w:tcPr>
-            <w:tcW w:w="1500" w:type="dxa"/>
-            <w:vAlign w:val="center"/>
-          </w:tcPr>
-          <w:p>
-            <w:pPr>
-              <w:spacing w:after="0" w:line="240" w:lineRule="auto"/>
-              <w:ind w:left="540"/>
-            </w:pPr>
-            <w:r>
-              <w:t>Date    ___________________________</w:t>
-            </w:r>
-          </w:p>
-        </w:tc>
-      </w:tr>
-    </w:tbl>
-    <w:p>
-      <w:pPr>
-        <w:spacing w:after="0" w:line="240" w:lineRule="auto"/>
-      </w:pPr>
-    </w:p>
-    <w:p>
-      <w:pPr>
-        <w:spacing w:after="0" w:line="240" w:lineRule="auto"/>
-        <w:ind w:left="540"/>
-      </w:pPr>
-    </w:p>
-    <w:p>
-      <w:pPr>
-        <w:spacing w:after="0" w:line="240" w:lineRule="auto"/>
-        <w:ind w:left="540"/>
-      </w:pPr>
-    </w:p>
-    <w:p>
-      <w:pPr>
-        <w:spacing w:after="0" w:line="240" w:lineRule="auto"/>
-        <w:ind w:left="540"/>
-      </w:pPr>
-    </w:p>
-    <w:p>
-      <w:pPr>
-        <w:spacing w:after="0" w:line="240" w:lineRule="auto"/>
-        <w:ind w:left="540"/>
-      </w:pPr>
-    </w:p>
-    <w:p>
-      <w:pPr>
-        <w:spacing w:after="0" w:line="240" w:lineRule="auto"/>
-        <w:ind w:left="540"/>
-      </w:pPr>
-    </w:p>
-    <w:p>
-      <w:pPr>
-        <w:spacing w:after="0" w:line="240" w:lineRule="auto"/>
-        <w:ind w:left="540"/>
-      </w:pPr>
-    </w:p>
-    <w:p>
-      <w:pPr>
-        <w:spacing w:after="0" w:line="240" w:lineRule="auto"/>
-        <w:ind w:left="540"/>
-      </w:pPr>
-    </w:p>
-    <w:p>
-      <w:pPr>
-        <w:spacing w:after="0" w:line="240" w:lineRule="auto"/>
-        <w:ind w:left="540"/>
-      </w:pPr>
-    </w:p>
-    <w:p>
-      <w:pPr>
-        <w:spacing w:after="0" w:line="240" w:lineRule="auto"/>
-        <w:ind w:left="540"/>
-      </w:pPr>
-    </w:p>
-    <w:p>
-      <w:pPr>
-        <w:spacing w:after="0" w:line="240" w:lineRule="auto"/>
-        <w:ind w:left="540"/>
-      </w:pPr>
-    </w:p>
-    <w:p>
-      <w:pPr>
-        <w:spacing w:after="0" w:line="240" w:lineRule="auto"/>
-        <w:ind w:left="540"/>
-      </w:pPr>
-    </w:p>
-    <w:p>
-      <w:pPr>
-        <w:spacing w:after="0" w:line="240" w:lineRule="auto"/>
-        <w:ind w:left="540"/>
-      </w:pPr>
-    </w:p>
-    <w:p>
-      <w:pPr>
-        <w:spacing w:after="0" w:line="240" w:lineRule="auto"/>
-        <w:ind w:left="540"/>
-      </w:pPr>
-      <w:r>
-        <w:rPr>
-          <w:i/>
-        </w:rPr>
-        <w:t>*Official and binding note*</w:t>
-      </w:r>
-    </w:p>
-    <w:p>
-      <w:pPr>
-        <w:spacing w:after="0" w:line="240" w:lineRule="auto"/>
-        <w:ind w:left="540"/>
-        <w:rPr>
-          <w:i/>
-        </w:rPr>
-      </w:pPr>
-    </w:p>
-    <w:p>
-      <w:pPr>
-        <w:spacing w:after="0" w:line="240" w:lineRule="auto"/>
-        <w:ind w:left="540"/>
-      </w:pPr>
-      <w:r>
-        <w:rPr>
-          <w:i/>
-        </w:rPr>
-        <w:t>Pinky swears are acceptable alternatives to eSignatures in the Golden State of Nowhere</w:t>
       </w:r>
     </w:p>
     <w:sectPr>
@@ -5131,20 +4607,20 @@
   <w:abstractNum w:abstractNumId="16" w15:restartNumberingAfterBreak="0">
     <w:nsid w:val="40D271F9"/>
     <w:multiLevelType w:val="hybridMultilevel"/>
-    <w:tmpl w:val="52B2EAAA"/>
-    <w:lvl w:ilvl="0" w:tplc="62025820">
-      <w:start w:val="10"/>
-      <w:numFmt w:val="bullet"/>
-      <w:lvlText w:val="-"/>
+    <w:tmpl w:val="7F60E732"/>
+    <w:lvl w:ilvl="0" w:tplc="8F006C16">
+      <w:start w:val="1"/>
+      <w:numFmt w:val="upperLetter"/>
+      <w:lvlText w:val="%1)"/>
       <w:lvlJc w:val="left"/>
       <w:pPr>
         <w:ind w:left="720" w:hanging="360"/>
       </w:pPr>
       <w:rPr>
-        <w:rFonts w:ascii="Aptos" w:eastAsiaTheme="minorHAnsi" w:hAnsi="Aptos" w:cstheme="minorBidi" w:hint="default"/>
+        <w:rFonts w:asciiTheme="minorHAnsi" w:eastAsiaTheme="minorHAnsi" w:hAnsiTheme="minorHAnsi" w:cstheme="minorBidi"/>
       </w:rPr>
     </w:lvl>
-    <w:lvl w:ilvl="1" w:tplc="04090003" w:tentative="1">
+    <w:lvl w:ilvl="1" w:tplc="04090003">
       <w:start w:val="1"/>
       <w:numFmt w:val="bullet"/>
       <w:lvlText w:val="o"/>
@@ -5156,10 +4632,10 @@
         <w:rFonts w:ascii="Courier New" w:hAnsi="Courier New" w:cs="Courier New" w:hint="default"/>
       </w:rPr>
     </w:lvl>
-    <w:lvl w:ilvl="2" w:tplc="04090005" w:tentative="1">
+    <w:lvl w:ilvl="2" w:tplc="0409000D">
       <w:start w:val="1"/>
       <w:numFmt w:val="bullet"/>
-      <w:lvlText w:val=""/>
+      <w:lvlText w:val=""/>
       <w:lvlJc w:val="left"/>
       <w:pPr>
         <w:ind w:left="2160" w:hanging="360"/>
@@ -6426,7 +5902,7 @@
   <w:style w:type="paragraph" w:default="1" w:styleId="Normal">
     <w:name w:val="Normal"/>
     <w:qFormat/>
-    <w:rsid w:val="00DF4B2D"/>
+    <w:rsid w:val="00ED6D4E"/>
     <w:rPr>
       <w:kern w:val="2"/>
       <w:sz w:val="24"/>
@@ -33217,7 +32693,7 @@
 
 <file path=word/webextensions/taskpanes.xml><?xml version="1.0" encoding="utf-8"?>
 <wetp:taskpanes xmlns:wetp="http://schemas.microsoft.com/office/webextensions/taskpanes/2010/11">
-  <wetp:taskpane dockstate="" visibility="1" width="350" row="2">
+  <wetp:taskpane dockstate="" visibility="1" width="350" row="4">
     <wetp:webextensionref xmlns:r="http://schemas.openxmlformats.org/officeDocument/2006/relationships" r:id="rId1"/>
   </wetp:taskpane>
 </wetp:taskpanes>

</xml_diff>